<commit_message>
This one is my proposal on project IlamTeaGarden
</commit_message>
<xml_diff>
--- a/Mycpproject.docx
+++ b/Mycpproject.docx
@@ -9,590 +9,17 @@
         <w:autoSpaceDN w:val="0"/>
         <w:adjustRightInd w:val="0"/>
         <w:spacing w:after="200" w:line="276" w:lineRule="auto"/>
-        <w:jc w:val="center"/>
         <w:rPr>
           <w:rFonts w:ascii="Arial" w:hAnsi="Arial" w:cs="Arial"/>
           <w:b/>
           <w:bCs/>
-          <w:sz w:val="40"/>
-          <w:szCs w:val="40"/>
-          <w:lang w:val="en"/>
-        </w:rPr>
-      </w:pPr>
-      <w:r>
-        <w:rPr>
-          <w:rFonts w:ascii="Arial" w:hAnsi="Arial" w:cs="Arial"/>
-          <w:b/>
-          <w:bCs/>
-          <w:sz w:val="40"/>
-          <w:szCs w:val="40"/>
-          <w:lang w:val="en"/>
-        </w:rPr>
-        <w:t xml:space="preserve">CP Project Proposal </w:t>
-      </w:r>
-    </w:p>
-    <w:p>
-      <w:pPr>
-        <w:widowControl w:val="0"/>
-        <w:autoSpaceDE w:val="0"/>
-        <w:autoSpaceDN w:val="0"/>
-        <w:adjustRightInd w:val="0"/>
-        <w:spacing w:after="200" w:line="276" w:lineRule="auto"/>
-        <w:jc w:val="center"/>
-        <w:rPr>
-          <w:rFonts w:ascii="Arial" w:hAnsi="Arial" w:cs="Arial"/>
-          <w:b/>
-          <w:bCs/>
-          <w:sz w:val="40"/>
-          <w:szCs w:val="40"/>
-          <w:lang w:val="en"/>
-        </w:rPr>
-      </w:pPr>
-      <w:r>
-        <w:rPr>
-          <w:rFonts w:ascii="Arial" w:hAnsi="Arial" w:cs="Arial"/>
-          <w:b/>
-          <w:bCs/>
-          <w:sz w:val="40"/>
-          <w:szCs w:val="40"/>
-          <w:lang w:val="en"/>
-        </w:rPr>
-        <w:t xml:space="preserve">On </w:t>
-      </w:r>
+          <w:sz w:val="24"/>
+          <w:szCs w:val="24"/>
+          <w:lang w:val="en"/>
+        </w:rPr>
+      </w:pPr>
       <w:bookmarkStart w:id="0" w:name="_GoBack"/>
       <w:bookmarkEnd w:id="0"/>
-      <w:proofErr w:type="spellStart"/>
-      <w:r>
-        <w:rPr>
-          <w:rFonts w:ascii="Arial" w:hAnsi="Arial" w:cs="Arial"/>
-          <w:b/>
-          <w:bCs/>
-          <w:sz w:val="40"/>
-          <w:szCs w:val="40"/>
-          <w:lang w:val="en"/>
-        </w:rPr>
-        <w:t>Ilam</w:t>
-      </w:r>
-      <w:proofErr w:type="spellEnd"/>
-      <w:r>
-        <w:rPr>
-          <w:rFonts w:ascii="Arial" w:hAnsi="Arial" w:cs="Arial"/>
-          <w:b/>
-          <w:bCs/>
-          <w:sz w:val="40"/>
-          <w:szCs w:val="40"/>
-          <w:lang w:val="en"/>
-        </w:rPr>
-        <w:t xml:space="preserve"> Tea Garden</w:t>
-      </w:r>
-    </w:p>
-    <w:p>
-      <w:pPr>
-        <w:widowControl w:val="0"/>
-        <w:autoSpaceDE w:val="0"/>
-        <w:autoSpaceDN w:val="0"/>
-        <w:adjustRightInd w:val="0"/>
-        <w:spacing w:after="200" w:line="276" w:lineRule="auto"/>
-        <w:jc w:val="center"/>
-        <w:rPr>
-          <w:rFonts w:ascii="Arial" w:hAnsi="Arial" w:cs="Arial"/>
-          <w:b/>
-          <w:bCs/>
-          <w:sz w:val="40"/>
-          <w:szCs w:val="40"/>
-          <w:lang w:val="en"/>
-        </w:rPr>
-      </w:pPr>
-      <w:proofErr w:type="spellStart"/>
-      <w:r>
-        <w:rPr>
-          <w:rFonts w:ascii="Arial" w:hAnsi="Arial" w:cs="Arial"/>
-          <w:b/>
-          <w:bCs/>
-          <w:sz w:val="40"/>
-          <w:szCs w:val="40"/>
-          <w:lang w:val="en"/>
-        </w:rPr>
-        <w:t>Softwarica</w:t>
-      </w:r>
-      <w:proofErr w:type="spellEnd"/>
-      <w:r>
-        <w:rPr>
-          <w:rFonts w:ascii="Arial" w:hAnsi="Arial" w:cs="Arial"/>
-          <w:b/>
-          <w:bCs/>
-          <w:sz w:val="40"/>
-          <w:szCs w:val="40"/>
-          <w:lang w:val="en"/>
-        </w:rPr>
-        <w:t xml:space="preserve"> College of IT and E-</w:t>
-      </w:r>
-      <w:r>
-        <w:rPr>
-          <w:rFonts w:ascii="Arial" w:hAnsi="Arial" w:cs="Arial"/>
-          <w:b/>
-          <w:bCs/>
-          <w:sz w:val="40"/>
-          <w:szCs w:val="40"/>
-          <w:lang w:val="en"/>
-        </w:rPr>
-        <w:t>Commerce</w:t>
-      </w:r>
-    </w:p>
-    <w:p>
-      <w:pPr>
-        <w:widowControl w:val="0"/>
-        <w:autoSpaceDE w:val="0"/>
-        <w:autoSpaceDN w:val="0"/>
-        <w:adjustRightInd w:val="0"/>
-        <w:spacing w:after="200" w:line="276" w:lineRule="auto"/>
-        <w:jc w:val="center"/>
-        <w:rPr>
-          <w:rFonts w:ascii="Arial" w:hAnsi="Arial" w:cs="Arial"/>
-          <w:b/>
-          <w:bCs/>
-          <w:sz w:val="40"/>
-          <w:szCs w:val="40"/>
-          <w:lang w:val="en"/>
-        </w:rPr>
-      </w:pPr>
-      <w:r>
-        <w:rPr>
-          <w:rFonts w:ascii="Arial" w:hAnsi="Arial" w:cs="Arial"/>
-          <w:b/>
-          <w:bCs/>
-          <w:sz w:val="40"/>
-          <w:szCs w:val="40"/>
-          <w:lang w:val="en"/>
-        </w:rPr>
-        <w:t>Kathmandu, Nepal</w:t>
-      </w:r>
-    </w:p>
-    <w:p>
-      <w:pPr>
-        <w:widowControl w:val="0"/>
-        <w:autoSpaceDE w:val="0"/>
-        <w:autoSpaceDN w:val="0"/>
-        <w:adjustRightInd w:val="0"/>
-        <w:spacing w:after="200" w:line="276" w:lineRule="auto"/>
-        <w:jc w:val="center"/>
-        <w:rPr>
-          <w:rFonts w:ascii="Arial" w:hAnsi="Arial" w:cs="Arial"/>
-          <w:b/>
-          <w:bCs/>
-          <w:sz w:val="40"/>
-          <w:szCs w:val="40"/>
-          <w:lang w:val="en"/>
-        </w:rPr>
-      </w:pPr>
-      <w:r>
-        <w:rPr>
-          <w:rFonts w:ascii="Arial" w:hAnsi="Arial" w:cs="Arial"/>
-          <w:b/>
-          <w:bCs/>
-          <w:sz w:val="40"/>
-          <w:szCs w:val="40"/>
-          <w:lang w:val="en"/>
-        </w:rPr>
-        <w:t>9</w:t>
-      </w:r>
-      <w:r>
-        <w:rPr>
-          <w:rFonts w:ascii="Arial" w:hAnsi="Arial" w:cs="Arial"/>
-          <w:b/>
-          <w:bCs/>
-          <w:sz w:val="40"/>
-          <w:szCs w:val="40"/>
-          <w:vertAlign w:val="superscript"/>
-          <w:lang w:val="en"/>
-        </w:rPr>
-        <w:t>th</w:t>
-      </w:r>
-      <w:r>
-        <w:rPr>
-          <w:rFonts w:ascii="Arial" w:hAnsi="Arial" w:cs="Arial"/>
-          <w:b/>
-          <w:bCs/>
-          <w:sz w:val="40"/>
-          <w:szCs w:val="40"/>
-          <w:lang w:val="en"/>
-        </w:rPr>
-        <w:t xml:space="preserve"> April 2019</w:t>
-      </w:r>
-    </w:p>
-    <w:p>
-      <w:pPr>
-        <w:widowControl w:val="0"/>
-        <w:autoSpaceDE w:val="0"/>
-        <w:autoSpaceDN w:val="0"/>
-        <w:adjustRightInd w:val="0"/>
-        <w:spacing w:after="200" w:line="276" w:lineRule="auto"/>
-        <w:jc w:val="center"/>
-        <w:rPr>
-          <w:rFonts w:ascii="Arial" w:hAnsi="Arial" w:cs="Arial"/>
-          <w:b/>
-          <w:bCs/>
-          <w:sz w:val="24"/>
-          <w:szCs w:val="24"/>
-          <w:lang w:val="en"/>
-        </w:rPr>
-      </w:pPr>
-      <w:r>
-        <w:rPr>
-          <w:rFonts w:ascii="Arial" w:hAnsi="Arial" w:cs="Arial"/>
-          <w:b/>
-          <w:bCs/>
-          <w:noProof/>
-          <w:sz w:val="24"/>
-          <w:szCs w:val="24"/>
-        </w:rPr>
-        <w:drawing>
-          <wp:inline distT="0" distB="0" distL="0" distR="0">
-            <wp:extent cx="3267531" cy="2695951"/>
-            <wp:effectExtent l="0" t="0" r="9525" b="9525"/>
-            <wp:docPr id="2" name="Picture 2"/>
-            <wp:cNvGraphicFramePr>
-              <a:graphicFrameLocks xmlns:a="http://schemas.openxmlformats.org/drawingml/2006/main" noChangeAspect="1"/>
-            </wp:cNvGraphicFramePr>
-            <a:graphic xmlns:a="http://schemas.openxmlformats.org/drawingml/2006/main">
-              <a:graphicData uri="http://schemas.openxmlformats.org/drawingml/2006/picture">
-                <pic:pic xmlns:pic="http://schemas.openxmlformats.org/drawingml/2006/picture">
-                  <pic:nvPicPr>
-                    <pic:cNvPr id="2" name="gg.PNG"/>
-                    <pic:cNvPicPr/>
-                  </pic:nvPicPr>
-                  <pic:blipFill>
-                    <a:blip r:embed="rId8">
-                      <a:extLst>
-                        <a:ext uri="{28A0092B-C50C-407E-A947-70E740481C1C}">
-                          <a14:useLocalDpi xmlns:a14="http://schemas.microsoft.com/office/drawing/2010/main" val="0"/>
-                        </a:ext>
-                      </a:extLst>
-                    </a:blip>
-                    <a:stretch>
-                      <a:fillRect/>
-                    </a:stretch>
-                  </pic:blipFill>
-                  <pic:spPr>
-                    <a:xfrm>
-                      <a:off x="0" y="0"/>
-                      <a:ext cx="3267531" cy="2695951"/>
-                    </a:xfrm>
-                    <a:prstGeom prst="rect">
-                      <a:avLst/>
-                    </a:prstGeom>
-                  </pic:spPr>
-                </pic:pic>
-              </a:graphicData>
-            </a:graphic>
-          </wp:inline>
-        </w:drawing>
-      </w:r>
-    </w:p>
-    <w:p>
-      <w:pPr>
-        <w:widowControl w:val="0"/>
-        <w:autoSpaceDE w:val="0"/>
-        <w:autoSpaceDN w:val="0"/>
-        <w:adjustRightInd w:val="0"/>
-        <w:spacing w:after="200" w:line="276" w:lineRule="auto"/>
-        <w:jc w:val="center"/>
-        <w:rPr>
-          <w:rFonts w:ascii="Arial" w:hAnsi="Arial" w:cs="Arial"/>
-          <w:b/>
-          <w:bCs/>
-          <w:sz w:val="24"/>
-          <w:szCs w:val="24"/>
-          <w:lang w:val="en"/>
-        </w:rPr>
-      </w:pPr>
-    </w:p>
-    <w:p>
-      <w:pPr>
-        <w:widowControl w:val="0"/>
-        <w:autoSpaceDE w:val="0"/>
-        <w:autoSpaceDN w:val="0"/>
-        <w:adjustRightInd w:val="0"/>
-        <w:spacing w:after="200" w:line="276" w:lineRule="auto"/>
-        <w:jc w:val="center"/>
-        <w:rPr>
-          <w:rFonts w:ascii="Arial" w:hAnsi="Arial" w:cs="Arial"/>
-          <w:b/>
-          <w:bCs/>
-          <w:sz w:val="24"/>
-          <w:szCs w:val="24"/>
-          <w:lang w:val="en"/>
-        </w:rPr>
-      </w:pPr>
-    </w:p>
-    <w:p>
-      <w:pPr>
-        <w:widowControl w:val="0"/>
-        <w:autoSpaceDE w:val="0"/>
-        <w:autoSpaceDN w:val="0"/>
-        <w:adjustRightInd w:val="0"/>
-        <w:spacing w:after="200" w:line="276" w:lineRule="auto"/>
-        <w:rPr>
-          <w:rFonts w:ascii="Arial" w:hAnsi="Arial" w:cs="Arial"/>
-          <w:b/>
-          <w:bCs/>
-          <w:sz w:val="24"/>
-          <w:szCs w:val="24"/>
-          <w:lang w:val="en"/>
-        </w:rPr>
-      </w:pPr>
-    </w:p>
-    <w:p>
-      <w:pPr>
-        <w:widowControl w:val="0"/>
-        <w:autoSpaceDE w:val="0"/>
-        <w:autoSpaceDN w:val="0"/>
-        <w:adjustRightInd w:val="0"/>
-        <w:spacing w:after="200" w:line="276" w:lineRule="auto"/>
-        <w:rPr>
-          <w:rFonts w:ascii="Arial" w:hAnsi="Arial" w:cs="Arial"/>
-          <w:b/>
-          <w:bCs/>
-          <w:sz w:val="24"/>
-          <w:szCs w:val="24"/>
-          <w:lang w:val="en"/>
-        </w:rPr>
-      </w:pPr>
-    </w:p>
-    <w:p>
-      <w:pPr>
-        <w:widowControl w:val="0"/>
-        <w:autoSpaceDE w:val="0"/>
-        <w:autoSpaceDN w:val="0"/>
-        <w:adjustRightInd w:val="0"/>
-        <w:spacing w:after="200" w:line="276" w:lineRule="auto"/>
-        <w:rPr>
-          <w:rFonts w:ascii="Arial" w:hAnsi="Arial" w:cs="Arial"/>
-          <w:b/>
-          <w:bCs/>
-          <w:sz w:val="24"/>
-          <w:szCs w:val="24"/>
-          <w:lang w:val="en"/>
-        </w:rPr>
-      </w:pPr>
-    </w:p>
-    <w:p>
-      <w:pPr>
-        <w:widowControl w:val="0"/>
-        <w:autoSpaceDE w:val="0"/>
-        <w:autoSpaceDN w:val="0"/>
-        <w:adjustRightInd w:val="0"/>
-        <w:spacing w:after="200" w:line="276" w:lineRule="auto"/>
-        <w:rPr>
-          <w:rFonts w:ascii="Arial" w:hAnsi="Arial" w:cs="Arial"/>
-          <w:b/>
-          <w:bCs/>
-          <w:sz w:val="24"/>
-          <w:szCs w:val="24"/>
-          <w:lang w:val="en"/>
-        </w:rPr>
-      </w:pPr>
-      <w:r>
-        <w:rPr>
-          <w:rFonts w:ascii="Arial" w:hAnsi="Arial" w:cs="Arial"/>
-          <w:b/>
-          <w:bCs/>
-          <w:sz w:val="24"/>
-          <w:szCs w:val="24"/>
-          <w:lang w:val="en"/>
-        </w:rPr>
-        <w:t xml:space="preserve">Submitted by </w:t>
-      </w:r>
-      <w:r>
-        <w:rPr>
-          <w:rFonts w:ascii="Arial" w:hAnsi="Arial" w:cs="Arial"/>
-          <w:b/>
-          <w:bCs/>
-          <w:sz w:val="24"/>
-          <w:szCs w:val="24"/>
-          <w:lang w:val="en"/>
-        </w:rPr>
-        <w:t xml:space="preserve">                                             Submitted to</w:t>
-      </w:r>
-    </w:p>
-    <w:p>
-      <w:pPr>
-        <w:widowControl w:val="0"/>
-        <w:autoSpaceDE w:val="0"/>
-        <w:autoSpaceDN w:val="0"/>
-        <w:adjustRightInd w:val="0"/>
-        <w:spacing w:after="200" w:line="276" w:lineRule="auto"/>
-        <w:rPr>
-          <w:rFonts w:ascii="Arial" w:hAnsi="Arial" w:cs="Arial"/>
-          <w:b/>
-          <w:bCs/>
-          <w:sz w:val="24"/>
-          <w:szCs w:val="24"/>
-          <w:lang w:val="en"/>
-        </w:rPr>
-      </w:pPr>
-      <w:proofErr w:type="spellStart"/>
-      <w:r>
-        <w:rPr>
-          <w:rFonts w:ascii="Arial" w:hAnsi="Arial" w:cs="Arial"/>
-          <w:b/>
-          <w:bCs/>
-          <w:sz w:val="24"/>
-          <w:szCs w:val="24"/>
-          <w:lang w:val="en"/>
-        </w:rPr>
-        <w:t>Sudarsan</w:t>
-      </w:r>
-      <w:proofErr w:type="spellEnd"/>
-      <w:r>
-        <w:rPr>
-          <w:rFonts w:ascii="Arial" w:hAnsi="Arial" w:cs="Arial"/>
-          <w:b/>
-          <w:bCs/>
-          <w:sz w:val="24"/>
-          <w:szCs w:val="24"/>
-          <w:lang w:val="en"/>
-        </w:rPr>
-        <w:t xml:space="preserve"> </w:t>
-      </w:r>
-      <w:proofErr w:type="spellStart"/>
-      <w:r>
-        <w:rPr>
-          <w:rFonts w:ascii="Arial" w:hAnsi="Arial" w:cs="Arial"/>
-          <w:b/>
-          <w:bCs/>
-          <w:sz w:val="24"/>
-          <w:szCs w:val="24"/>
-          <w:lang w:val="en"/>
-        </w:rPr>
-        <w:t>Udash</w:t>
-      </w:r>
-      <w:proofErr w:type="spellEnd"/>
-      <w:r>
-        <w:rPr>
-          <w:rFonts w:ascii="Arial" w:hAnsi="Arial" w:cs="Arial"/>
-          <w:b/>
-          <w:bCs/>
-          <w:sz w:val="24"/>
-          <w:szCs w:val="24"/>
-          <w:lang w:val="en"/>
-        </w:rPr>
-        <w:t xml:space="preserve">                                         Sudeep </w:t>
-      </w:r>
-      <w:proofErr w:type="spellStart"/>
-      <w:r>
-        <w:rPr>
-          <w:rFonts w:ascii="Arial" w:hAnsi="Arial" w:cs="Arial"/>
-          <w:b/>
-          <w:bCs/>
-          <w:sz w:val="24"/>
-          <w:szCs w:val="24"/>
-          <w:lang w:val="en"/>
-        </w:rPr>
-        <w:t>Bajimaya</w:t>
-      </w:r>
-      <w:proofErr w:type="spellEnd"/>
-    </w:p>
-    <w:p>
-      <w:pPr>
-        <w:widowControl w:val="0"/>
-        <w:autoSpaceDE w:val="0"/>
-        <w:autoSpaceDN w:val="0"/>
-        <w:adjustRightInd w:val="0"/>
-        <w:spacing w:after="200" w:line="276" w:lineRule="auto"/>
-        <w:rPr>
-          <w:rFonts w:ascii="Arial" w:hAnsi="Arial" w:cs="Arial"/>
-          <w:b/>
-          <w:bCs/>
-          <w:sz w:val="24"/>
-          <w:szCs w:val="24"/>
-          <w:lang w:val="en"/>
-        </w:rPr>
-      </w:pPr>
-      <w:r>
-        <w:rPr>
-          <w:rFonts w:ascii="Arial" w:hAnsi="Arial" w:cs="Arial"/>
-          <w:b/>
-          <w:bCs/>
-          <w:sz w:val="24"/>
-          <w:szCs w:val="24"/>
-          <w:lang w:val="en"/>
-        </w:rPr>
-        <w:t>NCCID:170354</w:t>
-      </w:r>
-      <w:r>
-        <w:rPr>
-          <w:rFonts w:ascii="Arial" w:hAnsi="Arial" w:cs="Arial"/>
-          <w:b/>
-          <w:bCs/>
-          <w:sz w:val="24"/>
-          <w:szCs w:val="24"/>
-          <w:lang w:val="en"/>
-        </w:rPr>
-        <w:t xml:space="preserve">                                           Module Leader</w:t>
-      </w:r>
-    </w:p>
-    <w:p>
-      <w:pPr>
-        <w:widowControl w:val="0"/>
-        <w:autoSpaceDE w:val="0"/>
-        <w:autoSpaceDN w:val="0"/>
-        <w:adjustRightInd w:val="0"/>
-        <w:spacing w:after="200" w:line="276" w:lineRule="auto"/>
-        <w:rPr>
-          <w:rFonts w:ascii="Arial" w:hAnsi="Arial" w:cs="Arial"/>
-          <w:b/>
-          <w:bCs/>
-          <w:sz w:val="24"/>
-          <w:szCs w:val="24"/>
-          <w:lang w:val="en"/>
-        </w:rPr>
-      </w:pPr>
-      <w:r>
-        <w:rPr>
-          <w:rFonts w:ascii="Arial" w:hAnsi="Arial" w:cs="Arial"/>
-          <w:b/>
-          <w:bCs/>
-          <w:sz w:val="24"/>
-          <w:szCs w:val="24"/>
-          <w:lang w:val="en"/>
-        </w:rPr>
-        <w:t>Batch 22C L5DC</w:t>
-      </w:r>
-    </w:p>
-    <w:p>
-      <w:pPr>
-        <w:widowControl w:val="0"/>
-        <w:autoSpaceDE w:val="0"/>
-        <w:autoSpaceDN w:val="0"/>
-        <w:adjustRightInd w:val="0"/>
-        <w:spacing w:after="200" w:line="276" w:lineRule="auto"/>
-        <w:rPr>
-          <w:rFonts w:ascii="Arial" w:hAnsi="Arial" w:cs="Arial"/>
-          <w:b/>
-          <w:bCs/>
-          <w:sz w:val="24"/>
-          <w:szCs w:val="24"/>
-          <w:lang w:val="en"/>
-        </w:rPr>
-      </w:pPr>
-    </w:p>
-    <w:p>
-      <w:pPr>
-        <w:widowControl w:val="0"/>
-        <w:autoSpaceDE w:val="0"/>
-        <w:autoSpaceDN w:val="0"/>
-        <w:adjustRightInd w:val="0"/>
-        <w:spacing w:after="200" w:line="276" w:lineRule="auto"/>
-        <w:rPr>
-          <w:rFonts w:ascii="Arial" w:hAnsi="Arial" w:cs="Arial"/>
-          <w:b/>
-          <w:bCs/>
-          <w:sz w:val="24"/>
-          <w:szCs w:val="24"/>
-          <w:lang w:val="en"/>
-        </w:rPr>
-      </w:pPr>
     </w:p>
     <w:sdt>
       <w:sdtPr>
@@ -2509,7 +1936,7 @@
         </w:rPr>
         <w:fldChar w:fldCharType="separate"/>
       </w:r>
-      <w:hyperlink w:anchor="_Toc5549783" w:history="1">
+      <w:hyperlink w:anchor="_Toc5622062" w:history="1">
         <w:r>
           <w:rPr>
             <w:rStyle w:val="Hyperlink"/>
@@ -2537,7 +1964,78 @@
             <w:noProof/>
             <w:webHidden/>
           </w:rPr>
-          <w:instrText xml:space="preserve"> PAGEREF _Toc5549783 \h </w:instrText>
+          <w:instrText xml:space="preserve"> PAGEREF _Toc5622062 \h </w:instrText>
+        </w:r>
+        <w:r>
+          <w:rPr>
+            <w:noProof/>
+            <w:webHidden/>
+          </w:rPr>
+        </w:r>
+        <w:r>
+          <w:rPr>
+            <w:noProof/>
+            <w:webHidden/>
+          </w:rPr>
+          <w:fldChar w:fldCharType="separate"/>
+        </w:r>
+        <w:r>
+          <w:rPr>
+            <w:noProof/>
+            <w:webHidden/>
+          </w:rPr>
+          <w:t>6</w:t>
+        </w:r>
+        <w:r>
+          <w:rPr>
+            <w:noProof/>
+            <w:webHidden/>
+          </w:rPr>
+          <w:fldChar w:fldCharType="end"/>
+        </w:r>
+      </w:hyperlink>
+    </w:p>
+    <w:p/>
+    <w:p>
+      <w:pPr>
+        <w:pStyle w:val="TableofFigures"/>
+        <w:tabs>
+          <w:tab w:val="right" w:leader="dot" w:pos="9350"/>
+        </w:tabs>
+        <w:rPr>
+          <w:rStyle w:val="Hyperlink"/>
+          <w:noProof/>
+        </w:rPr>
+      </w:pPr>
+      <w:hyperlink w:anchor="_Toc5622063" w:history="1">
+        <w:r>
+          <w:rPr>
+            <w:rStyle w:val="Hyperlink"/>
+            <w:rFonts w:ascii="Arial" w:hAnsi="Arial" w:cs="Arial"/>
+            <w:noProof/>
+          </w:rPr>
+          <w:t>Figure 2 Model View Controller Design Pattern</w:t>
+        </w:r>
+        <w:r>
+          <w:rPr>
+            <w:noProof/>
+            <w:webHidden/>
+          </w:rPr>
+          <w:tab/>
+        </w:r>
+        <w:r>
+          <w:rPr>
+            <w:noProof/>
+            <w:webHidden/>
+          </w:rPr>
+          <w:fldChar w:fldCharType="begin"/>
+        </w:r>
+        <w:r>
+          <w:rPr>
+            <w:noProof/>
+            <w:webHidden/>
+          </w:rPr>
+          <w:instrText xml:space="preserve"> PAGEREF _Toc5622063 \h </w:instrText>
         </w:r>
         <w:r>
           <w:rPr>
@@ -2580,14 +2078,14 @@
           <w:noProof/>
         </w:rPr>
       </w:pPr>
-      <w:hyperlink w:anchor="_Toc5549784" w:history="1">
+      <w:hyperlink w:anchor="_Toc5622064" w:history="1">
         <w:r>
           <w:rPr>
             <w:rStyle w:val="Hyperlink"/>
             <w:rFonts w:ascii="Arial" w:hAnsi="Arial" w:cs="Arial"/>
             <w:noProof/>
           </w:rPr>
-          <w:t>Figure 2 Model View Controller Design Pattern</w:t>
+          <w:t>Figure 3 Client Server architecture</w:t>
         </w:r>
         <w:r>
           <w:rPr>
@@ -2608,7 +2106,85 @@
             <w:noProof/>
             <w:webHidden/>
           </w:rPr>
-          <w:instrText xml:space="preserve"> PAGEREF _Toc5549784 \h </w:instrText>
+          <w:instrText xml:space="preserve"> PAGEREF _Toc5622064 \h </w:instrText>
+        </w:r>
+        <w:r>
+          <w:rPr>
+            <w:noProof/>
+            <w:webHidden/>
+          </w:rPr>
+        </w:r>
+        <w:r>
+          <w:rPr>
+            <w:noProof/>
+            <w:webHidden/>
+          </w:rPr>
+          <w:fldChar w:fldCharType="separate"/>
+        </w:r>
+        <w:r>
+          <w:rPr>
+            <w:noProof/>
+            <w:webHidden/>
+          </w:rPr>
+          <w:t>8</w:t>
+        </w:r>
+        <w:r>
+          <w:rPr>
+            <w:noProof/>
+            <w:webHidden/>
+          </w:rPr>
+          <w:fldChar w:fldCharType="end"/>
+        </w:r>
+      </w:hyperlink>
+    </w:p>
+    <w:p/>
+    <w:p>
+      <w:pPr>
+        <w:pStyle w:val="TableofFigures"/>
+        <w:tabs>
+          <w:tab w:val="right" w:leader="dot" w:pos="9350"/>
+        </w:tabs>
+        <w:rPr>
+          <w:rStyle w:val="Hyperlink"/>
+          <w:noProof/>
+        </w:rPr>
+      </w:pPr>
+      <w:hyperlink w:anchor="_Toc5622065" w:history="1">
+        <w:r>
+          <w:rPr>
+            <w:rStyle w:val="Hyperlink"/>
+            <w:noProof/>
+          </w:rPr>
+          <w:t xml:space="preserve"> </w:t>
+        </w:r>
+        <w:r>
+          <w:rPr>
+            <w:rStyle w:val="Hyperlink"/>
+            <w:rFonts w:ascii="Arial" w:hAnsi="Arial" w:cs="Arial"/>
+            <w:noProof/>
+          </w:rPr>
+          <w:t>Figure 4 Work Breakdown Structure</w:t>
+        </w:r>
+        <w:r>
+          <w:rPr>
+            <w:noProof/>
+            <w:webHidden/>
+          </w:rPr>
+          <w:tab/>
+        </w:r>
+        <w:r>
+          <w:rPr>
+            <w:noProof/>
+            <w:webHidden/>
+          </w:rPr>
+          <w:fldChar w:fldCharType="begin"/>
+        </w:r>
+        <w:r>
+          <w:rPr>
+            <w:noProof/>
+            <w:webHidden/>
+          </w:rPr>
+          <w:instrText xml:space="preserve"> PAGEREF _Toc5622065 \h </w:instrText>
         </w:r>
         <w:r>
           <w:rPr>
@@ -2651,21 +2227,14 @@
           <w:noProof/>
         </w:rPr>
       </w:pPr>
-      <w:hyperlink w:anchor="_Toc5549785" w:history="1">
-        <w:r>
-          <w:rPr>
-            <w:rStyle w:val="Hyperlink"/>
-            <w:noProof/>
-          </w:rPr>
-          <w:t xml:space="preserve"> </w:t>
-        </w:r>
+      <w:hyperlink w:anchor="_Toc5622066" w:history="1">
         <w:r>
           <w:rPr>
             <w:rStyle w:val="Hyperlink"/>
             <w:rFonts w:ascii="Arial" w:hAnsi="Arial" w:cs="Arial"/>
             <w:noProof/>
           </w:rPr>
-          <w:t>Figure 3 Work Breakdown Structure</w:t>
+          <w:t>Figure 5 Milestones of project IlamTeaGarden</w:t>
         </w:r>
         <w:r>
           <w:rPr>
@@ -2686,7 +2255,7 @@
             <w:noProof/>
             <w:webHidden/>
           </w:rPr>
-          <w:instrText xml:space="preserve"> PAGEREF _Toc5549785 \h </w:instrText>
+          <w:instrText xml:space="preserve"> PAGEREF _Toc5622066 \h </w:instrText>
         </w:r>
         <w:r>
           <w:rPr>
@@ -2706,7 +2275,7 @@
             <w:noProof/>
             <w:webHidden/>
           </w:rPr>
-          <w:t>10</w:t>
+          <w:t>11</w:t>
         </w:r>
         <w:r>
           <w:rPr>
@@ -2729,14 +2298,14 @@
           <w:noProof/>
         </w:rPr>
       </w:pPr>
-      <w:hyperlink w:anchor="_Toc5549786" w:history="1">
+      <w:hyperlink w:anchor="_Toc5622067" w:history="1">
         <w:r>
           <w:rPr>
             <w:rStyle w:val="Hyperlink"/>
             <w:rFonts w:ascii="Arial" w:hAnsi="Arial" w:cs="Arial"/>
             <w:noProof/>
           </w:rPr>
-          <w:t>Figure 4 Milestones of project IlamTeaGarden</w:t>
+          <w:t>Figure 6 Gantt chart schedules</w:t>
         </w:r>
         <w:r>
           <w:rPr>
@@ -2757,7 +2326,7 @@
             <w:noProof/>
             <w:webHidden/>
           </w:rPr>
-          <w:instrText xml:space="preserve"> PAGEREF _Toc5549786 \h </w:instrText>
+          <w:instrText xml:space="preserve"> PAGEREF _Toc5622067 \h </w:instrText>
         </w:r>
         <w:r>
           <w:rPr>
@@ -2800,14 +2369,14 @@
           <w:noProof/>
         </w:rPr>
       </w:pPr>
-      <w:hyperlink w:anchor="_Toc5549787" w:history="1">
+      <w:hyperlink w:anchor="_Toc5622068" w:history="1">
         <w:r>
           <w:rPr>
             <w:rStyle w:val="Hyperlink"/>
             <w:rFonts w:ascii="Arial" w:hAnsi="Arial" w:cs="Arial"/>
             <w:noProof/>
           </w:rPr>
-          <w:t>Figure 5 Gantt chart schedules</w:t>
+          <w:t>Figure 7 Gantt chart</w:t>
         </w:r>
         <w:r>
           <w:rPr>
@@ -2828,7 +2397,7 @@
             <w:noProof/>
             <w:webHidden/>
           </w:rPr>
-          <w:instrText xml:space="preserve"> PAGEREF _Toc5549787 \h </w:instrText>
+          <w:instrText xml:space="preserve"> PAGEREF _Toc5622068 \h </w:instrText>
         </w:r>
         <w:r>
           <w:rPr>
@@ -2871,14 +2440,14 @@
           <w:noProof/>
         </w:rPr>
       </w:pPr>
-      <w:hyperlink w:anchor="_Toc5549788" w:history="1">
+      <w:hyperlink w:anchor="_Toc5622069" w:history="1">
         <w:r>
           <w:rPr>
             <w:rStyle w:val="Hyperlink"/>
             <w:rFonts w:ascii="Arial" w:hAnsi="Arial" w:cs="Arial"/>
             <w:noProof/>
           </w:rPr>
-          <w:t>Figure 6 Gantt chart</w:t>
+          <w:t>Figure 8 Consequences and their values</w:t>
         </w:r>
         <w:r>
           <w:rPr>
@@ -2899,7 +2468,78 @@
             <w:noProof/>
             <w:webHidden/>
           </w:rPr>
-          <w:instrText xml:space="preserve"> PAGEREF _Toc5549788 \h </w:instrText>
+          <w:instrText xml:space="preserve"> PAGEREF _Toc5622069 \h </w:instrText>
+        </w:r>
+        <w:r>
+          <w:rPr>
+            <w:noProof/>
+            <w:webHidden/>
+          </w:rPr>
+        </w:r>
+        <w:r>
+          <w:rPr>
+            <w:noProof/>
+            <w:webHidden/>
+          </w:rPr>
+          <w:fldChar w:fldCharType="separate"/>
+        </w:r>
+        <w:r>
+          <w:rPr>
+            <w:noProof/>
+            <w:webHidden/>
+          </w:rPr>
+          <w:t>13</w:t>
+        </w:r>
+        <w:r>
+          <w:rPr>
+            <w:noProof/>
+            <w:webHidden/>
+          </w:rPr>
+          <w:fldChar w:fldCharType="end"/>
+        </w:r>
+      </w:hyperlink>
+    </w:p>
+    <w:p/>
+    <w:p>
+      <w:pPr>
+        <w:pStyle w:val="TableofFigures"/>
+        <w:tabs>
+          <w:tab w:val="right" w:leader="dot" w:pos="9350"/>
+        </w:tabs>
+        <w:rPr>
+          <w:rStyle w:val="Hyperlink"/>
+          <w:noProof/>
+        </w:rPr>
+      </w:pPr>
+      <w:hyperlink w:anchor="_Toc5622070" w:history="1">
+        <w:r>
+          <w:rPr>
+            <w:rStyle w:val="Hyperlink"/>
+            <w:rFonts w:ascii="Arial" w:hAnsi="Arial" w:cs="Arial"/>
+            <w:noProof/>
+          </w:rPr>
+          <w:t>Figure 9 Likelihood and their values</w:t>
+        </w:r>
+        <w:r>
+          <w:rPr>
+            <w:noProof/>
+            <w:webHidden/>
+          </w:rPr>
+          <w:tab/>
+        </w:r>
+        <w:r>
+          <w:rPr>
+            <w:noProof/>
+            <w:webHidden/>
+          </w:rPr>
+          <w:fldChar w:fldCharType="begin"/>
+        </w:r>
+        <w:r>
+          <w:rPr>
+            <w:noProof/>
+            <w:webHidden/>
+          </w:rPr>
+          <w:instrText xml:space="preserve"> PAGEREF _Toc5622070 \h </w:instrText>
         </w:r>
         <w:r>
           <w:rPr>
@@ -2942,14 +2582,14 @@
           <w:noProof/>
         </w:rPr>
       </w:pPr>
-      <w:hyperlink w:anchor="_Toc5549789" w:history="1">
+      <w:hyperlink w:anchor="_Toc5622071" w:history="1">
         <w:r>
           <w:rPr>
             <w:rStyle w:val="Hyperlink"/>
             <w:rFonts w:ascii="Arial" w:hAnsi="Arial" w:cs="Arial"/>
             <w:noProof/>
           </w:rPr>
-          <w:t>Figure 7 Consequences and their values</w:t>
+          <w:t>Figure 10 Risk Table</w:t>
         </w:r>
         <w:r>
           <w:rPr>
@@ -2970,7 +2610,7 @@
             <w:noProof/>
             <w:webHidden/>
           </w:rPr>
-          <w:instrText xml:space="preserve"> PAGEREF _Toc5549789 \h </w:instrText>
+          <w:instrText xml:space="preserve"> PAGEREF _Toc5622071 \h </w:instrText>
         </w:r>
         <w:r>
           <w:rPr>
@@ -3009,18 +2649,17 @@
           <w:tab w:val="right" w:leader="dot" w:pos="9350"/>
         </w:tabs>
         <w:rPr>
-          <w:rStyle w:val="Hyperlink"/>
           <w:noProof/>
         </w:rPr>
       </w:pPr>
-      <w:hyperlink w:anchor="_Toc5549790" w:history="1">
+      <w:hyperlink w:anchor="_Toc5622072" w:history="1">
         <w:r>
           <w:rPr>
             <w:rStyle w:val="Hyperlink"/>
             <w:rFonts w:ascii="Arial" w:hAnsi="Arial" w:cs="Arial"/>
             <w:noProof/>
           </w:rPr>
-          <w:t>Figure 8 Likelihood and their values</w:t>
+          <w:t>Figure 11 Configuration Management</w:t>
         </w:r>
         <w:r>
           <w:rPr>
@@ -3041,7 +2680,7 @@
             <w:noProof/>
             <w:webHidden/>
           </w:rPr>
-          <w:instrText xml:space="preserve"> PAGEREF _Toc5549790 \h </w:instrText>
+          <w:instrText xml:space="preserve"> PAGEREF _Toc5622072 \h </w:instrText>
         </w:r>
         <w:r>
           <w:rPr>
@@ -3072,147 +2711,6 @@
         </w:r>
       </w:hyperlink>
     </w:p>
-    <w:p/>
-    <w:p>
-      <w:pPr>
-        <w:pStyle w:val="TableofFigures"/>
-        <w:tabs>
-          <w:tab w:val="right" w:leader="dot" w:pos="9350"/>
-        </w:tabs>
-        <w:rPr>
-          <w:rStyle w:val="Hyperlink"/>
-          <w:noProof/>
-        </w:rPr>
-      </w:pPr>
-      <w:hyperlink w:anchor="_Toc5549791" w:history="1">
-        <w:r>
-          <w:rPr>
-            <w:rStyle w:val="Hyperlink"/>
-            <w:rFonts w:ascii="Arial" w:hAnsi="Arial" w:cs="Arial"/>
-            <w:noProof/>
-          </w:rPr>
-          <w:t>Figure 9 Risk Table</w:t>
-        </w:r>
-        <w:r>
-          <w:rPr>
-            <w:noProof/>
-            <w:webHidden/>
-          </w:rPr>
-          <w:tab/>
-        </w:r>
-        <w:r>
-          <w:rPr>
-            <w:noProof/>
-            <w:webHidden/>
-          </w:rPr>
-          <w:fldChar w:fldCharType="begin"/>
-        </w:r>
-        <w:r>
-          <w:rPr>
-            <w:noProof/>
-            <w:webHidden/>
-          </w:rPr>
-          <w:instrText xml:space="preserve"> PAGEREF _Toc5549791 \h </w:instrText>
-        </w:r>
-        <w:r>
-          <w:rPr>
-            <w:noProof/>
-            <w:webHidden/>
-          </w:rPr>
-        </w:r>
-        <w:r>
-          <w:rPr>
-            <w:noProof/>
-            <w:webHidden/>
-          </w:rPr>
-          <w:fldChar w:fldCharType="separate"/>
-        </w:r>
-        <w:r>
-          <w:rPr>
-            <w:noProof/>
-            <w:webHidden/>
-          </w:rPr>
-          <w:t>15</w:t>
-        </w:r>
-        <w:r>
-          <w:rPr>
-            <w:noProof/>
-            <w:webHidden/>
-          </w:rPr>
-          <w:fldChar w:fldCharType="end"/>
-        </w:r>
-      </w:hyperlink>
-    </w:p>
-    <w:p/>
-    <w:p>
-      <w:pPr>
-        <w:pStyle w:val="TableofFigures"/>
-        <w:tabs>
-          <w:tab w:val="right" w:leader="dot" w:pos="9350"/>
-        </w:tabs>
-        <w:rPr>
-          <w:noProof/>
-        </w:rPr>
-      </w:pPr>
-      <w:hyperlink w:anchor="_Toc5549792" w:history="1">
-        <w:r>
-          <w:rPr>
-            <w:rStyle w:val="Hyperlink"/>
-            <w:rFonts w:ascii="Arial" w:hAnsi="Arial" w:cs="Arial"/>
-            <w:noProof/>
-          </w:rPr>
-          <w:t>Figure 10 Configuration Management</w:t>
-        </w:r>
-        <w:r>
-          <w:rPr>
-            <w:noProof/>
-            <w:webHidden/>
-          </w:rPr>
-          <w:tab/>
-        </w:r>
-        <w:r>
-          <w:rPr>
-            <w:noProof/>
-            <w:webHidden/>
-          </w:rPr>
-          <w:fldChar w:fldCharType="begin"/>
-        </w:r>
-        <w:r>
-          <w:rPr>
-            <w:noProof/>
-            <w:webHidden/>
-          </w:rPr>
-          <w:instrText xml:space="preserve"> PAGEREF _Toc5549792 \h </w:instrText>
-        </w:r>
-        <w:r>
-          <w:rPr>
-            <w:noProof/>
-            <w:webHidden/>
-          </w:rPr>
-        </w:r>
-        <w:r>
-          <w:rPr>
-            <w:noProof/>
-            <w:webHidden/>
-          </w:rPr>
-          <w:fldChar w:fldCharType="separate"/>
-        </w:r>
-        <w:r>
-          <w:rPr>
-            <w:noProof/>
-            <w:webHidden/>
-          </w:rPr>
-          <w:t>16</w:t>
-        </w:r>
-        <w:r>
-          <w:rPr>
-            <w:noProof/>
-            <w:webHidden/>
-          </w:rPr>
-          <w:fldChar w:fldCharType="end"/>
-        </w:r>
-      </w:hyperlink>
-    </w:p>
     <w:p>
       <w:pPr>
         <w:pStyle w:val="Heading1"/>
@@ -3226,8 +2724,9 @@
       </w:pPr>
       <w:r>
         <w:rPr>
-          <w:rFonts w:ascii="Arial" w:hAnsi="Arial" w:cs="Arial"/>
+          <w:rFonts w:ascii="Arial" w:eastAsiaTheme="minorEastAsia" w:hAnsi="Arial" w:cs="Arial"/>
           <w:b/>
+          <w:color w:val="auto"/>
           <w:sz w:val="28"/>
           <w:szCs w:val="28"/>
           <w:lang w:val="en"/>
@@ -3383,45 +2882,14 @@
           <w:lang w:val="en"/>
         </w:rPr>
       </w:pPr>
-      <w:proofErr w:type="spellStart"/>
-      <w:r>
-        <w:rPr>
-          <w:rFonts w:ascii="Arial" w:hAnsi="Arial" w:cs="Arial"/>
-          <w:sz w:val="24"/>
-          <w:szCs w:val="24"/>
-          <w:lang w:val="en"/>
-        </w:rPr>
-        <w:t>Ilam</w:t>
-      </w:r>
-      <w:proofErr w:type="spellEnd"/>
-      <w:r>
-        <w:rPr>
-          <w:rFonts w:ascii="Arial" w:hAnsi="Arial" w:cs="Arial"/>
-          <w:sz w:val="24"/>
-          <w:szCs w:val="24"/>
-          <w:lang w:val="en"/>
-        </w:rPr>
-        <w:t xml:space="preserve"> district, located on the eastern corner of the country is where most of the tea for Nepali Tea Traders is grown and harvested. The green tea along with </w:t>
-      </w:r>
-      <w:proofErr w:type="spellStart"/>
-      <w:r>
-        <w:rPr>
-          <w:rFonts w:ascii="Arial" w:hAnsi="Arial" w:cs="Arial"/>
-          <w:sz w:val="24"/>
-          <w:szCs w:val="24"/>
-          <w:lang w:val="en"/>
-        </w:rPr>
-        <w:t>churpi</w:t>
-      </w:r>
-      <w:proofErr w:type="spellEnd"/>
-      <w:r>
-        <w:rPr>
-          <w:rFonts w:ascii="Arial" w:hAnsi="Arial" w:cs="Arial"/>
-          <w:sz w:val="24"/>
-          <w:szCs w:val="24"/>
-          <w:lang w:val="en"/>
-        </w:rPr>
-        <w:t xml:space="preserve">, lollipop etc. are those few products that people from all over the country as well as several foreign countries crave for but do not get to enjoy enough because of various factors.  </w:t>
+      <w:r>
+        <w:rPr>
+          <w:rFonts w:ascii="Arial" w:hAnsi="Arial" w:cs="Arial"/>
+          <w:sz w:val="24"/>
+          <w:szCs w:val="24"/>
+          <w:lang w:val="en"/>
+        </w:rPr>
+        <w:t xml:space="preserve">Ilam district, located on the eastern corner of the country is where most of the tea for Nepali Tea Traders is grown and harvested. The green tea along with churpi, lollipop etc. are those few products that people from all over the country as well as several foreign countries crave for but do not get to enjoy enough because of various factors.  </w:t>
       </w:r>
     </w:p>
     <w:p>
@@ -3445,67 +2913,7 @@
           <w:szCs w:val="24"/>
           <w:lang w:val="en"/>
         </w:rPr>
-        <w:t xml:space="preserve">My project </w:t>
-      </w:r>
-      <w:proofErr w:type="spellStart"/>
-      <w:r>
-        <w:rPr>
-          <w:rFonts w:ascii="Arial" w:hAnsi="Arial" w:cs="Arial"/>
-          <w:sz w:val="24"/>
-          <w:szCs w:val="24"/>
-          <w:lang w:val="en"/>
-        </w:rPr>
-        <w:t>IlamTeaGarden</w:t>
-      </w:r>
-      <w:proofErr w:type="spellEnd"/>
-      <w:r>
-        <w:rPr>
-          <w:rFonts w:ascii="Arial" w:hAnsi="Arial" w:cs="Arial"/>
-          <w:sz w:val="24"/>
-          <w:szCs w:val="24"/>
-          <w:lang w:val="en"/>
-        </w:rPr>
-        <w:t xml:space="preserve"> will be a commercial website that can connect the tea market of </w:t>
-      </w:r>
-      <w:proofErr w:type="spellStart"/>
-      <w:r>
-        <w:rPr>
-          <w:rFonts w:ascii="Arial" w:hAnsi="Arial" w:cs="Arial"/>
-          <w:sz w:val="24"/>
-          <w:szCs w:val="24"/>
-          <w:lang w:val="en"/>
-        </w:rPr>
-        <w:t>Ilam</w:t>
-      </w:r>
-      <w:proofErr w:type="spellEnd"/>
-      <w:r>
-        <w:rPr>
-          <w:rFonts w:ascii="Arial" w:hAnsi="Arial" w:cs="Arial"/>
-          <w:sz w:val="24"/>
-          <w:szCs w:val="24"/>
-          <w:lang w:val="en"/>
-        </w:rPr>
-        <w:t xml:space="preserve"> all over Nepal. People from all places will be aware of the tea market that the place flourishes on. The projects will be focusing on commercializing those products that are uncommon to other places but easily manufactured in </w:t>
-      </w:r>
-      <w:proofErr w:type="spellStart"/>
-      <w:r>
-        <w:rPr>
-          <w:rFonts w:ascii="Arial" w:hAnsi="Arial" w:cs="Arial"/>
-          <w:sz w:val="24"/>
-          <w:szCs w:val="24"/>
-          <w:lang w:val="en"/>
-        </w:rPr>
-        <w:t>Ilam</w:t>
-      </w:r>
-      <w:proofErr w:type="spellEnd"/>
-      <w:r>
-        <w:rPr>
-          <w:rFonts w:ascii="Arial" w:hAnsi="Arial" w:cs="Arial"/>
-          <w:sz w:val="24"/>
-          <w:szCs w:val="24"/>
-          <w:lang w:val="en"/>
-        </w:rPr>
-        <w:t xml:space="preserve">. </w:t>
+        <w:t xml:space="preserve">My project IlamTeaGarden will be a commercial website that can connect the tea market of Ilam all over Nepal. People from all places will be aware of the tea market that the place flourishes on. The projects will be focusing on commercializing those products that are uncommon to other places but easily manufactured in Ilam. </w:t>
       </w:r>
     </w:p>
     <w:p>
@@ -3560,27 +2968,7 @@
           <w:szCs w:val="24"/>
           <w:lang w:val="en"/>
         </w:rPr>
-        <w:t xml:space="preserve">As an underdeveloped place of a developing country, </w:t>
-      </w:r>
-      <w:proofErr w:type="spellStart"/>
-      <w:r>
-        <w:rPr>
-          <w:rFonts w:ascii="Arial" w:hAnsi="Arial" w:cs="Arial"/>
-          <w:sz w:val="24"/>
-          <w:szCs w:val="24"/>
-          <w:lang w:val="en"/>
-        </w:rPr>
-        <w:t>Ilam</w:t>
-      </w:r>
-      <w:proofErr w:type="spellEnd"/>
-      <w:r>
-        <w:rPr>
-          <w:rFonts w:ascii="Arial" w:hAnsi="Arial" w:cs="Arial"/>
-          <w:sz w:val="24"/>
-          <w:szCs w:val="24"/>
-          <w:lang w:val="en"/>
-        </w:rPr>
-        <w:t xml:space="preserve"> tea market until now does not have a proper information system to commercialize their products and are being marketed manually through communications only. Because the place is located at the eastern border of the country, most of the market has been taken by India rather than our own. Even in the capital city, most people are unaware of the products. Farmers too are unaware of the massive market that their products can create in the national as well as international level. Several companies are focused on increasing the tea market, but are limited by the lack of a proper information system to properly market the products. </w:t>
+        <w:t xml:space="preserve">As an underdeveloped place of a developing country, Ilam tea market until now does not have a proper information system to commercialize their products and are being marketed manually through communications only. Because the place is located at the eastern border of the country, most of the market has been taken by India rather than our own. Even in the capital city, most people are unaware of the products. Farmers too are unaware of the massive market that their products can create in the national as well as international level. Several companies are focused on increasing the tea market, but are limited by the lack of a proper information system to properly market the products. </w:t>
       </w:r>
     </w:p>
     <w:p>
@@ -3635,27 +3023,7 @@
           <w:szCs w:val="24"/>
           <w:lang w:val="en"/>
         </w:rPr>
-        <w:t xml:space="preserve">The project will allow the tea farmers and manufacturers of </w:t>
-      </w:r>
-      <w:proofErr w:type="spellStart"/>
-      <w:r>
-        <w:rPr>
-          <w:rFonts w:ascii="Arial" w:hAnsi="Arial" w:cs="Arial"/>
-          <w:sz w:val="24"/>
-          <w:szCs w:val="24"/>
-          <w:lang w:val="en"/>
-        </w:rPr>
-        <w:t>Ilam</w:t>
-      </w:r>
-      <w:proofErr w:type="spellEnd"/>
-      <w:r>
-        <w:rPr>
-          <w:rFonts w:ascii="Arial" w:hAnsi="Arial" w:cs="Arial"/>
-          <w:sz w:val="24"/>
-          <w:szCs w:val="24"/>
-          <w:lang w:val="en"/>
-        </w:rPr>
-        <w:t xml:space="preserve"> to make a direct contact with buyers that will allow them to make the best benefits from the products that they produce which as of now is being handled by different mediators and will create a national market for those products as well. </w:t>
+        <w:t xml:space="preserve">The project will allow the tea farmers and manufacturers of Ilam to make a direct contact with buyers that will allow them to make the best benefits from the products that they produce which as of now is being handled by different mediators and will create a national market for those products as well. </w:t>
       </w:r>
     </w:p>
     <w:p>
@@ -3679,27 +3047,17 @@
           <w:szCs w:val="24"/>
           <w:lang w:val="en"/>
         </w:rPr>
-        <w:t xml:space="preserve">Mediators who are involved in the projects are highly benefitted while trading these products and those mediators does not include people who trades through online information system. Not all of those mediators are from the place of product manufacture which I turn does not support the economic status of the place. People from around the country have only heard of </w:t>
-      </w:r>
-      <w:proofErr w:type="spellStart"/>
-      <w:r>
-        <w:rPr>
-          <w:rFonts w:ascii="Arial" w:hAnsi="Arial" w:cs="Arial"/>
-          <w:sz w:val="24"/>
-          <w:szCs w:val="24"/>
-          <w:lang w:val="en"/>
-        </w:rPr>
-        <w:t>Ilam</w:t>
-      </w:r>
-      <w:proofErr w:type="spellEnd"/>
-      <w:r>
-        <w:rPr>
-          <w:rFonts w:ascii="Arial" w:hAnsi="Arial" w:cs="Arial"/>
-          <w:sz w:val="24"/>
-          <w:szCs w:val="24"/>
-          <w:lang w:val="en"/>
-        </w:rPr>
-        <w:t xml:space="preserve"> as a place where Tea grows but they have not actually used the product.  </w:t>
+        <w:t xml:space="preserve">Mediators who are involved in the projects are highly benefitted while trading these products and those mediators does not include people who trades through online information system. Not all of those mediators are from the place of product manufacture which I turn does not support the economic status of the place. People from around the country have only heard of Ilam as a place where Tea grows but they </w:t>
+      </w:r>
+      <w:r>
+        <w:rPr>
+          <w:rFonts w:ascii="Arial" w:hAnsi="Arial" w:cs="Arial"/>
+          <w:sz w:val="24"/>
+          <w:szCs w:val="24"/>
+          <w:lang w:val="en"/>
+        </w:rPr>
+        <w:lastRenderedPageBreak/>
+        <w:t xml:space="preserve">have not actually used the product.  </w:t>
       </w:r>
     </w:p>
     <w:p>
@@ -3723,17 +3081,7 @@
           <w:szCs w:val="24"/>
           <w:lang w:val="en"/>
         </w:rPr>
-        <w:t xml:space="preserve">The project will focus to solve these problems and bring the best benefits to both the </w:t>
-      </w:r>
-      <w:r>
-        <w:rPr>
-          <w:rFonts w:ascii="Arial" w:hAnsi="Arial" w:cs="Arial"/>
-          <w:sz w:val="24"/>
-          <w:szCs w:val="24"/>
-          <w:lang w:val="en"/>
-        </w:rPr>
-        <w:lastRenderedPageBreak/>
-        <w:t xml:space="preserve">production area as a whole and consumer. </w:t>
+        <w:t xml:space="preserve">The project will focus to solve these problems and bring the best benefits to both the production area as a whole and consumer. </w:t>
       </w:r>
     </w:p>
     <w:p>
@@ -3788,27 +3136,7 @@
           <w:szCs w:val="24"/>
           <w:lang w:val="en"/>
         </w:rPr>
-        <w:t xml:space="preserve">The project will be based around marketing products like tea, dairy products like </w:t>
-      </w:r>
-      <w:proofErr w:type="spellStart"/>
-      <w:r>
-        <w:rPr>
-          <w:rFonts w:ascii="Arial" w:hAnsi="Arial" w:cs="Arial"/>
-          <w:sz w:val="24"/>
-          <w:szCs w:val="24"/>
-          <w:lang w:val="en"/>
-        </w:rPr>
-        <w:t>churpi</w:t>
-      </w:r>
-      <w:proofErr w:type="spellEnd"/>
-      <w:r>
-        <w:rPr>
-          <w:rFonts w:ascii="Arial" w:hAnsi="Arial" w:cs="Arial"/>
-          <w:sz w:val="24"/>
-          <w:szCs w:val="24"/>
-          <w:lang w:val="en"/>
-        </w:rPr>
-        <w:t xml:space="preserve">, lollipop, local cheese, ghee etc. Since farmers and manufacturer can directly market their products without any mediators and sell them directly to the buyers, they will be highly impacted by the project. The project will require high level of user details to make trades more trustworthy. Online bookings and online payments will also be included to increase the efficiency of the project.  </w:t>
+        <w:t xml:space="preserve">The project will be based around marketing products like tea, dairy products like churpi, lollipop, local cheese, ghee etc. Since farmers and manufacturer can directly market their products without any mediators and sell them directly to the buyers, they will be highly impacted by the project. The project will require high level of user details to make trades more trustworthy. Online bookings and online payments will also be included to increase the efficiency of the project.  </w:t>
       </w:r>
     </w:p>
     <w:p>
@@ -3832,47 +3160,7 @@
           <w:szCs w:val="24"/>
           <w:lang w:val="en"/>
         </w:rPr>
-        <w:t xml:space="preserve">Since tea growing areas in </w:t>
-      </w:r>
-      <w:proofErr w:type="spellStart"/>
-      <w:r>
-        <w:rPr>
-          <w:rFonts w:ascii="Arial" w:hAnsi="Arial" w:cs="Arial"/>
-          <w:sz w:val="24"/>
-          <w:szCs w:val="24"/>
-          <w:lang w:val="en"/>
-        </w:rPr>
-        <w:t>Ilam</w:t>
-      </w:r>
-      <w:proofErr w:type="spellEnd"/>
-      <w:r>
-        <w:rPr>
-          <w:rFonts w:ascii="Arial" w:hAnsi="Arial" w:cs="Arial"/>
-          <w:sz w:val="24"/>
-          <w:szCs w:val="24"/>
-          <w:lang w:val="en"/>
-        </w:rPr>
-        <w:t xml:space="preserve"> are tourists attracting areas, the project will in some level attract people from other places when they get to view the manufacture areas of the </w:t>
-      </w:r>
-      <w:proofErr w:type="spellStart"/>
-      <w:r>
-        <w:rPr>
-          <w:rFonts w:ascii="Arial" w:hAnsi="Arial" w:cs="Arial"/>
-          <w:sz w:val="24"/>
-          <w:szCs w:val="24"/>
-          <w:lang w:val="en"/>
-        </w:rPr>
-        <w:t>Ilameli</w:t>
-      </w:r>
-      <w:proofErr w:type="spellEnd"/>
-      <w:r>
-        <w:rPr>
-          <w:rFonts w:ascii="Arial" w:hAnsi="Arial" w:cs="Arial"/>
-          <w:sz w:val="24"/>
-          <w:szCs w:val="24"/>
-          <w:lang w:val="en"/>
-        </w:rPr>
-        <w:t xml:space="preserve"> products. </w:t>
+        <w:t xml:space="preserve">Since tea growing areas in Ilam are tourists attracting areas, the project will in some level attract people from other places when they get to view the manufacture areas of the Ilameli products. </w:t>
       </w:r>
     </w:p>
     <w:p>
@@ -4049,16 +3337,7 @@
           <w:szCs w:val="24"/>
           <w:lang w:val="en"/>
         </w:rPr>
-        <w:t>Features of onl</w:t>
-      </w:r>
-      <w:r>
-        <w:rPr>
-          <w:rFonts w:ascii="Arial" w:hAnsi="Arial" w:cs="Arial"/>
-          <w:sz w:val="24"/>
-          <w:szCs w:val="24"/>
-          <w:lang w:val="en"/>
-        </w:rPr>
-        <w:t>ine booking.</w:t>
+        <w:t>Features of online booking.</w:t>
       </w:r>
     </w:p>
     <w:p>
@@ -4142,47 +3421,7 @@
           <w:szCs w:val="24"/>
           <w:lang w:val="en"/>
         </w:rPr>
-        <w:t xml:space="preserve">The project will be directly involved in marketing products manufactured in </w:t>
-      </w:r>
-      <w:proofErr w:type="spellStart"/>
-      <w:r>
-        <w:rPr>
-          <w:rFonts w:ascii="Arial" w:hAnsi="Arial" w:cs="Arial"/>
-          <w:sz w:val="24"/>
-          <w:szCs w:val="24"/>
-          <w:lang w:val="en"/>
-        </w:rPr>
-        <w:t>Ilam</w:t>
-      </w:r>
-      <w:proofErr w:type="spellEnd"/>
-      <w:r>
-        <w:rPr>
-          <w:rFonts w:ascii="Arial" w:hAnsi="Arial" w:cs="Arial"/>
-          <w:sz w:val="24"/>
-          <w:szCs w:val="24"/>
-          <w:lang w:val="en"/>
-        </w:rPr>
-        <w:t xml:space="preserve"> which will help in increasing the economic standard of the people along with the GDP of the place. People from all over Nepal will get to enjoy the local products of </w:t>
-      </w:r>
-      <w:proofErr w:type="spellStart"/>
-      <w:r>
-        <w:rPr>
-          <w:rFonts w:ascii="Arial" w:hAnsi="Arial" w:cs="Arial"/>
-          <w:sz w:val="24"/>
-          <w:szCs w:val="24"/>
-          <w:lang w:val="en"/>
-        </w:rPr>
-        <w:t>Ilam</w:t>
-      </w:r>
-      <w:proofErr w:type="spellEnd"/>
-      <w:r>
-        <w:rPr>
-          <w:rFonts w:ascii="Arial" w:hAnsi="Arial" w:cs="Arial"/>
-          <w:sz w:val="24"/>
-          <w:szCs w:val="24"/>
-          <w:lang w:val="en"/>
-        </w:rPr>
-        <w:t xml:space="preserve"> easily. The project will be highly focused on giving a household name to those products </w:t>
+        <w:t xml:space="preserve">The project will be directly involved in marketing products manufactured in Ilam which will help in increasing the economic standard of the people along with the GDP of the place. People from all over Nepal will get to enjoy the local products of Ilam easily. The project will be highly focused on giving a household name to those products </w:t>
       </w:r>
     </w:p>
     <w:p>
@@ -4343,7 +3582,17 @@
           <w:szCs w:val="24"/>
           <w:lang w:val="en"/>
         </w:rPr>
-        <w:t xml:space="preserve">As a place where internet is not yet understood and used by many people (especially farmers), the project will also have a secondary but a passive scope to promote the use of information technology to make their life better. </w:t>
+        <w:t xml:space="preserve">As a place where internet is not yet understood and used by many people (especially </w:t>
+      </w:r>
+      <w:r>
+        <w:rPr>
+          <w:rFonts w:ascii="Arial" w:hAnsi="Arial" w:cs="Arial"/>
+          <w:sz w:val="24"/>
+          <w:szCs w:val="24"/>
+          <w:lang w:val="en"/>
+        </w:rPr>
+        <w:lastRenderedPageBreak/>
+        <w:t xml:space="preserve">farmers), the project will also have a secondary but a passive scope to promote the use of information technology to make their life better. </w:t>
       </w:r>
     </w:p>
     <w:p>
@@ -4364,7 +3613,6 @@
           <w:szCs w:val="24"/>
           <w:lang w:val="en"/>
         </w:rPr>
-        <w:lastRenderedPageBreak/>
         <w:t>Limitations</w:t>
       </w:r>
       <w:bookmarkEnd w:id="10"/>
@@ -4630,63 +3878,7 @@
           <w:szCs w:val="24"/>
           <w:lang w:val="en"/>
         </w:rPr>
-        <w:t xml:space="preserve">Throughout the project I will be using as well as learning more of programming languages like </w:t>
-      </w:r>
-      <w:proofErr w:type="spellStart"/>
-      <w:r>
-        <w:rPr>
-          <w:rFonts w:ascii="Arial" w:hAnsi="Arial" w:cs="Arial"/>
-          <w:sz w:val="24"/>
-          <w:szCs w:val="24"/>
-          <w:lang w:val="en"/>
-        </w:rPr>
-        <w:t>Php</w:t>
-      </w:r>
-      <w:proofErr w:type="spellEnd"/>
-      <w:r>
-        <w:rPr>
-          <w:rFonts w:ascii="Arial" w:hAnsi="Arial" w:cs="Arial"/>
-          <w:sz w:val="24"/>
-          <w:szCs w:val="24"/>
-          <w:lang w:val="en"/>
-        </w:rPr>
-        <w:t xml:space="preserve">, </w:t>
-      </w:r>
-      <w:r>
-        <w:rPr>
-          <w:rFonts w:ascii="Arial" w:hAnsi="Arial" w:cs="Arial"/>
-          <w:sz w:val="24"/>
-          <w:szCs w:val="24"/>
-          <w:lang w:val="en"/>
-        </w:rPr>
-        <w:t>JavaScript</w:t>
-      </w:r>
-      <w:r>
-        <w:rPr>
-          <w:rFonts w:ascii="Arial" w:hAnsi="Arial" w:cs="Arial"/>
-          <w:sz w:val="24"/>
-          <w:szCs w:val="24"/>
-          <w:lang w:val="en"/>
-        </w:rPr>
-        <w:t xml:space="preserve">, </w:t>
-      </w:r>
-      <w:r>
-        <w:rPr>
-          <w:rFonts w:ascii="Arial" w:hAnsi="Arial" w:cs="Arial"/>
-          <w:sz w:val="24"/>
-          <w:szCs w:val="24"/>
-          <w:lang w:val="en"/>
-        </w:rPr>
-        <w:t>Bootstrap.</w:t>
-      </w:r>
-      <w:r>
-        <w:rPr>
-          <w:rFonts w:ascii="Arial" w:hAnsi="Arial" w:cs="Arial"/>
-          <w:sz w:val="24"/>
-          <w:szCs w:val="24"/>
-          <w:lang w:val="en"/>
-        </w:rPr>
-        <w:t xml:space="preserve"> </w:t>
+        <w:t xml:space="preserve">Throughout the project I will be using as well as learning more of programming languages like Php, JavaScript, Bootstrap. </w:t>
       </w:r>
     </w:p>
     <w:p>
@@ -4908,47 +4100,7 @@
           <w:szCs w:val="24"/>
           <w:lang w:val="en"/>
         </w:rPr>
-        <w:t xml:space="preserve">As a residence of </w:t>
-      </w:r>
-      <w:proofErr w:type="spellStart"/>
-      <w:r>
-        <w:rPr>
-          <w:rFonts w:ascii="Arial" w:hAnsi="Arial" w:cs="Arial"/>
-          <w:sz w:val="24"/>
-          <w:szCs w:val="24"/>
-          <w:lang w:val="en"/>
-        </w:rPr>
-        <w:t>Ilam</w:t>
-      </w:r>
-      <w:proofErr w:type="spellEnd"/>
-      <w:r>
-        <w:rPr>
-          <w:rFonts w:ascii="Arial" w:hAnsi="Arial" w:cs="Arial"/>
-          <w:sz w:val="24"/>
-          <w:szCs w:val="24"/>
-          <w:lang w:val="en"/>
-        </w:rPr>
-        <w:t xml:space="preserve"> myself, I have seen how behind are we from the actual world that operates in this century. It has only been a year since people from my village got an internet access. Not everyone has any idea of the information system that the world runs under. As specific as the project is to </w:t>
-      </w:r>
-      <w:proofErr w:type="spellStart"/>
-      <w:r>
-        <w:rPr>
-          <w:rFonts w:ascii="Arial" w:hAnsi="Arial" w:cs="Arial"/>
-          <w:sz w:val="24"/>
-          <w:szCs w:val="24"/>
-          <w:lang w:val="en"/>
-        </w:rPr>
-        <w:t>Ilam</w:t>
-      </w:r>
-      <w:proofErr w:type="spellEnd"/>
-      <w:r>
-        <w:rPr>
-          <w:rFonts w:ascii="Arial" w:hAnsi="Arial" w:cs="Arial"/>
-          <w:sz w:val="24"/>
-          <w:szCs w:val="24"/>
-          <w:lang w:val="en"/>
-        </w:rPr>
-        <w:t xml:space="preserve">, it will have a high impact and also require a heavy change to a better lifestyles of the place. </w:t>
+        <w:t xml:space="preserve">As a residence of Ilam myself, I have seen how behind are we from the actual world that operates in this century. It has only been a year since people from my village got an internet access. Not everyone has any idea of the information system that the world runs under. As specific as the project is to Ilam, it will have a high impact and also require a heavy change to a better lifestyles of the place. </w:t>
       </w:r>
     </w:p>
     <w:p>
@@ -4993,25 +4145,7 @@
           <w:szCs w:val="24"/>
           <w:lang w:val="en"/>
         </w:rPr>
-        <w:t xml:space="preserve">Description of the </w:t>
-      </w:r>
-      <w:r>
-        <w:rPr>
-          <w:rFonts w:ascii="Arial" w:hAnsi="Arial" w:cs="Arial"/>
-          <w:sz w:val="24"/>
-          <w:szCs w:val="24"/>
-          <w:lang w:val="en"/>
-        </w:rPr>
-        <w:t>methodology</w:t>
-      </w:r>
-      <w:r>
-        <w:rPr>
-          <w:rFonts w:ascii="Arial" w:hAnsi="Arial" w:cs="Arial"/>
-          <w:sz w:val="24"/>
-          <w:szCs w:val="24"/>
-          <w:lang w:val="en"/>
-        </w:rPr>
-        <w:t xml:space="preserve"> chosen</w:t>
+        <w:t>Description of the methodology chosen</w:t>
       </w:r>
       <w:bookmarkEnd w:id="15"/>
     </w:p>
@@ -5036,7 +4170,17 @@
           <w:szCs w:val="24"/>
           <w:lang w:val="en"/>
         </w:rPr>
-        <w:t>Since, people from my place are not habitual to information technology, the project has to be an easy process for them. Keeping this in mind, I will be developing my project based on the waterfall methodology. This method is a traditional approach of development methodology that has different phases which are carried out in a linear sequence. Development cannot proceed further without completing the current phase of development. The process has to go one after the other just like the name waterfall suggests.</w:t>
+        <w:t xml:space="preserve">Since, people from my place are not habitual to information technology, the project has to be an easy process for them. Keeping this in mind, I will be developing my project based on the waterfall methodology. This method is a traditional approach of development methodology that has different phases which are carried out in a linear sequence. Development cannot proceed further without completing the current phase of </w:t>
+      </w:r>
+      <w:r>
+        <w:rPr>
+          <w:rFonts w:ascii="Arial" w:hAnsi="Arial" w:cs="Arial"/>
+          <w:sz w:val="24"/>
+          <w:szCs w:val="24"/>
+          <w:lang w:val="en"/>
+        </w:rPr>
+        <w:lastRenderedPageBreak/>
+        <w:t>development. The process has to go one after the other just like the name waterfall suggests.</w:t>
       </w:r>
     </w:p>
     <w:p>
@@ -5055,9 +4199,8 @@
           <w:sz w:val="24"/>
           <w:szCs w:val="24"/>
         </w:rPr>
-        <w:lastRenderedPageBreak/>
         <w:drawing>
-          <wp:inline distT="0" distB="0" distL="0" distR="0" wp14:anchorId="5A2DFD7B" wp14:editId="31624647">
+          <wp:inline distT="0" distB="0" distL="0" distR="0" wp14:anchorId="22F4CFFF" wp14:editId="24DC2D73">
             <wp:extent cx="5943600" cy="3341370"/>
             <wp:effectExtent l="0" t="0" r="0" b="0"/>
             <wp:docPr id="3" name="Picture 3"/>
@@ -5072,7 +4215,7 @@
                     <pic:cNvPicPr/>
                   </pic:nvPicPr>
                   <pic:blipFill>
-                    <a:blip r:embed="rId9">
+                    <a:blip r:embed="rId8">
                       <a:extLst>
                         <a:ext uri="{28A0092B-C50C-407E-A947-70E740481C1C}">
                           <a14:useLocalDpi xmlns:a14="http://schemas.microsoft.com/office/drawing/2010/main" val="0"/>
@@ -5110,6 +4253,7 @@
       </w:pPr>
       <w:bookmarkStart w:id="16" w:name="_Toc5546020"/>
       <w:bookmarkStart w:id="17" w:name="_Toc5549783"/>
+      <w:bookmarkStart w:id="18" w:name="_Toc5622062"/>
       <w:r>
         <w:rPr>
           <w:rFonts w:ascii="Arial" w:hAnsi="Arial" w:cs="Arial"/>
@@ -5169,6 +4313,7 @@
       </w:r>
       <w:bookmarkEnd w:id="16"/>
       <w:bookmarkEnd w:id="17"/>
+      <w:bookmarkEnd w:id="18"/>
     </w:p>
     <w:p>
       <w:pPr>
@@ -5191,16 +4336,7 @@
           <w:szCs w:val="24"/>
           <w:lang w:val="en"/>
         </w:rPr>
-        <w:t>This method of project development will provide the fol</w:t>
-      </w:r>
-      <w:r>
-        <w:rPr>
-          <w:rFonts w:ascii="Arial" w:hAnsi="Arial" w:cs="Arial"/>
-          <w:sz w:val="24"/>
-          <w:szCs w:val="24"/>
-          <w:lang w:val="en"/>
-        </w:rPr>
-        <w:t>lowing advantages to my project</w:t>
+        <w:t>This method of project development will provide the following advantages to my project</w:t>
       </w:r>
     </w:p>
     <w:p>
@@ -5258,7 +4394,7 @@
           <w:szCs w:val="24"/>
           <w:lang w:val="en"/>
         </w:rPr>
-        <w:t>Developers and customers, through interactions knows what is being deployed early and agree on that which makes planning and design straightforward.</w:t>
+        <w:t>This traditional approach is best suitable for small projects like mine.</w:t>
       </w:r>
     </w:p>
     <w:p>
@@ -5287,25 +4423,7 @@
           <w:szCs w:val="24"/>
           <w:lang w:val="en"/>
         </w:rPr>
-        <w:t>Interaction between the local people and developer is done during requirement analysis and some parts of</w:t>
-      </w:r>
-      <w:r>
-        <w:rPr>
-          <w:rFonts w:ascii="Arial" w:hAnsi="Arial" w:cs="Arial"/>
-          <w:sz w:val="24"/>
-          <w:szCs w:val="24"/>
-          <w:lang w:val="en"/>
-        </w:rPr>
-        <w:t xml:space="preserve"> reviews and approvals. Except </w:t>
-      </w:r>
-      <w:r>
-        <w:rPr>
-          <w:rFonts w:ascii="Arial" w:hAnsi="Arial" w:cs="Arial"/>
-          <w:sz w:val="24"/>
-          <w:szCs w:val="24"/>
-          <w:lang w:val="en"/>
-        </w:rPr>
-        <w:t>these the process does not hinder the daily life of the local people.</w:t>
+        <w:t>Developers and customers, through interactions knows what is being deployed early and agree on that which makes planning and design straightforward.</w:t>
       </w:r>
     </w:p>
     <w:p>
@@ -5334,6 +4452,35 @@
           <w:szCs w:val="24"/>
           <w:lang w:val="en"/>
         </w:rPr>
+        <w:t>Interaction between the local people and developer is done during requirement analysis and some parts of reviews and approvals. Except these the process does not hinder the daily life of the local people.</w:t>
+      </w:r>
+    </w:p>
+    <w:p>
+      <w:pPr>
+        <w:pStyle w:val="ListParagraph"/>
+        <w:widowControl w:val="0"/>
+        <w:numPr>
+          <w:ilvl w:val="0"/>
+          <w:numId w:val="4"/>
+        </w:numPr>
+        <w:autoSpaceDE w:val="0"/>
+        <w:autoSpaceDN w:val="0"/>
+        <w:adjustRightInd w:val="0"/>
+        <w:spacing w:after="200" w:line="276" w:lineRule="auto"/>
+        <w:rPr>
+          <w:rFonts w:ascii="Arial" w:hAnsi="Arial" w:cs="Arial"/>
+          <w:sz w:val="24"/>
+          <w:szCs w:val="24"/>
+          <w:lang w:val="en"/>
+        </w:rPr>
+      </w:pPr>
+      <w:r>
+        <w:rPr>
+          <w:rFonts w:ascii="Arial" w:hAnsi="Arial" w:cs="Arial"/>
+          <w:sz w:val="24"/>
+          <w:szCs w:val="24"/>
+          <w:lang w:val="en"/>
+        </w:rPr>
         <w:t>Progress of each phases can be easily measured, since each phases of waterfall model has a unique and fixed scope.</w:t>
       </w:r>
     </w:p>
@@ -5359,6 +4506,316 @@
           <w:lang w:val="en"/>
         </w:rPr>
         <w:t>The different phases of a waterfall model are given below.</w:t>
+      </w:r>
+    </w:p>
+    <w:p>
+      <w:pPr>
+        <w:rPr>
+          <w:rFonts w:ascii="Arial" w:hAnsi="Arial" w:cs="Arial"/>
+          <w:sz w:val="24"/>
+          <w:szCs w:val="24"/>
+          <w:lang w:val="en"/>
+        </w:rPr>
+      </w:pPr>
+      <w:r>
+        <w:rPr>
+          <w:rFonts w:ascii="Arial" w:hAnsi="Arial" w:cs="Arial"/>
+          <w:sz w:val="24"/>
+          <w:szCs w:val="24"/>
+          <w:lang w:val="en"/>
+        </w:rPr>
+        <w:t>Object Oriented Approach</w:t>
+      </w:r>
+    </w:p>
+    <w:p>
+      <w:pPr>
+        <w:rPr>
+          <w:rFonts w:ascii="Arial" w:hAnsi="Arial" w:cs="Arial"/>
+          <w:sz w:val="24"/>
+          <w:szCs w:val="24"/>
+          <w:lang w:val="en"/>
+        </w:rPr>
+      </w:pPr>
+      <w:r>
+        <w:rPr>
+          <w:rFonts w:ascii="Arial" w:hAnsi="Arial" w:cs="Arial"/>
+          <w:sz w:val="24"/>
+          <w:szCs w:val="24"/>
+          <w:lang w:val="en"/>
+        </w:rPr>
+        <w:t>The approach to modelling that focuses on the objects and data rather than actions and logic is known as object oriented approach. It makes use of data and objects which can be maintained and reused. The advantages of this approach on my project are:</w:t>
+      </w:r>
+    </w:p>
+    <w:p>
+      <w:pPr>
+        <w:pStyle w:val="ListParagraph"/>
+        <w:numPr>
+          <w:ilvl w:val="0"/>
+          <w:numId w:val="9"/>
+        </w:numPr>
+        <w:rPr>
+          <w:rFonts w:ascii="Arial" w:hAnsi="Arial" w:cs="Arial"/>
+          <w:sz w:val="24"/>
+          <w:szCs w:val="24"/>
+          <w:lang w:val="en"/>
+        </w:rPr>
+      </w:pPr>
+      <w:r>
+        <w:rPr>
+          <w:rFonts w:ascii="Arial" w:hAnsi="Arial" w:cs="Arial"/>
+          <w:sz w:val="24"/>
+          <w:szCs w:val="24"/>
+          <w:lang w:val="en"/>
+        </w:rPr>
+        <w:lastRenderedPageBreak/>
+        <w:t xml:space="preserve">Since it facilitates modular design, updating a part of the system is easier without having to make big changes. </w:t>
+      </w:r>
+    </w:p>
+    <w:p>
+      <w:pPr>
+        <w:pStyle w:val="ListParagraph"/>
+        <w:numPr>
+          <w:ilvl w:val="0"/>
+          <w:numId w:val="9"/>
+        </w:numPr>
+        <w:rPr>
+          <w:rFonts w:ascii="Arial" w:hAnsi="Arial" w:cs="Arial"/>
+          <w:sz w:val="24"/>
+          <w:szCs w:val="24"/>
+          <w:lang w:val="en"/>
+        </w:rPr>
+      </w:pPr>
+      <w:r>
+        <w:rPr>
+          <w:rFonts w:ascii="Arial" w:hAnsi="Arial" w:cs="Arial"/>
+          <w:sz w:val="24"/>
+          <w:szCs w:val="24"/>
+          <w:lang w:val="en"/>
+        </w:rPr>
+        <w:t>Software development is faster, economic and also facilitates high quality software.</w:t>
+      </w:r>
+    </w:p>
+    <w:p>
+      <w:pPr>
+        <w:pStyle w:val="Heading2"/>
+        <w:rPr>
+          <w:lang w:val="en"/>
+        </w:rPr>
+      </w:pPr>
+      <w:bookmarkStart w:id="19" w:name="_Toc5539910"/>
+      <w:r>
+        <w:rPr>
+          <w:lang w:val="en"/>
+        </w:rPr>
+        <w:t>Design Pattern</w:t>
+      </w:r>
+      <w:bookmarkEnd w:id="19"/>
+    </w:p>
+    <w:p>
+      <w:pPr>
+        <w:widowControl w:val="0"/>
+        <w:autoSpaceDE w:val="0"/>
+        <w:autoSpaceDN w:val="0"/>
+        <w:adjustRightInd w:val="0"/>
+        <w:spacing w:after="200" w:line="276" w:lineRule="auto"/>
+        <w:rPr>
+          <w:rFonts w:ascii="Arial" w:hAnsi="Arial" w:cs="Arial"/>
+          <w:bCs/>
+          <w:sz w:val="24"/>
+          <w:szCs w:val="24"/>
+          <w:lang w:val="en"/>
+        </w:rPr>
+      </w:pPr>
+      <w:r>
+        <w:rPr>
+          <w:rFonts w:ascii="Arial" w:hAnsi="Arial" w:cs="Arial"/>
+          <w:bCs/>
+          <w:sz w:val="24"/>
+          <w:szCs w:val="24"/>
+          <w:lang w:val="en"/>
+        </w:rPr>
+        <w:t>Design patterns are unique methods or templates of solving problem of different kinds but same situations and act as a guiding map for project development.</w:t>
+      </w:r>
+    </w:p>
+    <w:p>
+      <w:pPr>
+        <w:widowControl w:val="0"/>
+        <w:autoSpaceDE w:val="0"/>
+        <w:autoSpaceDN w:val="0"/>
+        <w:adjustRightInd w:val="0"/>
+        <w:spacing w:after="200" w:line="276" w:lineRule="auto"/>
+        <w:rPr>
+          <w:rFonts w:ascii="Arial" w:hAnsi="Arial" w:cs="Arial"/>
+          <w:bCs/>
+          <w:sz w:val="24"/>
+          <w:szCs w:val="24"/>
+          <w:lang w:val="en"/>
+        </w:rPr>
+      </w:pPr>
+      <w:r>
+        <w:rPr>
+          <w:rFonts w:ascii="Arial" w:hAnsi="Arial" w:cs="Arial"/>
+          <w:bCs/>
+          <w:sz w:val="24"/>
+          <w:szCs w:val="24"/>
+          <w:lang w:val="en"/>
+        </w:rPr>
+        <w:t>The design pattern that I am using for my project is Model View Controller (MVC) Pattern. This design pattern separates the project into three interconnected parts namely Model, View and Controller.</w:t>
+      </w:r>
+    </w:p>
+    <w:p>
+      <w:pPr>
+        <w:keepNext/>
+        <w:widowControl w:val="0"/>
+        <w:autoSpaceDE w:val="0"/>
+        <w:autoSpaceDN w:val="0"/>
+        <w:adjustRightInd w:val="0"/>
+        <w:spacing w:after="200" w:line="276" w:lineRule="auto"/>
+      </w:pPr>
+      <w:r>
+        <w:rPr>
+          <w:noProof/>
+        </w:rPr>
+        <w:drawing>
+          <wp:inline distT="0" distB="0" distL="0" distR="0" wp14:anchorId="2DC85704" wp14:editId="79BEFDCE">
+            <wp:extent cx="5943600" cy="3717925"/>
+            <wp:effectExtent l="0" t="0" r="0" b="0"/>
+            <wp:docPr id="1" name="Picture 1"/>
+            <wp:cNvGraphicFramePr>
+              <a:graphicFrameLocks xmlns:a="http://schemas.openxmlformats.org/drawingml/2006/main" noChangeAspect="1"/>
+            </wp:cNvGraphicFramePr>
+            <a:graphic xmlns:a="http://schemas.openxmlformats.org/drawingml/2006/main">
+              <a:graphicData uri="http://schemas.openxmlformats.org/drawingml/2006/picture">
+                <pic:pic xmlns:pic="http://schemas.openxmlformats.org/drawingml/2006/picture">
+                  <pic:nvPicPr>
+                    <pic:cNvPr id="1" name="MVC.jpg"/>
+                    <pic:cNvPicPr/>
+                  </pic:nvPicPr>
+                  <pic:blipFill>
+                    <a:blip r:embed="rId9">
+                      <a:extLst>
+                        <a:ext uri="{28A0092B-C50C-407E-A947-70E740481C1C}">
+                          <a14:useLocalDpi xmlns:a14="http://schemas.microsoft.com/office/drawing/2010/main" val="0"/>
+                        </a:ext>
+                      </a:extLst>
+                    </a:blip>
+                    <a:stretch>
+                      <a:fillRect/>
+                    </a:stretch>
+                  </pic:blipFill>
+                  <pic:spPr>
+                    <a:xfrm>
+                      <a:off x="0" y="0"/>
+                      <a:ext cx="5943600" cy="3717925"/>
+                    </a:xfrm>
+                    <a:prstGeom prst="rect">
+                      <a:avLst/>
+                    </a:prstGeom>
+                  </pic:spPr>
+                </pic:pic>
+              </a:graphicData>
+            </a:graphic>
+          </wp:inline>
+        </w:drawing>
+      </w:r>
+    </w:p>
+    <w:p>
+      <w:pPr>
+        <w:pStyle w:val="Caption"/>
+        <w:rPr>
+          <w:rFonts w:ascii="Arial" w:hAnsi="Arial" w:cs="Arial"/>
+          <w:sz w:val="24"/>
+          <w:szCs w:val="24"/>
+        </w:rPr>
+      </w:pPr>
+      <w:bookmarkStart w:id="20" w:name="_Toc5546021"/>
+      <w:bookmarkStart w:id="21" w:name="_Toc5549784"/>
+      <w:bookmarkStart w:id="22" w:name="_Toc5622063"/>
+      <w:r>
+        <w:rPr>
+          <w:rFonts w:ascii="Arial" w:hAnsi="Arial" w:cs="Arial"/>
+          <w:sz w:val="24"/>
+          <w:szCs w:val="24"/>
+        </w:rPr>
+        <w:t xml:space="preserve">Figure </w:t>
+      </w:r>
+      <w:r>
+        <w:rPr>
+          <w:rFonts w:ascii="Arial" w:hAnsi="Arial" w:cs="Arial"/>
+          <w:sz w:val="24"/>
+          <w:szCs w:val="24"/>
+        </w:rPr>
+        <w:fldChar w:fldCharType="begin"/>
+      </w:r>
+      <w:r>
+        <w:rPr>
+          <w:rFonts w:ascii="Arial" w:hAnsi="Arial" w:cs="Arial"/>
+          <w:sz w:val="24"/>
+          <w:szCs w:val="24"/>
+        </w:rPr>
+        <w:instrText xml:space="preserve"> SEQ Figure \* ARABIC </w:instrText>
+      </w:r>
+      <w:r>
+        <w:rPr>
+          <w:rFonts w:ascii="Arial" w:hAnsi="Arial" w:cs="Arial"/>
+          <w:sz w:val="24"/>
+          <w:szCs w:val="24"/>
+        </w:rPr>
+        <w:fldChar w:fldCharType="separate"/>
+      </w:r>
+      <w:r>
+        <w:rPr>
+          <w:rFonts w:ascii="Arial" w:hAnsi="Arial" w:cs="Arial"/>
+          <w:noProof/>
+          <w:sz w:val="24"/>
+          <w:szCs w:val="24"/>
+        </w:rPr>
+        <w:t>2</w:t>
+      </w:r>
+      <w:r>
+        <w:rPr>
+          <w:rFonts w:ascii="Arial" w:hAnsi="Arial" w:cs="Arial"/>
+          <w:sz w:val="24"/>
+          <w:szCs w:val="24"/>
+        </w:rPr>
+        <w:fldChar w:fldCharType="end"/>
+      </w:r>
+      <w:r>
+        <w:rPr>
+          <w:rFonts w:ascii="Arial" w:hAnsi="Arial" w:cs="Arial"/>
+          <w:sz w:val="24"/>
+          <w:szCs w:val="24"/>
+        </w:rPr>
+        <w:t xml:space="preserve"> Model View Controller Design Pattern</w:t>
+      </w:r>
+      <w:bookmarkEnd w:id="20"/>
+      <w:bookmarkEnd w:id="21"/>
+      <w:bookmarkEnd w:id="22"/>
+    </w:p>
+    <w:p>
+      <w:pPr>
+        <w:widowControl w:val="0"/>
+        <w:autoSpaceDE w:val="0"/>
+        <w:autoSpaceDN w:val="0"/>
+        <w:adjustRightInd w:val="0"/>
+        <w:spacing w:after="200" w:line="276" w:lineRule="auto"/>
+        <w:rPr>
+          <w:rFonts w:ascii="Arial" w:hAnsi="Arial" w:cs="Arial"/>
+          <w:bCs/>
+          <w:sz w:val="24"/>
+          <w:szCs w:val="24"/>
+          <w:lang w:val="en"/>
+        </w:rPr>
+      </w:pPr>
+      <w:r>
+        <w:rPr>
+          <w:rFonts w:ascii="Arial" w:hAnsi="Arial" w:cs="Arial"/>
+          <w:bCs/>
+          <w:sz w:val="24"/>
+          <w:szCs w:val="24"/>
+          <w:lang w:val="en"/>
+        </w:rPr>
+        <w:t>The advantages of this pattern to my project are.</w:t>
       </w:r>
     </w:p>
     <w:p>
@@ -5375,81 +4832,31 @@
         <w:spacing w:after="200" w:line="276" w:lineRule="auto"/>
         <w:rPr>
           <w:rFonts w:ascii="Arial" w:hAnsi="Arial" w:cs="Arial"/>
-          <w:sz w:val="24"/>
-          <w:szCs w:val="24"/>
-          <w:lang w:val="en"/>
-        </w:rPr>
-      </w:pPr>
-      <w:r>
-        <w:rPr>
-          <w:rFonts w:ascii="Arial" w:hAnsi="Arial" w:cs="Arial"/>
-          <w:sz w:val="24"/>
-          <w:szCs w:val="24"/>
-          <w:lang w:val="en"/>
-        </w:rPr>
-        <w:t>Feasibility study</w:t>
-      </w:r>
-    </w:p>
-    <w:p>
-      <w:pPr>
-        <w:widowControl w:val="0"/>
-        <w:autoSpaceDE w:val="0"/>
-        <w:autoSpaceDN w:val="0"/>
-        <w:adjustRightInd w:val="0"/>
-        <w:spacing w:after="200" w:line="276" w:lineRule="auto"/>
-        <w:rPr>
-          <w:rFonts w:ascii="Arial" w:hAnsi="Arial" w:cs="Arial"/>
-          <w:sz w:val="24"/>
-          <w:szCs w:val="24"/>
-          <w:lang w:val="en"/>
-        </w:rPr>
-      </w:pPr>
-      <w:r>
-        <w:rPr>
-          <w:rFonts w:ascii="Arial" w:hAnsi="Arial" w:cs="Arial"/>
-          <w:sz w:val="24"/>
-          <w:szCs w:val="24"/>
-          <w:lang w:val="en"/>
-        </w:rPr>
-        <w:t xml:space="preserve">The process of </w:t>
-      </w:r>
-      <w:r>
-        <w:rPr>
-          <w:rFonts w:ascii="Arial" w:hAnsi="Arial" w:cs="Arial"/>
-          <w:sz w:val="24"/>
-          <w:szCs w:val="24"/>
-          <w:lang w:val="en"/>
-        </w:rPr>
-        <w:t>identifying</w:t>
-      </w:r>
-      <w:r>
-        <w:rPr>
-          <w:rFonts w:ascii="Arial" w:hAnsi="Arial" w:cs="Arial"/>
-          <w:sz w:val="24"/>
-          <w:szCs w:val="24"/>
-          <w:lang w:val="en"/>
-        </w:rPr>
-        <w:t xml:space="preserve"> whether or not a project is practically possible based on the cost, benefits and time given to its development is known as feasibility study. </w:t>
-      </w:r>
-      <w:proofErr w:type="spellStart"/>
-      <w:r>
-        <w:rPr>
-          <w:rFonts w:ascii="Arial" w:hAnsi="Arial" w:cs="Arial"/>
-          <w:sz w:val="24"/>
-          <w:szCs w:val="24"/>
-          <w:lang w:val="en"/>
-        </w:rPr>
-        <w:t>IlamTeaGarden</w:t>
-      </w:r>
-      <w:proofErr w:type="spellEnd"/>
-      <w:r>
-        <w:rPr>
-          <w:rFonts w:ascii="Arial" w:hAnsi="Arial" w:cs="Arial"/>
-          <w:sz w:val="24"/>
-          <w:szCs w:val="24"/>
-          <w:lang w:val="en"/>
-        </w:rPr>
-        <w:t xml:space="preserve"> will be a small project meant.</w:t>
+          <w:bCs/>
+          <w:sz w:val="24"/>
+          <w:szCs w:val="24"/>
+          <w:lang w:val="en"/>
+        </w:rPr>
+      </w:pPr>
+      <w:r>
+        <w:rPr>
+          <w:rFonts w:ascii="Arial" w:hAnsi="Arial" w:cs="Arial"/>
+          <w:bCs/>
+          <w:sz w:val="24"/>
+          <w:szCs w:val="24"/>
+          <w:lang w:val="en"/>
+        </w:rPr>
+        <w:t>This is a faster means for project</w:t>
+      </w:r>
+      <w:r>
+        <w:rPr>
+          <w:rFonts w:ascii="Arial" w:hAnsi="Arial" w:cs="Arial"/>
+          <w:bCs/>
+          <w:sz w:val="24"/>
+          <w:szCs w:val="24"/>
+          <w:lang w:val="en"/>
+        </w:rPr>
+        <w:t xml:space="preserve"> development process which is helpful since my project has strict deadlines.</w:t>
       </w:r>
     </w:p>
     <w:p>
@@ -5466,70 +4873,41 @@
         <w:spacing w:after="200" w:line="276" w:lineRule="auto"/>
         <w:rPr>
           <w:rFonts w:ascii="Arial" w:hAnsi="Arial" w:cs="Arial"/>
-          <w:sz w:val="24"/>
-          <w:szCs w:val="24"/>
-          <w:lang w:val="en"/>
-        </w:rPr>
-      </w:pPr>
-      <w:r>
-        <w:rPr>
-          <w:rFonts w:ascii="Arial" w:hAnsi="Arial" w:cs="Arial"/>
-          <w:sz w:val="24"/>
-          <w:szCs w:val="24"/>
-          <w:lang w:val="en"/>
-        </w:rPr>
-        <w:t>Requirement analysis</w:t>
-      </w:r>
-      <w:r>
-        <w:rPr>
-          <w:rFonts w:ascii="Arial" w:hAnsi="Arial" w:cs="Arial"/>
-          <w:sz w:val="24"/>
-          <w:szCs w:val="24"/>
-          <w:lang w:val="en"/>
-        </w:rPr>
-        <w:t xml:space="preserve"> and specification.</w:t>
-      </w:r>
-    </w:p>
-    <w:p>
-      <w:pPr>
-        <w:widowControl w:val="0"/>
-        <w:autoSpaceDE w:val="0"/>
-        <w:autoSpaceDN w:val="0"/>
-        <w:adjustRightInd w:val="0"/>
-        <w:spacing w:after="200" w:line="276" w:lineRule="auto"/>
-        <w:rPr>
-          <w:rFonts w:ascii="Arial" w:hAnsi="Arial" w:cs="Arial"/>
-          <w:sz w:val="24"/>
-          <w:szCs w:val="24"/>
-          <w:lang w:val="en"/>
-        </w:rPr>
-      </w:pPr>
-      <w:r>
-        <w:rPr>
-          <w:rFonts w:ascii="Arial" w:hAnsi="Arial" w:cs="Arial"/>
-          <w:sz w:val="24"/>
-          <w:szCs w:val="24"/>
-          <w:lang w:val="en"/>
-        </w:rPr>
-        <w:t xml:space="preserve">The identification of different aspects required for the project and following up on those </w:t>
-      </w:r>
-      <w:r>
-        <w:rPr>
-          <w:rFonts w:ascii="Arial" w:hAnsi="Arial" w:cs="Arial"/>
-          <w:sz w:val="24"/>
-          <w:szCs w:val="24"/>
-          <w:lang w:val="en"/>
-        </w:rPr>
-        <w:t>requirements</w:t>
-      </w:r>
-      <w:r>
-        <w:rPr>
-          <w:rFonts w:ascii="Arial" w:hAnsi="Arial" w:cs="Arial"/>
-          <w:sz w:val="24"/>
-          <w:szCs w:val="24"/>
-          <w:lang w:val="en"/>
-        </w:rPr>
-        <w:t xml:space="preserve"> throughout the project is known as requirement analysis. </w:t>
+          <w:bCs/>
+          <w:sz w:val="24"/>
+          <w:szCs w:val="24"/>
+          <w:lang w:val="en"/>
+        </w:rPr>
+      </w:pPr>
+      <w:r>
+        <w:rPr>
+          <w:rFonts w:ascii="Arial" w:hAnsi="Arial" w:cs="Arial"/>
+          <w:bCs/>
+          <w:sz w:val="24"/>
+          <w:szCs w:val="24"/>
+          <w:lang w:val="en"/>
+        </w:rPr>
+        <w:t xml:space="preserve">The whole development phase can split among </w:t>
+      </w:r>
+      <w:r>
+        <w:rPr>
+          <w:rFonts w:ascii="Arial" w:hAnsi="Arial" w:cs="Arial"/>
+          <w:bCs/>
+          <w:sz w:val="24"/>
+          <w:szCs w:val="24"/>
+          <w:lang w:val="en"/>
+        </w:rPr>
+        <w:t>model,</w:t>
+      </w:r>
+      <w:r>
+        <w:rPr>
+          <w:rFonts w:ascii="Arial" w:hAnsi="Arial" w:cs="Arial"/>
+          <w:bCs/>
+          <w:sz w:val="24"/>
+          <w:szCs w:val="24"/>
+          <w:lang w:val="en"/>
+        </w:rPr>
+        <w:t xml:space="preserve"> view and controller respectively.</w:t>
       </w:r>
     </w:p>
     <w:p>
@@ -5546,44 +4924,21 @@
         <w:spacing w:after="200" w:line="276" w:lineRule="auto"/>
         <w:rPr>
           <w:rFonts w:ascii="Arial" w:hAnsi="Arial" w:cs="Arial"/>
-          <w:sz w:val="24"/>
-          <w:szCs w:val="24"/>
-          <w:lang w:val="en"/>
-        </w:rPr>
-      </w:pPr>
-      <w:r>
-        <w:rPr>
-          <w:rFonts w:ascii="Arial" w:hAnsi="Arial" w:cs="Arial"/>
-          <w:sz w:val="24"/>
-          <w:szCs w:val="24"/>
-          <w:lang w:val="en"/>
-        </w:rPr>
-        <w:lastRenderedPageBreak/>
-        <w:t>Design</w:t>
-      </w:r>
-    </w:p>
-    <w:p>
-      <w:pPr>
-        <w:widowControl w:val="0"/>
-        <w:autoSpaceDE w:val="0"/>
-        <w:autoSpaceDN w:val="0"/>
-        <w:adjustRightInd w:val="0"/>
-        <w:spacing w:after="200" w:line="276" w:lineRule="auto"/>
-        <w:rPr>
-          <w:rFonts w:ascii="Arial" w:hAnsi="Arial" w:cs="Arial"/>
-          <w:sz w:val="24"/>
-          <w:szCs w:val="24"/>
-          <w:lang w:val="en"/>
-        </w:rPr>
-      </w:pPr>
-      <w:r>
-        <w:rPr>
-          <w:rFonts w:ascii="Arial" w:hAnsi="Arial" w:cs="Arial"/>
-          <w:sz w:val="24"/>
-          <w:szCs w:val="24"/>
-          <w:lang w:val="en"/>
-        </w:rPr>
-        <w:t>The phase of project development which focuses on how the system looks like and also determines the functionality of the project to its users.</w:t>
+          <w:bCs/>
+          <w:sz w:val="24"/>
+          <w:szCs w:val="24"/>
+          <w:lang w:val="en"/>
+        </w:rPr>
+      </w:pPr>
+      <w:r>
+        <w:rPr>
+          <w:rFonts w:ascii="Arial" w:hAnsi="Arial" w:cs="Arial"/>
+          <w:bCs/>
+          <w:sz w:val="24"/>
+          <w:szCs w:val="24"/>
+          <w:lang w:val="en"/>
+        </w:rPr>
+        <w:t>Modifications done on one part doesn’t affect the entire model in this pattern.</w:t>
       </w:r>
     </w:p>
     <w:p>
@@ -5600,43 +4955,32 @@
         <w:spacing w:after="200" w:line="276" w:lineRule="auto"/>
         <w:rPr>
           <w:rFonts w:ascii="Arial" w:hAnsi="Arial" w:cs="Arial"/>
-          <w:sz w:val="24"/>
-          <w:szCs w:val="24"/>
-          <w:lang w:val="en"/>
-        </w:rPr>
-      </w:pPr>
-      <w:r>
-        <w:rPr>
-          <w:rFonts w:ascii="Arial" w:hAnsi="Arial" w:cs="Arial"/>
-          <w:sz w:val="24"/>
-          <w:szCs w:val="24"/>
-          <w:lang w:val="en"/>
-        </w:rPr>
-        <w:t>Implementation (Coding and unit testing)</w:t>
-      </w:r>
-    </w:p>
-    <w:p>
-      <w:pPr>
-        <w:widowControl w:val="0"/>
-        <w:autoSpaceDE w:val="0"/>
-        <w:autoSpaceDN w:val="0"/>
-        <w:adjustRightInd w:val="0"/>
-        <w:spacing w:after="200" w:line="276" w:lineRule="auto"/>
-        <w:rPr>
-          <w:rFonts w:ascii="Arial" w:hAnsi="Arial" w:cs="Arial"/>
-          <w:sz w:val="24"/>
-          <w:szCs w:val="24"/>
-          <w:lang w:val="en"/>
-        </w:rPr>
-      </w:pPr>
-      <w:r>
-        <w:rPr>
-          <w:rFonts w:ascii="Arial" w:hAnsi="Arial" w:cs="Arial"/>
-          <w:sz w:val="24"/>
-          <w:szCs w:val="24"/>
-          <w:lang w:val="en"/>
-        </w:rPr>
-        <w:t>The implementation of the project will be based on the analysis and design developed for the project. The whole system is broken into different units and each units is developed and at last combined for implementation.</w:t>
+          <w:bCs/>
+          <w:sz w:val="24"/>
+          <w:szCs w:val="24"/>
+          <w:lang w:val="en"/>
+        </w:rPr>
+      </w:pPr>
+      <w:r>
+        <w:rPr>
+          <w:rFonts w:ascii="Arial" w:hAnsi="Arial" w:cs="Arial"/>
+          <w:bCs/>
+          <w:sz w:val="24"/>
+          <w:szCs w:val="24"/>
+          <w:lang w:val="en"/>
+        </w:rPr>
+        <w:t xml:space="preserve">If any modifications are required in one part, the modification doesn’t affect other </w:t>
+      </w:r>
+      <w:r>
+        <w:rPr>
+          <w:rFonts w:ascii="Arial" w:hAnsi="Arial" w:cs="Arial"/>
+          <w:bCs/>
+          <w:sz w:val="24"/>
+          <w:szCs w:val="24"/>
+          <w:lang w:val="en"/>
+        </w:rPr>
+        <w:lastRenderedPageBreak/>
+        <w:t>parts of the model.</w:t>
       </w:r>
     </w:p>
     <w:p>
@@ -5653,52 +4997,21 @@
         <w:spacing w:after="200" w:line="276" w:lineRule="auto"/>
         <w:rPr>
           <w:rFonts w:ascii="Arial" w:hAnsi="Arial" w:cs="Arial"/>
-          <w:sz w:val="24"/>
-          <w:szCs w:val="24"/>
-          <w:lang w:val="en"/>
-        </w:rPr>
-      </w:pPr>
-      <w:r>
-        <w:rPr>
-          <w:rFonts w:ascii="Arial" w:hAnsi="Arial" w:cs="Arial"/>
-          <w:sz w:val="24"/>
-          <w:szCs w:val="24"/>
-          <w:lang w:val="en"/>
-        </w:rPr>
-        <w:t>Integration and system testing.</w:t>
-      </w:r>
-    </w:p>
-    <w:p>
-      <w:pPr>
-        <w:widowControl w:val="0"/>
-        <w:autoSpaceDE w:val="0"/>
-        <w:autoSpaceDN w:val="0"/>
-        <w:adjustRightInd w:val="0"/>
-        <w:spacing w:after="200" w:line="276" w:lineRule="auto"/>
-        <w:rPr>
-          <w:rFonts w:ascii="Arial" w:hAnsi="Arial" w:cs="Arial"/>
-          <w:sz w:val="24"/>
-          <w:szCs w:val="24"/>
-          <w:lang w:val="en"/>
-        </w:rPr>
-      </w:pPr>
-      <w:r>
-        <w:rPr>
-          <w:rFonts w:ascii="Arial" w:hAnsi="Arial" w:cs="Arial"/>
-          <w:sz w:val="24"/>
-          <w:szCs w:val="24"/>
-          <w:lang w:val="en"/>
-        </w:rPr>
-        <w:t>Testing is the process of determining whether a project does what is it meant to do or not before deployment.</w:t>
-      </w:r>
-      <w:r>
-        <w:rPr>
-          <w:rFonts w:ascii="Arial" w:hAnsi="Arial" w:cs="Arial"/>
-          <w:sz w:val="24"/>
-          <w:szCs w:val="24"/>
-          <w:lang w:val="en"/>
-        </w:rPr>
-        <w:t xml:space="preserve"> In this phase, different units are integrated as one system and tested.</w:t>
+          <w:bCs/>
+          <w:sz w:val="24"/>
+          <w:szCs w:val="24"/>
+          <w:lang w:val="en"/>
+        </w:rPr>
+      </w:pPr>
+      <w:r>
+        <w:rPr>
+          <w:rFonts w:ascii="Arial" w:hAnsi="Arial" w:cs="Arial"/>
+          <w:bCs/>
+          <w:sz w:val="24"/>
+          <w:szCs w:val="24"/>
+          <w:lang w:val="en"/>
+        </w:rPr>
+        <w:t>It returns the data without formatting and those components can be used for any interface.</w:t>
       </w:r>
     </w:p>
     <w:p>
@@ -5715,28 +5028,21 @@
         <w:spacing w:after="200" w:line="276" w:lineRule="auto"/>
         <w:rPr>
           <w:rFonts w:ascii="Arial" w:hAnsi="Arial" w:cs="Arial"/>
-          <w:sz w:val="24"/>
-          <w:szCs w:val="24"/>
-          <w:lang w:val="en"/>
-        </w:rPr>
-      </w:pPr>
-      <w:r>
-        <w:rPr>
-          <w:rFonts w:ascii="Arial" w:hAnsi="Arial" w:cs="Arial"/>
-          <w:sz w:val="24"/>
-          <w:szCs w:val="24"/>
-          <w:lang w:val="en"/>
-        </w:rPr>
-        <w:t>Deployment</w:t>
-      </w:r>
-      <w:r>
-        <w:rPr>
-          <w:rFonts w:ascii="Arial" w:hAnsi="Arial" w:cs="Arial"/>
-          <w:sz w:val="24"/>
-          <w:szCs w:val="24"/>
-          <w:lang w:val="en"/>
-        </w:rPr>
-        <w:t xml:space="preserve"> and Maintenance</w:t>
+          <w:bCs/>
+          <w:sz w:val="24"/>
+          <w:szCs w:val="24"/>
+          <w:lang w:val="en"/>
+        </w:rPr>
+      </w:pPr>
+      <w:r>
+        <w:rPr>
+          <w:rFonts w:ascii="Arial" w:hAnsi="Arial" w:cs="Arial"/>
+          <w:bCs/>
+          <w:sz w:val="24"/>
+          <w:szCs w:val="24"/>
+          <w:lang w:val="en"/>
+        </w:rPr>
+        <w:t>It doesn’t format any data and returns them, which can be used for other interfaces and data generating purposes.</w:t>
       </w:r>
     </w:p>
     <w:p>
@@ -5753,89 +5059,6 @@
           <w:lang w:val="en"/>
         </w:rPr>
       </w:pPr>
-      <w:r>
-        <w:rPr>
-          <w:rFonts w:ascii="Arial" w:hAnsi="Arial" w:cs="Arial"/>
-          <w:sz w:val="24"/>
-          <w:szCs w:val="24"/>
-          <w:lang w:val="en"/>
-        </w:rPr>
-        <w:t>Deployment is the process of making a system available to the market after testing becomes success</w:t>
-      </w:r>
-      <w:r>
-        <w:rPr>
-          <w:rFonts w:ascii="Arial" w:hAnsi="Arial" w:cs="Arial"/>
-          <w:sz w:val="24"/>
-          <w:szCs w:val="24"/>
-          <w:lang w:val="en"/>
-        </w:rPr>
-        <w:t>ful. Maintenance</w:t>
-      </w:r>
-      <w:r>
-        <w:rPr>
-          <w:rFonts w:ascii="Arial" w:hAnsi="Arial" w:cs="Arial"/>
-          <w:sz w:val="24"/>
-          <w:szCs w:val="24"/>
-          <w:lang w:val="en"/>
-        </w:rPr>
-        <w:t xml:space="preserve"> is the process of bringing changes to the deployed project whenever situations like bugs, errors and missing features is seen to make a system better and efficient.</w:t>
-      </w:r>
-    </w:p>
-    <w:p>
-      <w:pPr>
-        <w:rPr>
-          <w:rFonts w:ascii="Arial" w:hAnsi="Arial" w:cs="Arial"/>
-          <w:sz w:val="24"/>
-          <w:szCs w:val="24"/>
-          <w:lang w:val="en"/>
-        </w:rPr>
-      </w:pPr>
-      <w:r>
-        <w:rPr>
-          <w:rFonts w:ascii="Arial" w:hAnsi="Arial" w:cs="Arial"/>
-          <w:sz w:val="24"/>
-          <w:szCs w:val="24"/>
-          <w:lang w:val="en"/>
-        </w:rPr>
-        <w:t>Object Oriented Approach</w:t>
-      </w:r>
-    </w:p>
-    <w:p>
-      <w:pPr>
-        <w:rPr>
-          <w:rFonts w:ascii="Arial" w:hAnsi="Arial" w:cs="Arial"/>
-          <w:sz w:val="24"/>
-          <w:szCs w:val="24"/>
-          <w:lang w:val="en"/>
-        </w:rPr>
-      </w:pPr>
-      <w:r>
-        <w:rPr>
-          <w:rFonts w:ascii="Arial" w:hAnsi="Arial" w:cs="Arial"/>
-          <w:sz w:val="24"/>
-          <w:szCs w:val="24"/>
-          <w:lang w:val="en"/>
-        </w:rPr>
-        <w:t>The approach to modelling that focuses on the objects and data rather than actions and logic is known as object oriented approach. It makes use of data and objects which can be maintained</w:t>
-      </w:r>
-      <w:r>
-        <w:rPr>
-          <w:rFonts w:ascii="Arial" w:hAnsi="Arial" w:cs="Arial"/>
-          <w:sz w:val="24"/>
-          <w:szCs w:val="24"/>
-          <w:lang w:val="en"/>
-        </w:rPr>
-        <w:t xml:space="preserve"> and reused. Since it facilitates modular design, updating a part of the system is easier without having to make big changes. Software development is </w:t>
-      </w:r>
-      <w:r>
-        <w:rPr>
-          <w:rFonts w:ascii="Arial" w:hAnsi="Arial" w:cs="Arial"/>
-          <w:sz w:val="24"/>
-          <w:szCs w:val="24"/>
-          <w:lang w:val="en"/>
-        </w:rPr>
-        <w:t>faster, economic and also facilitates high quality software.</w:t>
-      </w:r>
     </w:p>
     <w:p>
       <w:pPr>
@@ -5844,100 +5067,59 @@
           <w:lang w:val="en"/>
         </w:rPr>
       </w:pPr>
-      <w:bookmarkStart w:id="18" w:name="_Toc5539910"/>
-      <w:r>
-        <w:rPr>
-          <w:lang w:val="en"/>
-        </w:rPr>
-        <w:t>Design Pattern</w:t>
-      </w:r>
-      <w:bookmarkEnd w:id="18"/>
-    </w:p>
-    <w:p>
-      <w:pPr>
-        <w:widowControl w:val="0"/>
-        <w:autoSpaceDE w:val="0"/>
-        <w:autoSpaceDN w:val="0"/>
-        <w:adjustRightInd w:val="0"/>
-        <w:spacing w:after="200" w:line="276" w:lineRule="auto"/>
-        <w:rPr>
-          <w:rFonts w:ascii="Arial" w:hAnsi="Arial" w:cs="Arial"/>
-          <w:bCs/>
-          <w:sz w:val="24"/>
-          <w:szCs w:val="24"/>
-          <w:lang w:val="en"/>
-        </w:rPr>
-      </w:pPr>
-      <w:r>
-        <w:rPr>
-          <w:rFonts w:ascii="Arial" w:hAnsi="Arial" w:cs="Arial"/>
-          <w:bCs/>
-          <w:sz w:val="24"/>
-          <w:szCs w:val="24"/>
-          <w:lang w:val="en"/>
-        </w:rPr>
-        <w:t>Design patterns are unique methods or templates of solving problem of different kinds but same situations and act as a guiding map for project development.</w:t>
-      </w:r>
-    </w:p>
-    <w:p>
-      <w:pPr>
-        <w:widowControl w:val="0"/>
-        <w:autoSpaceDE w:val="0"/>
-        <w:autoSpaceDN w:val="0"/>
-        <w:adjustRightInd w:val="0"/>
-        <w:spacing w:after="200" w:line="276" w:lineRule="auto"/>
-        <w:rPr>
-          <w:rFonts w:ascii="Arial" w:hAnsi="Arial" w:cs="Arial"/>
-          <w:bCs/>
-          <w:sz w:val="24"/>
-          <w:szCs w:val="24"/>
-          <w:lang w:val="en"/>
-        </w:rPr>
-      </w:pPr>
-      <w:r>
-        <w:rPr>
-          <w:rFonts w:ascii="Arial" w:hAnsi="Arial" w:cs="Arial"/>
-          <w:bCs/>
-          <w:sz w:val="24"/>
-          <w:szCs w:val="24"/>
-          <w:lang w:val="en"/>
-        </w:rPr>
-        <w:t xml:space="preserve">The design pattern that I am using for my project is Model View Controller (MVC) Pattern. </w:t>
-      </w:r>
-      <w:r>
-        <w:rPr>
-          <w:rFonts w:ascii="Arial" w:hAnsi="Arial" w:cs="Arial"/>
-          <w:bCs/>
-          <w:sz w:val="24"/>
-          <w:szCs w:val="24"/>
-          <w:lang w:val="en"/>
-        </w:rPr>
-        <w:t>This design pattern separates the project into three interconnected parts namely Model, View and Controller.</w:t>
+      <w:bookmarkStart w:id="23" w:name="_Toc5539911"/>
+      <w:r>
+        <w:rPr>
+          <w:lang w:val="en"/>
+        </w:rPr>
+        <w:t>Architecture</w:t>
+      </w:r>
+      <w:bookmarkEnd w:id="23"/>
+    </w:p>
+    <w:p>
+      <w:pPr>
+        <w:rPr>
+          <w:rFonts w:ascii="Arial" w:hAnsi="Arial" w:cs="Arial"/>
+          <w:sz w:val="24"/>
+          <w:szCs w:val="24"/>
+          <w:lang w:val="en"/>
+        </w:rPr>
+      </w:pPr>
+      <w:r>
+        <w:rPr>
+          <w:rFonts w:ascii="Arial" w:hAnsi="Arial" w:cs="Arial"/>
+          <w:sz w:val="24"/>
+          <w:szCs w:val="24"/>
+          <w:lang w:val="en"/>
+        </w:rPr>
+        <w:t xml:space="preserve">The network </w:t>
+      </w:r>
+      <w:r>
+        <w:rPr>
+          <w:rFonts w:ascii="Arial" w:hAnsi="Arial" w:cs="Arial"/>
+          <w:sz w:val="24"/>
+          <w:szCs w:val="24"/>
+          <w:lang w:val="en"/>
+        </w:rPr>
+        <w:t xml:space="preserve">architecture that I am using for my project is Client/Server architecture. This architecture allows all clients to make requests and receive services from a centralized server. </w:t>
       </w:r>
     </w:p>
     <w:p>
       <w:pPr>
         <w:keepNext/>
-        <w:widowControl w:val="0"/>
-        <w:autoSpaceDE w:val="0"/>
-        <w:autoSpaceDN w:val="0"/>
-        <w:adjustRightInd w:val="0"/>
-        <w:spacing w:after="200" w:line="276" w:lineRule="auto"/>
-      </w:pPr>
-      <w:r>
-        <w:rPr>
-          <w:rFonts w:ascii="Arial" w:hAnsi="Arial" w:cs="Arial"/>
-          <w:bCs/>
+      </w:pPr>
+      <w:r>
+        <w:rPr>
+          <w:rFonts w:ascii="Arial" w:hAnsi="Arial" w:cs="Arial"/>
           <w:noProof/>
           <w:sz w:val="24"/>
           <w:szCs w:val="24"/>
         </w:rPr>
-        <w:lastRenderedPageBreak/>
         <w:drawing>
-          <wp:inline distT="0" distB="0" distL="0" distR="0" wp14:anchorId="222EEF88" wp14:editId="7DA7F0CC">
-            <wp:extent cx="5438775" cy="4724400"/>
-            <wp:effectExtent l="0" t="0" r="9525" b="0"/>
-            <wp:docPr id="4" name="Picture 4"/>
+          <wp:inline distT="0" distB="0" distL="0" distR="0" wp14:anchorId="2F1BC15F" wp14:editId="56D624F7">
+            <wp:extent cx="5810250" cy="3305175"/>
+            <wp:effectExtent l="0" t="0" r="0" b="9525"/>
+            <wp:docPr id="8" name="Picture 8"/>
             <wp:cNvGraphicFramePr>
               <a:graphicFrameLocks xmlns:a="http://schemas.openxmlformats.org/drawingml/2006/main" noChangeAspect="1"/>
             </wp:cNvGraphicFramePr>
@@ -5945,7 +5127,7 @@
               <a:graphicData uri="http://schemas.openxmlformats.org/drawingml/2006/picture">
                 <pic:pic xmlns:pic="http://schemas.openxmlformats.org/drawingml/2006/picture">
                   <pic:nvPicPr>
-                    <pic:cNvPr id="4" name="MVC-Design-Pattern.png"/>
+                    <pic:cNvPr id="8" name="client_server_model.jpg"/>
                     <pic:cNvPicPr/>
                   </pic:nvPicPr>
                   <pic:blipFill>
@@ -5963,7 +5145,7 @@
                   <pic:spPr>
                     <a:xfrm>
                       <a:off x="0" y="0"/>
-                      <a:ext cx="5438775" cy="4724400"/>
+                      <a:ext cx="5810250" cy="3305175"/>
                     </a:xfrm>
                     <a:prstGeom prst="rect">
                       <a:avLst/>
@@ -5983,10 +5165,10 @@
           <w:rFonts w:ascii="Arial" w:hAnsi="Arial" w:cs="Arial"/>
           <w:sz w:val="24"/>
           <w:szCs w:val="24"/>
-        </w:rPr>
-      </w:pPr>
-      <w:bookmarkStart w:id="19" w:name="_Toc5546021"/>
-      <w:bookmarkStart w:id="20" w:name="_Toc5549784"/>
+          <w:lang w:val="en"/>
+        </w:rPr>
+      </w:pPr>
+      <w:bookmarkStart w:id="24" w:name="_Toc5622064"/>
       <w:r>
         <w:rPr>
           <w:rFonts w:ascii="Arial" w:hAnsi="Arial" w:cs="Arial"/>
@@ -6026,7 +5208,7 @@
           <w:sz w:val="24"/>
           <w:szCs w:val="24"/>
         </w:rPr>
-        <w:t>2</w:t>
+        <w:t>3</w:t>
       </w:r>
       <w:r>
         <w:rPr>
@@ -6042,18 +5224,169 @@
           <w:sz w:val="24"/>
           <w:szCs w:val="24"/>
         </w:rPr>
-        <w:t xml:space="preserve"> </w:t>
-      </w:r>
-      <w:r>
-        <w:rPr>
-          <w:rFonts w:ascii="Arial" w:hAnsi="Arial" w:cs="Arial"/>
-          <w:sz w:val="24"/>
-          <w:szCs w:val="24"/>
-        </w:rPr>
-        <w:t>Model View Controller Design Pattern</w:t>
-      </w:r>
-      <w:bookmarkEnd w:id="19"/>
-      <w:bookmarkEnd w:id="20"/>
+        <w:t xml:space="preserve"> Client Server architecture</w:t>
+      </w:r>
+      <w:bookmarkEnd w:id="24"/>
+    </w:p>
+    <w:p>
+      <w:pPr>
+        <w:rPr>
+          <w:rFonts w:ascii="Arial" w:hAnsi="Arial" w:cs="Arial"/>
+          <w:sz w:val="24"/>
+          <w:szCs w:val="24"/>
+          <w:lang w:val="en"/>
+        </w:rPr>
+      </w:pPr>
+    </w:p>
+    <w:p>
+      <w:pPr>
+        <w:rPr>
+          <w:rFonts w:ascii="Arial" w:hAnsi="Arial" w:cs="Arial"/>
+          <w:sz w:val="24"/>
+          <w:szCs w:val="24"/>
+          <w:lang w:val="en"/>
+        </w:rPr>
+      </w:pPr>
+      <w:r>
+        <w:rPr>
+          <w:rFonts w:ascii="Arial" w:hAnsi="Arial" w:cs="Arial"/>
+          <w:sz w:val="24"/>
+          <w:szCs w:val="24"/>
+          <w:lang w:val="en"/>
+        </w:rPr>
+        <w:t>This is applicable to my project because of the following reasons:</w:t>
+      </w:r>
+    </w:p>
+    <w:p>
+      <w:pPr>
+        <w:pStyle w:val="ListParagraph"/>
+        <w:numPr>
+          <w:ilvl w:val="0"/>
+          <w:numId w:val="10"/>
+        </w:numPr>
+        <w:rPr>
+          <w:rFonts w:ascii="Arial" w:hAnsi="Arial" w:cs="Arial"/>
+          <w:sz w:val="24"/>
+          <w:szCs w:val="24"/>
+          <w:lang w:val="en"/>
+        </w:rPr>
+      </w:pPr>
+      <w:r>
+        <w:rPr>
+          <w:rFonts w:ascii="Arial" w:hAnsi="Arial" w:cs="Arial"/>
+          <w:sz w:val="24"/>
+          <w:szCs w:val="24"/>
+          <w:lang w:val="en"/>
+        </w:rPr>
+        <w:t>Buyers and sellers (Framers and manufacturers) have a distinct task to routinely perform in my project and the server has its own distinct tasks.</w:t>
+      </w:r>
+    </w:p>
+    <w:p>
+      <w:pPr>
+        <w:pStyle w:val="ListParagraph"/>
+        <w:numPr>
+          <w:ilvl w:val="0"/>
+          <w:numId w:val="10"/>
+        </w:numPr>
+        <w:rPr>
+          <w:rFonts w:ascii="Arial" w:hAnsi="Arial" w:cs="Arial"/>
+          <w:sz w:val="24"/>
+          <w:szCs w:val="24"/>
+          <w:lang w:val="en"/>
+        </w:rPr>
+      </w:pPr>
+      <w:r>
+        <w:rPr>
+          <w:rFonts w:ascii="Arial" w:hAnsi="Arial" w:cs="Arial"/>
+          <w:sz w:val="24"/>
+          <w:szCs w:val="24"/>
+          <w:lang w:val="en"/>
+        </w:rPr>
+        <w:t>Management of data is easy. Since all data are stored in a centralized location, finding, recovering and backup of data is easy.</w:t>
+      </w:r>
+    </w:p>
+    <w:p>
+      <w:pPr>
+        <w:pStyle w:val="ListParagraph"/>
+        <w:numPr>
+          <w:ilvl w:val="0"/>
+          <w:numId w:val="10"/>
+        </w:numPr>
+        <w:rPr>
+          <w:rFonts w:ascii="Arial" w:hAnsi="Arial" w:cs="Arial"/>
+          <w:sz w:val="24"/>
+          <w:szCs w:val="24"/>
+          <w:lang w:val="en"/>
+        </w:rPr>
+      </w:pPr>
+      <w:r>
+        <w:rPr>
+          <w:rFonts w:ascii="Arial" w:hAnsi="Arial" w:cs="Arial"/>
+          <w:sz w:val="24"/>
+          <w:szCs w:val="24"/>
+          <w:lang w:val="en"/>
+        </w:rPr>
+        <w:t>Necessary changes can be easily done in a centralized server.</w:t>
+      </w:r>
+    </w:p>
+    <w:p>
+      <w:pPr>
+        <w:pStyle w:val="ListParagraph"/>
+        <w:numPr>
+          <w:ilvl w:val="0"/>
+          <w:numId w:val="10"/>
+        </w:numPr>
+        <w:rPr>
+          <w:rFonts w:ascii="Arial" w:hAnsi="Arial" w:cs="Arial"/>
+          <w:sz w:val="24"/>
+          <w:szCs w:val="24"/>
+          <w:lang w:val="en"/>
+        </w:rPr>
+      </w:pPr>
+      <w:r>
+        <w:rPr>
+          <w:rFonts w:ascii="Arial" w:hAnsi="Arial" w:cs="Arial"/>
+          <w:sz w:val="24"/>
+          <w:szCs w:val="24"/>
+          <w:lang w:val="en"/>
+        </w:rPr>
+        <w:t>Server can define guideline, security and access rights during its setup and can play different roles for different clients.</w:t>
+      </w:r>
+    </w:p>
+    <w:p>
+      <w:pPr>
+        <w:pStyle w:val="Heading1"/>
+        <w:rPr>
+          <w:b/>
+          <w:lang w:val="en"/>
+        </w:rPr>
+      </w:pPr>
+      <w:bookmarkStart w:id="25" w:name="_Toc5539912"/>
+      <w:r>
+        <w:rPr>
+          <w:b/>
+          <w:lang w:val="en"/>
+        </w:rPr>
+        <w:lastRenderedPageBreak/>
+        <w:t>Project Planning</w:t>
+      </w:r>
+      <w:bookmarkEnd w:id="25"/>
+    </w:p>
+    <w:p>
+      <w:pPr>
+        <w:pStyle w:val="Heading2"/>
+        <w:rPr>
+          <w:lang w:val="en"/>
+        </w:rPr>
+      </w:pPr>
+      <w:bookmarkStart w:id="26" w:name="_Toc5539913"/>
+      <w:r>
+        <w:rPr>
+          <w:lang w:val="en"/>
+        </w:rPr>
+        <w:t>WBS (Work Breakdown Structure)</w:t>
+      </w:r>
+      <w:bookmarkEnd w:id="26"/>
     </w:p>
     <w:p>
       <w:pPr>
@@ -6064,331 +5397,19 @@
         <w:spacing w:after="200" w:line="276" w:lineRule="auto"/>
         <w:rPr>
           <w:rFonts w:ascii="Arial" w:hAnsi="Arial" w:cs="Arial"/>
-          <w:bCs/>
-          <w:sz w:val="24"/>
-          <w:szCs w:val="24"/>
-          <w:lang w:val="en"/>
-        </w:rPr>
-      </w:pPr>
-      <w:r>
-        <w:rPr>
-          <w:rFonts w:ascii="Arial" w:hAnsi="Arial" w:cs="Arial"/>
-          <w:bCs/>
-          <w:sz w:val="24"/>
-          <w:szCs w:val="24"/>
-          <w:lang w:val="en"/>
-        </w:rPr>
-        <w:t>The advantages of this pattern to my project are.</w:t>
-      </w:r>
-    </w:p>
-    <w:p>
-      <w:pPr>
-        <w:pStyle w:val="ListParagraph"/>
-        <w:widowControl w:val="0"/>
-        <w:numPr>
-          <w:ilvl w:val="0"/>
-          <w:numId w:val="6"/>
-        </w:numPr>
-        <w:autoSpaceDE w:val="0"/>
-        <w:autoSpaceDN w:val="0"/>
-        <w:adjustRightInd w:val="0"/>
-        <w:spacing w:after="200" w:line="276" w:lineRule="auto"/>
-        <w:rPr>
-          <w:rFonts w:ascii="Arial" w:hAnsi="Arial" w:cs="Arial"/>
-          <w:bCs/>
-          <w:sz w:val="24"/>
-          <w:szCs w:val="24"/>
-          <w:lang w:val="en"/>
-        </w:rPr>
-      </w:pPr>
-      <w:r>
-        <w:rPr>
-          <w:rFonts w:ascii="Arial" w:hAnsi="Arial" w:cs="Arial"/>
-          <w:bCs/>
-          <w:sz w:val="24"/>
-          <w:szCs w:val="24"/>
-          <w:lang w:val="en"/>
-        </w:rPr>
-        <w:t>This is a faster means for project development process since when developers can split to work on model, view and controller separately.</w:t>
-      </w:r>
-    </w:p>
-    <w:p>
-      <w:pPr>
-        <w:pStyle w:val="ListParagraph"/>
-        <w:widowControl w:val="0"/>
-        <w:numPr>
-          <w:ilvl w:val="0"/>
-          <w:numId w:val="6"/>
-        </w:numPr>
-        <w:autoSpaceDE w:val="0"/>
-        <w:autoSpaceDN w:val="0"/>
-        <w:adjustRightInd w:val="0"/>
-        <w:spacing w:after="200" w:line="276" w:lineRule="auto"/>
-        <w:rPr>
-          <w:rFonts w:ascii="Arial" w:hAnsi="Arial" w:cs="Arial"/>
-          <w:bCs/>
-          <w:sz w:val="24"/>
-          <w:szCs w:val="24"/>
-          <w:lang w:val="en"/>
-        </w:rPr>
-      </w:pPr>
-      <w:r>
-        <w:rPr>
-          <w:rFonts w:ascii="Arial" w:hAnsi="Arial" w:cs="Arial"/>
-          <w:bCs/>
-          <w:sz w:val="24"/>
-          <w:szCs w:val="24"/>
-          <w:lang w:val="en"/>
-        </w:rPr>
-        <w:t>Modifications done on one part doesn’t affect the entire model in this pattern.</w:t>
-      </w:r>
-    </w:p>
-    <w:p>
-      <w:pPr>
-        <w:pStyle w:val="ListParagraph"/>
-        <w:widowControl w:val="0"/>
-        <w:numPr>
-          <w:ilvl w:val="0"/>
-          <w:numId w:val="6"/>
-        </w:numPr>
-        <w:autoSpaceDE w:val="0"/>
-        <w:autoSpaceDN w:val="0"/>
-        <w:adjustRightInd w:val="0"/>
-        <w:spacing w:after="200" w:line="276" w:lineRule="auto"/>
-        <w:rPr>
-          <w:rFonts w:ascii="Arial" w:hAnsi="Arial" w:cs="Arial"/>
-          <w:bCs/>
-          <w:sz w:val="24"/>
-          <w:szCs w:val="24"/>
-          <w:lang w:val="en"/>
-        </w:rPr>
-      </w:pPr>
-      <w:r>
-        <w:rPr>
-          <w:rFonts w:ascii="Arial" w:hAnsi="Arial" w:cs="Arial"/>
-          <w:bCs/>
-          <w:sz w:val="24"/>
-          <w:szCs w:val="24"/>
-          <w:lang w:val="en"/>
-        </w:rPr>
-        <w:t>It returns the data without formatting and those components can be used for any interface.</w:t>
-      </w:r>
-    </w:p>
-    <w:p>
-      <w:pPr>
-        <w:widowControl w:val="0"/>
-        <w:autoSpaceDE w:val="0"/>
-        <w:autoSpaceDN w:val="0"/>
-        <w:adjustRightInd w:val="0"/>
-        <w:spacing w:after="200" w:line="276" w:lineRule="auto"/>
-        <w:rPr>
-          <w:rFonts w:ascii="Arial" w:hAnsi="Arial" w:cs="Arial"/>
-          <w:sz w:val="24"/>
-          <w:szCs w:val="24"/>
-          <w:lang w:val="en"/>
-        </w:rPr>
-      </w:pPr>
-    </w:p>
-    <w:p>
-      <w:pPr>
-        <w:pStyle w:val="Heading2"/>
-        <w:rPr>
-          <w:lang w:val="en"/>
-        </w:rPr>
-      </w:pPr>
-      <w:bookmarkStart w:id="21" w:name="_Toc5539911"/>
-      <w:r>
-        <w:rPr>
-          <w:lang w:val="en"/>
-        </w:rPr>
-        <w:t>Architecture</w:t>
-      </w:r>
-      <w:bookmarkEnd w:id="21"/>
-    </w:p>
-    <w:p>
-      <w:pPr>
-        <w:rPr>
-          <w:rFonts w:ascii="Arial" w:hAnsi="Arial" w:cs="Arial"/>
-          <w:sz w:val="24"/>
-          <w:szCs w:val="24"/>
-          <w:lang w:val="en"/>
-        </w:rPr>
-      </w:pPr>
-      <w:r>
-        <w:rPr>
-          <w:rFonts w:ascii="Arial" w:hAnsi="Arial" w:cs="Arial"/>
-          <w:sz w:val="24"/>
-          <w:szCs w:val="24"/>
-          <w:lang w:val="en"/>
-        </w:rPr>
-        <w:t xml:space="preserve">The network </w:t>
-      </w:r>
-      <w:r>
-        <w:rPr>
-          <w:rFonts w:ascii="Arial" w:hAnsi="Arial" w:cs="Arial"/>
-          <w:sz w:val="24"/>
-          <w:szCs w:val="24"/>
-          <w:lang w:val="en"/>
-        </w:rPr>
-        <w:t xml:space="preserve">architecture that I am using for my project is Peer-to-Peer Architecture (P2P Architecture) which is a commonly used architecture. It is like a classic client/server architecture in which some computing devices used to </w:t>
-      </w:r>
-      <w:r>
-        <w:rPr>
-          <w:rFonts w:ascii="Arial" w:hAnsi="Arial" w:cs="Arial"/>
-          <w:sz w:val="24"/>
-          <w:szCs w:val="24"/>
-          <w:lang w:val="en"/>
-        </w:rPr>
-        <w:t>serve</w:t>
-      </w:r>
-      <w:r>
-        <w:rPr>
-          <w:rFonts w:ascii="Arial" w:hAnsi="Arial" w:cs="Arial"/>
-          <w:sz w:val="24"/>
-          <w:szCs w:val="24"/>
-          <w:lang w:val="en"/>
-        </w:rPr>
-        <w:t xml:space="preserve"> other computing devices.</w:t>
-      </w:r>
-      <w:r>
-        <w:rPr>
-          <w:rFonts w:ascii="Arial" w:hAnsi="Arial" w:cs="Arial"/>
-          <w:sz w:val="24"/>
-          <w:szCs w:val="24"/>
-          <w:lang w:val="en"/>
-        </w:rPr>
-        <w:t xml:space="preserve"> This can act both as a client and server with same responsibilities.</w:t>
-      </w:r>
-    </w:p>
-    <w:p>
-      <w:pPr>
-        <w:pStyle w:val="Heading1"/>
-        <w:rPr>
-          <w:b/>
-          <w:lang w:val="en"/>
-        </w:rPr>
-      </w:pPr>
-      <w:bookmarkStart w:id="22" w:name="_Toc5539912"/>
-      <w:r>
-        <w:rPr>
-          <w:b/>
-          <w:lang w:val="en"/>
-        </w:rPr>
-        <w:lastRenderedPageBreak/>
-        <w:t>Project Planning</w:t>
-      </w:r>
-      <w:bookmarkEnd w:id="22"/>
-    </w:p>
-    <w:p>
-      <w:pPr>
-        <w:pStyle w:val="Heading2"/>
-        <w:rPr>
-          <w:lang w:val="en"/>
-        </w:rPr>
-      </w:pPr>
-      <w:bookmarkStart w:id="23" w:name="_Toc5539913"/>
-      <w:r>
-        <w:rPr>
-          <w:lang w:val="en"/>
-        </w:rPr>
-        <w:t>WBS (Work Breakdown Structure)</w:t>
-      </w:r>
-      <w:bookmarkEnd w:id="23"/>
-    </w:p>
-    <w:p>
-      <w:pPr>
-        <w:widowControl w:val="0"/>
-        <w:autoSpaceDE w:val="0"/>
-        <w:autoSpaceDN w:val="0"/>
-        <w:adjustRightInd w:val="0"/>
-        <w:spacing w:after="200" w:line="276" w:lineRule="auto"/>
-        <w:rPr>
-          <w:rFonts w:ascii="Arial" w:hAnsi="Arial" w:cs="Arial"/>
-          <w:sz w:val="24"/>
-          <w:szCs w:val="24"/>
-          <w:lang w:val="en"/>
-        </w:rPr>
-      </w:pPr>
-      <w:r>
-        <w:rPr>
-          <w:rFonts w:ascii="Arial" w:hAnsi="Arial" w:cs="Arial"/>
-          <w:sz w:val="24"/>
-          <w:szCs w:val="24"/>
-          <w:lang w:val="en"/>
-        </w:rPr>
-        <w:t xml:space="preserve">The development of a project will be successful if it is performed under scheduled time and expected costs. For this to happen a number of people are involved in a project who are further divided among several project teams based on their field of expertise. In the same way, </w:t>
-      </w:r>
-      <w:r>
-        <w:rPr>
-          <w:rFonts w:ascii="Arial" w:hAnsi="Arial" w:cs="Arial"/>
-          <w:sz w:val="24"/>
-          <w:szCs w:val="24"/>
-          <w:lang w:val="en"/>
-        </w:rPr>
-        <w:t>different</w:t>
-      </w:r>
-      <w:r>
-        <w:rPr>
-          <w:rFonts w:ascii="Arial" w:hAnsi="Arial" w:cs="Arial"/>
-          <w:sz w:val="24"/>
-          <w:szCs w:val="24"/>
-          <w:lang w:val="en"/>
-        </w:rPr>
-        <w:t xml:space="preserve"> works </w:t>
-      </w:r>
-      <w:r>
-        <w:rPr>
-          <w:rFonts w:ascii="Arial" w:hAnsi="Arial" w:cs="Arial"/>
-          <w:sz w:val="24"/>
-          <w:szCs w:val="24"/>
-          <w:lang w:val="en"/>
-        </w:rPr>
-        <w:t xml:space="preserve">of a project are split </w:t>
-      </w:r>
-      <w:r>
-        <w:rPr>
-          <w:rFonts w:ascii="Arial" w:hAnsi="Arial" w:cs="Arial"/>
-          <w:sz w:val="24"/>
-          <w:szCs w:val="24"/>
-          <w:lang w:val="en"/>
-        </w:rPr>
-        <w:t xml:space="preserve">into different project </w:t>
-      </w:r>
-      <w:r>
-        <w:rPr>
-          <w:rFonts w:ascii="Arial" w:hAnsi="Arial" w:cs="Arial"/>
-          <w:sz w:val="24"/>
-          <w:szCs w:val="24"/>
-          <w:lang w:val="en"/>
-        </w:rPr>
-        <w:t>teams. A</w:t>
-      </w:r>
-      <w:r>
-        <w:rPr>
-          <w:rFonts w:ascii="Arial" w:hAnsi="Arial" w:cs="Arial"/>
-          <w:sz w:val="24"/>
-          <w:szCs w:val="24"/>
-          <w:lang w:val="en"/>
-        </w:rPr>
-        <w:t xml:space="preserve"> Work Breakdown Structure is an outline obtained after the decomposition of the whole projects into several phases or p</w:t>
-      </w:r>
-      <w:r>
-        <w:rPr>
-          <w:rFonts w:ascii="Arial" w:hAnsi="Arial" w:cs="Arial"/>
-          <w:sz w:val="24"/>
-          <w:szCs w:val="24"/>
-          <w:lang w:val="en"/>
-        </w:rPr>
-        <w:t>arts which can again be split</w:t>
-      </w:r>
-      <w:r>
-        <w:rPr>
-          <w:rFonts w:ascii="Arial" w:hAnsi="Arial" w:cs="Arial"/>
-          <w:sz w:val="24"/>
-          <w:szCs w:val="24"/>
-          <w:lang w:val="en"/>
-        </w:rPr>
-        <w:t xml:space="preserve"> further based on requirements, no of projects teams, time for project completion etc. The WBS of my project is given below.</w:t>
+          <w:sz w:val="24"/>
+          <w:szCs w:val="24"/>
+          <w:lang w:val="en"/>
+        </w:rPr>
+      </w:pPr>
+      <w:r>
+        <w:rPr>
+          <w:rFonts w:ascii="Arial" w:hAnsi="Arial" w:cs="Arial"/>
+          <w:sz w:val="24"/>
+          <w:szCs w:val="24"/>
+          <w:lang w:val="en"/>
+        </w:rPr>
+        <w:t>The development of a project will be successful if it is performed under scheduled time and expected costs. For this to happen a number of people are involved in a project who are further divided among several project teams based on their field of expertise. In the same way, different works of a project are split into different project teams. A Work Breakdown Structure is an outline obtained after the decomposition of the whole projects into several phases or parts which can again be split further based on requirements, no of projects teams, time for project completion etc. The WBS of my project is given below.</w:t>
       </w:r>
     </w:p>
     <w:p>
@@ -6405,8 +5426,9 @@
           <w:szCs w:val="24"/>
         </w:rPr>
       </w:pPr>
-      <w:bookmarkStart w:id="24" w:name="_Toc5546022"/>
-      <w:bookmarkStart w:id="25" w:name="_Toc5549785"/>
+      <w:bookmarkStart w:id="27" w:name="_Toc5546022"/>
+      <w:bookmarkStart w:id="28" w:name="_Toc5549785"/>
+      <w:bookmarkStart w:id="29" w:name="_Toc5622065"/>
       <w:r>
         <w:rPr>
           <w:rFonts w:ascii="Arial" w:hAnsi="Arial" w:cs="Arial"/>
@@ -6417,7 +5439,7 @@
           <w:szCs w:val="24"/>
         </w:rPr>
         <w:drawing>
-          <wp:anchor distT="0" distB="0" distL="114300" distR="114300" simplePos="0" relativeHeight="251658240" behindDoc="0" locked="0" layoutInCell="1" allowOverlap="1" wp14:anchorId="2ECDAB63" wp14:editId="2334B063">
+          <wp:anchor distT="0" distB="0" distL="114300" distR="114300" simplePos="0" relativeHeight="251659264" behindDoc="0" locked="0" layoutInCell="1" allowOverlap="1" wp14:anchorId="7054EE32" wp14:editId="0542E589">
             <wp:simplePos x="914400" y="3162300"/>
             <wp:positionH relativeFrom="column">
               <wp:align>left</wp:align>
@@ -6509,7 +5531,7 @@
           <w:sz w:val="24"/>
           <w:szCs w:val="24"/>
         </w:rPr>
-        <w:t>3</w:t>
+        <w:t>4</w:t>
       </w:r>
       <w:r>
         <w:rPr>
@@ -6525,18 +5547,11 @@
           <w:sz w:val="24"/>
           <w:szCs w:val="24"/>
         </w:rPr>
-        <w:t xml:space="preserve"> </w:t>
-      </w:r>
-      <w:r>
-        <w:rPr>
-          <w:rFonts w:ascii="Arial" w:hAnsi="Arial" w:cs="Arial"/>
-          <w:sz w:val="24"/>
-          <w:szCs w:val="24"/>
-        </w:rPr>
-        <w:t>Work Breakdown Structure</w:t>
-      </w:r>
-      <w:bookmarkEnd w:id="24"/>
-      <w:bookmarkEnd w:id="25"/>
+        <w:t xml:space="preserve"> Work Breakdown Structure</w:t>
+      </w:r>
+      <w:bookmarkEnd w:id="27"/>
+      <w:bookmarkEnd w:id="28"/>
+      <w:bookmarkEnd w:id="29"/>
     </w:p>
     <w:p>
       <w:pPr>
@@ -6579,14 +5594,14 @@
           <w:lang w:val="en"/>
         </w:rPr>
       </w:pPr>
-      <w:bookmarkStart w:id="26" w:name="_Toc5539914"/>
+      <w:bookmarkStart w:id="30" w:name="_Toc5539914"/>
       <w:r>
         <w:rPr>
           <w:lang w:val="en"/>
         </w:rPr>
         <w:t>Milestones</w:t>
       </w:r>
-      <w:bookmarkEnd w:id="26"/>
+      <w:bookmarkEnd w:id="30"/>
     </w:p>
     <w:p>
       <w:pPr>
@@ -6609,43 +5624,7 @@
           <w:szCs w:val="24"/>
           <w:lang w:val="en"/>
         </w:rPr>
-        <w:t>Since a project is broken down into several phases by a work breakdown structure, each phases need to be given required amount of time for its completion. Milestones is a tool for determining specific objectives at a specific time along a bounded project timeline. They are also called zero duration tasks because tasks co</w:t>
-      </w:r>
-      <w:r>
-        <w:rPr>
-          <w:rFonts w:ascii="Arial" w:hAnsi="Arial" w:cs="Arial"/>
-          <w:sz w:val="24"/>
-          <w:szCs w:val="24"/>
-          <w:lang w:val="en"/>
-        </w:rPr>
-        <w:t>m</w:t>
-      </w:r>
-      <w:r>
-        <w:rPr>
-          <w:rFonts w:ascii="Arial" w:hAnsi="Arial" w:cs="Arial"/>
-          <w:sz w:val="24"/>
-          <w:szCs w:val="24"/>
-          <w:lang w:val="en"/>
-        </w:rPr>
-        <w:t xml:space="preserve">pleted </w:t>
-      </w:r>
-      <w:r>
-        <w:rPr>
-          <w:rFonts w:ascii="Arial" w:hAnsi="Arial" w:cs="Arial"/>
-          <w:sz w:val="24"/>
-          <w:szCs w:val="24"/>
-          <w:lang w:val="en"/>
-        </w:rPr>
-        <w:t>under</w:t>
-      </w:r>
-      <w:r>
-        <w:rPr>
-          <w:rFonts w:ascii="Arial" w:hAnsi="Arial" w:cs="Arial"/>
-          <w:sz w:val="24"/>
-          <w:szCs w:val="24"/>
-          <w:lang w:val="en"/>
-        </w:rPr>
-        <w:t xml:space="preserve"> milestones are said to be achievements and balances the time spent for the tasks. </w:t>
+        <w:t xml:space="preserve">Since a project is broken down into several phases by a work breakdown structure, each phases need to be given required amount of time for its completion. Milestones is a tool for determining specific objectives at a specific time along a bounded project timeline. They are also called zero duration tasks because tasks completed under milestones are said to be achievements and balances the time spent for the tasks. </w:t>
       </w:r>
     </w:p>
     <w:p>
@@ -6694,7 +5673,7 @@
           <w:szCs w:val="24"/>
         </w:rPr>
         <w:drawing>
-          <wp:inline distT="0" distB="0" distL="0" distR="0" wp14:anchorId="375F7B04" wp14:editId="64FF1301">
+          <wp:inline distT="0" distB="0" distL="0" distR="0" wp14:anchorId="726C6580" wp14:editId="437ECA33">
             <wp:extent cx="5943600" cy="3949700"/>
             <wp:effectExtent l="0" t="0" r="0" b="0"/>
             <wp:docPr id="12" name="Picture 12"/>
@@ -6754,7 +5733,7 @@
         </w:rPr>
         <w:lastRenderedPageBreak/>
         <w:drawing>
-          <wp:inline distT="0" distB="0" distL="0" distR="0" wp14:anchorId="2889034D" wp14:editId="2B507711">
+          <wp:inline distT="0" distB="0" distL="0" distR="0" wp14:anchorId="721FD32D" wp14:editId="49F55E95">
             <wp:extent cx="5943600" cy="5012055"/>
             <wp:effectExtent l="0" t="0" r="0" b="0"/>
             <wp:docPr id="13" name="Picture 13"/>
@@ -6805,8 +5784,9 @@
           <w:szCs w:val="24"/>
         </w:rPr>
       </w:pPr>
-      <w:bookmarkStart w:id="27" w:name="_Toc5546023"/>
-      <w:bookmarkStart w:id="28" w:name="_Toc5549786"/>
+      <w:bookmarkStart w:id="31" w:name="_Toc5546023"/>
+      <w:bookmarkStart w:id="32" w:name="_Toc5549786"/>
+      <w:bookmarkStart w:id="33" w:name="_Toc5622066"/>
       <w:r>
         <w:rPr>
           <w:rFonts w:ascii="Arial" w:hAnsi="Arial" w:cs="Arial"/>
@@ -6846,7 +5826,7 @@
           <w:sz w:val="24"/>
           <w:szCs w:val="24"/>
         </w:rPr>
-        <w:t>4</w:t>
+        <w:t>5</w:t>
       </w:r>
       <w:r>
         <w:rPr>
@@ -6862,28 +5842,26 @@
           <w:sz w:val="24"/>
           <w:szCs w:val="24"/>
         </w:rPr>
-        <w:t xml:space="preserve"> </w:t>
-      </w:r>
-      <w:r>
-        <w:rPr>
-          <w:rFonts w:ascii="Arial" w:hAnsi="Arial" w:cs="Arial"/>
-          <w:sz w:val="24"/>
-          <w:szCs w:val="24"/>
-        </w:rPr>
-        <w:t xml:space="preserve">Milestones of project </w:t>
-      </w:r>
-      <w:proofErr w:type="spellStart"/>
-      <w:r>
-        <w:rPr>
-          <w:rFonts w:ascii="Arial" w:hAnsi="Arial" w:cs="Arial"/>
-          <w:sz w:val="24"/>
-          <w:szCs w:val="24"/>
-        </w:rPr>
-        <w:t>IlamTeaGarden</w:t>
-      </w:r>
-      <w:bookmarkEnd w:id="27"/>
-      <w:bookmarkEnd w:id="28"/>
-      <w:proofErr w:type="spellEnd"/>
+        <w:t xml:space="preserve"> Milestones of project IlamTeaGarden</w:t>
+      </w:r>
+      <w:bookmarkEnd w:id="31"/>
+      <w:bookmarkEnd w:id="32"/>
+      <w:bookmarkEnd w:id="33"/>
+    </w:p>
+    <w:p>
+      <w:pPr>
+        <w:widowControl w:val="0"/>
+        <w:autoSpaceDE w:val="0"/>
+        <w:autoSpaceDN w:val="0"/>
+        <w:adjustRightInd w:val="0"/>
+        <w:spacing w:after="200" w:line="276" w:lineRule="auto"/>
+        <w:rPr>
+          <w:rFonts w:ascii="Arial" w:hAnsi="Arial" w:cs="Arial"/>
+          <w:sz w:val="24"/>
+          <w:szCs w:val="24"/>
+          <w:lang w:val="en"/>
+        </w:rPr>
+      </w:pPr>
     </w:p>
     <w:p>
       <w:pPr>
@@ -6966,6 +5944,131 @@
         </w:rPr>
         <w:t>Each phases have been divided into subtasks that has different deadlines which can vary based on the developers and project teams. These days are not strict deadlines but rather depends on the knowledge and conditions of the one performing the</w:t>
       </w:r>
+      <w:r>
+        <w:rPr>
+          <w:rFonts w:ascii="Arial" w:hAnsi="Arial" w:cs="Arial"/>
+          <w:sz w:val="24"/>
+          <w:szCs w:val="24"/>
+          <w:lang w:val="en"/>
+        </w:rPr>
+        <w:t xml:space="preserve"> project.</w:t>
+      </w:r>
+    </w:p>
+    <w:p>
+      <w:pPr>
+        <w:pStyle w:val="ListParagraph"/>
+        <w:widowControl w:val="0"/>
+        <w:numPr>
+          <w:ilvl w:val="0"/>
+          <w:numId w:val="7"/>
+        </w:numPr>
+        <w:autoSpaceDE w:val="0"/>
+        <w:autoSpaceDN w:val="0"/>
+        <w:adjustRightInd w:val="0"/>
+        <w:spacing w:after="200" w:line="276" w:lineRule="auto"/>
+        <w:rPr>
+          <w:rFonts w:ascii="Arial" w:hAnsi="Arial" w:cs="Arial"/>
+          <w:sz w:val="24"/>
+          <w:szCs w:val="24"/>
+          <w:lang w:val="en"/>
+        </w:rPr>
+      </w:pPr>
+      <w:r>
+        <w:rPr>
+          <w:rFonts w:ascii="Arial" w:hAnsi="Arial" w:cs="Arial"/>
+          <w:sz w:val="24"/>
+          <w:szCs w:val="24"/>
+          <w:lang w:val="en"/>
+        </w:rPr>
+        <w:t xml:space="preserve">When the first milestone is achieved, I will have already submitted my project proposal. </w:t>
+      </w:r>
+    </w:p>
+    <w:p>
+      <w:pPr>
+        <w:pStyle w:val="ListParagraph"/>
+        <w:widowControl w:val="0"/>
+        <w:numPr>
+          <w:ilvl w:val="0"/>
+          <w:numId w:val="7"/>
+        </w:numPr>
+        <w:autoSpaceDE w:val="0"/>
+        <w:autoSpaceDN w:val="0"/>
+        <w:adjustRightInd w:val="0"/>
+        <w:spacing w:after="200" w:line="276" w:lineRule="auto"/>
+        <w:rPr>
+          <w:rFonts w:ascii="Arial" w:hAnsi="Arial" w:cs="Arial"/>
+          <w:sz w:val="24"/>
+          <w:szCs w:val="24"/>
+          <w:lang w:val="en"/>
+        </w:rPr>
+      </w:pPr>
+      <w:r>
+        <w:rPr>
+          <w:rFonts w:ascii="Arial" w:hAnsi="Arial" w:cs="Arial"/>
+          <w:sz w:val="24"/>
+          <w:szCs w:val="24"/>
+          <w:lang w:val="en"/>
+        </w:rPr>
+        <w:t xml:space="preserve">From the second milestone, each phases have strict deadlines with subtasks of </w:t>
+      </w:r>
+      <w:r>
+        <w:rPr>
+          <w:rFonts w:ascii="Arial" w:hAnsi="Arial" w:cs="Arial"/>
+          <w:sz w:val="24"/>
+          <w:szCs w:val="24"/>
+          <w:lang w:val="en"/>
+        </w:rPr>
+        <w:lastRenderedPageBreak/>
+        <w:t>their own. The milestone sets up a routine deadline for each project. Each phase and subtasks has to be done and completed based on the milestones above.</w:t>
+      </w:r>
+    </w:p>
+    <w:p>
+      <w:pPr>
+        <w:pStyle w:val="ListParagraph"/>
+        <w:widowControl w:val="0"/>
+        <w:numPr>
+          <w:ilvl w:val="0"/>
+          <w:numId w:val="7"/>
+        </w:numPr>
+        <w:autoSpaceDE w:val="0"/>
+        <w:autoSpaceDN w:val="0"/>
+        <w:adjustRightInd w:val="0"/>
+        <w:spacing w:after="200" w:line="276" w:lineRule="auto"/>
+        <w:rPr>
+          <w:rFonts w:ascii="Arial" w:hAnsi="Arial" w:cs="Arial"/>
+          <w:sz w:val="24"/>
+          <w:szCs w:val="24"/>
+          <w:lang w:val="en"/>
+        </w:rPr>
+      </w:pPr>
+      <w:r>
+        <w:rPr>
+          <w:rFonts w:ascii="Arial" w:hAnsi="Arial" w:cs="Arial"/>
+          <w:sz w:val="24"/>
+          <w:szCs w:val="24"/>
+          <w:lang w:val="en"/>
+        </w:rPr>
+        <w:t>The project will be finally completed after presenting the final documentation report on 10</w:t>
+      </w:r>
+      <w:r>
+        <w:rPr>
+          <w:rFonts w:ascii="Arial" w:hAnsi="Arial" w:cs="Arial"/>
+          <w:sz w:val="24"/>
+          <w:szCs w:val="24"/>
+          <w:vertAlign w:val="superscript"/>
+          <w:lang w:val="en"/>
+        </w:rPr>
+        <w:t>th</w:t>
+      </w:r>
+      <w:r>
+        <w:rPr>
+          <w:rFonts w:ascii="Arial" w:hAnsi="Arial" w:cs="Arial"/>
+          <w:sz w:val="24"/>
+          <w:szCs w:val="24"/>
+          <w:lang w:val="en"/>
+        </w:rPr>
+        <w:t xml:space="preserve"> July.</w:t>
+      </w:r>
     </w:p>
     <w:p>
       <w:pPr>
@@ -6974,14 +6077,14 @@
           <w:lang w:val="en"/>
         </w:rPr>
       </w:pPr>
-      <w:bookmarkStart w:id="29" w:name="_Toc5539915"/>
+      <w:bookmarkStart w:id="34" w:name="_Toc5539915"/>
       <w:r>
         <w:rPr>
           <w:lang w:val="en"/>
         </w:rPr>
         <w:t>Gantt Charts</w:t>
       </w:r>
-      <w:bookmarkEnd w:id="29"/>
+      <w:bookmarkEnd w:id="34"/>
     </w:p>
     <w:p>
       <w:pPr>
@@ -7004,35 +6107,7 @@
           <w:szCs w:val="24"/>
           <w:lang w:val="en"/>
         </w:rPr>
-        <w:t xml:space="preserve">A </w:t>
-      </w:r>
-      <w:r>
-        <w:rPr>
-          <w:rFonts w:ascii="Arial" w:hAnsi="Arial" w:cs="Arial"/>
-          <w:sz w:val="24"/>
-          <w:szCs w:val="24"/>
-          <w:lang w:val="en"/>
-        </w:rPr>
-        <w:t>Gantt</w:t>
-      </w:r>
-      <w:r>
-        <w:rPr>
-          <w:rFonts w:ascii="Arial" w:hAnsi="Arial" w:cs="Arial"/>
-          <w:sz w:val="24"/>
-          <w:szCs w:val="24"/>
-          <w:lang w:val="en"/>
-        </w:rPr>
-        <w:t xml:space="preserve"> chart is a type of bar chart that illustrates different events and tasks to be done against its estimated amount of time keeping in mind the starting and ending specific time schedules. The events and tasks are kept at the left part and the estimated time is </w:t>
-      </w:r>
-      <w:r>
-        <w:rPr>
-          <w:rFonts w:ascii="Arial" w:hAnsi="Arial" w:cs="Arial"/>
-          <w:sz w:val="24"/>
-          <w:szCs w:val="24"/>
-          <w:lang w:val="en"/>
-        </w:rPr>
-        <w:lastRenderedPageBreak/>
-        <w:t xml:space="preserve">kept at the right in a required tie cycle/period. </w:t>
+        <w:t xml:space="preserve">A Gantt chart is a type of bar chart that illustrates different events and tasks to be done against its estimated amount of time keeping in mind the starting and ending specific time schedules. The events and tasks are kept at the left part and the estimated time is kept at the right in a required tie cycle/period. </w:t>
       </w:r>
     </w:p>
     <w:p>
@@ -7056,25 +6131,7 @@
           <w:szCs w:val="24"/>
           <w:lang w:val="en"/>
         </w:rPr>
-        <w:t xml:space="preserve">The </w:t>
-      </w:r>
-      <w:r>
-        <w:rPr>
-          <w:rFonts w:ascii="Arial" w:hAnsi="Arial" w:cs="Arial"/>
-          <w:sz w:val="24"/>
-          <w:szCs w:val="24"/>
-          <w:lang w:val="en"/>
-        </w:rPr>
-        <w:t>Gantt</w:t>
-      </w:r>
-      <w:r>
-        <w:rPr>
-          <w:rFonts w:ascii="Arial" w:hAnsi="Arial" w:cs="Arial"/>
-          <w:sz w:val="24"/>
-          <w:szCs w:val="24"/>
-          <w:lang w:val="en"/>
-        </w:rPr>
-        <w:t xml:space="preserve"> chart of my project is given below.</w:t>
+        <w:t>The Gantt chart of my project is given below.</w:t>
       </w:r>
     </w:p>
     <w:p>
@@ -7094,7 +6151,7 @@
           <w:szCs w:val="24"/>
         </w:rPr>
         <w:drawing>
-          <wp:inline distT="0" distB="0" distL="0" distR="0" wp14:anchorId="48F495B3" wp14:editId="6A1FDBA7">
+          <wp:inline distT="0" distB="0" distL="0" distR="0" wp14:anchorId="653A5012" wp14:editId="091EA97F">
             <wp:extent cx="5943600" cy="4915535"/>
             <wp:effectExtent l="0" t="0" r="0" b="0"/>
             <wp:docPr id="10" name="Picture 10"/>
@@ -7145,8 +6202,9 @@
           <w:szCs w:val="24"/>
         </w:rPr>
       </w:pPr>
-      <w:bookmarkStart w:id="30" w:name="_Toc5546024"/>
-      <w:bookmarkStart w:id="31" w:name="_Toc5549787"/>
+      <w:bookmarkStart w:id="35" w:name="_Toc5546024"/>
+      <w:bookmarkStart w:id="36" w:name="_Toc5549787"/>
+      <w:bookmarkStart w:id="37" w:name="_Toc5622067"/>
       <w:r>
         <w:rPr>
           <w:rFonts w:ascii="Arial" w:hAnsi="Arial" w:cs="Arial"/>
@@ -7186,7 +6244,7 @@
           <w:sz w:val="24"/>
           <w:szCs w:val="24"/>
         </w:rPr>
-        <w:t>5</w:t>
+        <w:t>6</w:t>
       </w:r>
       <w:r>
         <w:rPr>
@@ -7202,18 +6260,11 @@
           <w:sz w:val="24"/>
           <w:szCs w:val="24"/>
         </w:rPr>
-        <w:t xml:space="preserve"> </w:t>
-      </w:r>
-      <w:r>
-        <w:rPr>
-          <w:rFonts w:ascii="Arial" w:hAnsi="Arial" w:cs="Arial"/>
-          <w:sz w:val="24"/>
-          <w:szCs w:val="24"/>
-        </w:rPr>
-        <w:t>Gantt chart schedules</w:t>
-      </w:r>
-      <w:bookmarkEnd w:id="30"/>
-      <w:bookmarkEnd w:id="31"/>
+        <w:t xml:space="preserve"> Gantt chart schedules</w:t>
+      </w:r>
+      <w:bookmarkEnd w:id="35"/>
+      <w:bookmarkEnd w:id="36"/>
+      <w:bookmarkEnd w:id="37"/>
     </w:p>
     <w:p>
       <w:pPr>
@@ -7228,7 +6279,7 @@
         </w:rPr>
         <w:lastRenderedPageBreak/>
         <w:drawing>
-          <wp:inline distT="0" distB="0" distL="0" distR="0" wp14:anchorId="633A7786" wp14:editId="5508320F">
+          <wp:inline distT="0" distB="0" distL="0" distR="0" wp14:anchorId="78591046" wp14:editId="0BD254E7">
             <wp:extent cx="5943600" cy="2415540"/>
             <wp:effectExtent l="0" t="0" r="0" b="3810"/>
             <wp:docPr id="11" name="Picture 11"/>
@@ -7279,8 +6330,9 @@
           <w:szCs w:val="24"/>
         </w:rPr>
       </w:pPr>
-      <w:bookmarkStart w:id="32" w:name="_Toc5546025"/>
-      <w:bookmarkStart w:id="33" w:name="_Toc5549788"/>
+      <w:bookmarkStart w:id="38" w:name="_Toc5546025"/>
+      <w:bookmarkStart w:id="39" w:name="_Toc5549788"/>
+      <w:bookmarkStart w:id="40" w:name="_Toc5622068"/>
       <w:r>
         <w:rPr>
           <w:rFonts w:ascii="Arial" w:hAnsi="Arial" w:cs="Arial"/>
@@ -7320,7 +6372,7 @@
           <w:sz w:val="24"/>
           <w:szCs w:val="24"/>
         </w:rPr>
-        <w:t>6</w:t>
+        <w:t>7</w:t>
       </w:r>
       <w:r>
         <w:rPr>
@@ -7336,26 +6388,19 @@
           <w:sz w:val="24"/>
           <w:szCs w:val="24"/>
         </w:rPr>
+        <w:t xml:space="preserve"> Gantt chart</w:t>
+      </w:r>
+      <w:bookmarkEnd w:id="38"/>
+      <w:bookmarkEnd w:id="39"/>
+      <w:bookmarkEnd w:id="40"/>
+      <w:r>
+        <w:rPr>
+          <w:rFonts w:ascii="Arial" w:hAnsi="Arial" w:cs="Arial"/>
+          <w:sz w:val="24"/>
+          <w:szCs w:val="24"/>
+        </w:rPr>
         <w:t xml:space="preserve"> </w:t>
       </w:r>
-      <w:r>
-        <w:rPr>
-          <w:rFonts w:ascii="Arial" w:hAnsi="Arial" w:cs="Arial"/>
-          <w:sz w:val="24"/>
-          <w:szCs w:val="24"/>
-        </w:rPr>
-        <w:t>Gantt chart</w:t>
-      </w:r>
-      <w:bookmarkEnd w:id="32"/>
-      <w:bookmarkEnd w:id="33"/>
-      <w:r>
-        <w:rPr>
-          <w:rFonts w:ascii="Arial" w:hAnsi="Arial" w:cs="Arial"/>
-          <w:sz w:val="24"/>
-          <w:szCs w:val="24"/>
-        </w:rPr>
-        <w:t xml:space="preserve"> </w:t>
-      </w:r>
     </w:p>
     <w:p>
       <w:pPr>
@@ -7365,7 +6410,7 @@
           <w:lang w:val="en"/>
         </w:rPr>
       </w:pPr>
-      <w:bookmarkStart w:id="34" w:name="_Toc5539916"/>
+      <w:bookmarkStart w:id="41" w:name="_Toc5539916"/>
       <w:r>
         <w:rPr>
           <w:b/>
@@ -7373,7 +6418,7 @@
         </w:rPr>
         <w:t>Risk Management</w:t>
       </w:r>
-      <w:bookmarkEnd w:id="34"/>
+      <w:bookmarkEnd w:id="41"/>
       <w:r>
         <w:rPr>
           <w:b/>
@@ -7410,34 +6455,7 @@
           <w:szCs w:val="24"/>
           <w:lang w:val="en"/>
         </w:rPr>
-        <w:t xml:space="preserve">Risk Management is the process of identifying different risks related to a project and undertaking viable solutions based the threat level of the risks. </w:t>
-      </w:r>
-      <w:r>
-        <w:rPr>
-          <w:rFonts w:ascii="Arial" w:hAnsi="Arial" w:cs="Arial"/>
-          <w:sz w:val="24"/>
-          <w:szCs w:val="24"/>
-          <w:lang w:val="en"/>
-        </w:rPr>
-        <w:t xml:space="preserve">Every project will have risks and the impact of those risks to the business. Impact of risks can be measured by </w:t>
-      </w:r>
-      <w:r>
-        <w:rPr>
-          <w:rFonts w:ascii="Arial" w:hAnsi="Arial" w:cs="Arial"/>
-          <w:sz w:val="24"/>
-          <w:szCs w:val="24"/>
-          <w:lang w:val="en"/>
-        </w:rPr>
-        <w:t xml:space="preserve">multiplying </w:t>
-      </w:r>
-      <w:r>
-        <w:rPr>
-          <w:rFonts w:ascii="Arial" w:hAnsi="Arial" w:cs="Arial"/>
-          <w:sz w:val="24"/>
-          <w:szCs w:val="24"/>
-          <w:lang w:val="en"/>
-        </w:rPr>
-        <w:t>the level of likelihood and consequences.</w:t>
+        <w:t>Risk Management is the process of identifying different risks related to a project and undertaking viable solutions based the threat level of the risks. Every project will have risks and the impact of those risks to the business. Impact of risks can be measured by multiplying the level of likelihood and consequences.</w:t>
       </w:r>
     </w:p>
     <w:p>
@@ -7544,7 +6562,7 @@
           <w:szCs w:val="24"/>
         </w:rPr>
         <w:drawing>
-          <wp:inline distT="0" distB="0" distL="0" distR="0" wp14:anchorId="3675563F" wp14:editId="4E7A7ED6">
+          <wp:inline distT="0" distB="0" distL="0" distR="0" wp14:anchorId="1F0FE4FB" wp14:editId="3FD03A77">
             <wp:extent cx="5943600" cy="1439545"/>
             <wp:effectExtent l="0" t="0" r="0" b="8255"/>
             <wp:docPr id="5" name="Picture 5"/>
@@ -7595,8 +6613,9 @@
           <w:szCs w:val="24"/>
         </w:rPr>
       </w:pPr>
-      <w:bookmarkStart w:id="35" w:name="_Toc5546026"/>
-      <w:bookmarkStart w:id="36" w:name="_Toc5549789"/>
+      <w:bookmarkStart w:id="42" w:name="_Toc5546026"/>
+      <w:bookmarkStart w:id="43" w:name="_Toc5549789"/>
+      <w:bookmarkStart w:id="44" w:name="_Toc5622069"/>
       <w:r>
         <w:rPr>
           <w:rFonts w:ascii="Arial" w:hAnsi="Arial" w:cs="Arial"/>
@@ -7636,7 +6655,7 @@
           <w:sz w:val="24"/>
           <w:szCs w:val="24"/>
         </w:rPr>
-        <w:t>7</w:t>
+        <w:t>8</w:t>
       </w:r>
       <w:r>
         <w:rPr>
@@ -7652,18 +6671,11 @@
           <w:sz w:val="24"/>
           <w:szCs w:val="24"/>
         </w:rPr>
-        <w:t xml:space="preserve"> </w:t>
-      </w:r>
-      <w:r>
-        <w:rPr>
-          <w:rFonts w:ascii="Arial" w:hAnsi="Arial" w:cs="Arial"/>
-          <w:sz w:val="24"/>
-          <w:szCs w:val="24"/>
-        </w:rPr>
-        <w:t>Consequences and their values</w:t>
-      </w:r>
-      <w:bookmarkEnd w:id="35"/>
-      <w:bookmarkEnd w:id="36"/>
+        <w:t xml:space="preserve"> Consequences and their values</w:t>
+      </w:r>
+      <w:bookmarkEnd w:id="42"/>
+      <w:bookmarkEnd w:id="43"/>
+      <w:bookmarkEnd w:id="44"/>
     </w:p>
     <w:p>
       <w:pPr>
@@ -7683,7 +6695,7 @@
         </w:rPr>
         <w:lastRenderedPageBreak/>
         <w:drawing>
-          <wp:inline distT="0" distB="0" distL="0" distR="0" wp14:anchorId="4C60AA50" wp14:editId="33729F59">
+          <wp:inline distT="0" distB="0" distL="0" distR="0" wp14:anchorId="325FB36F" wp14:editId="1C7378C0">
             <wp:extent cx="5943600" cy="1005205"/>
             <wp:effectExtent l="0" t="0" r="0" b="4445"/>
             <wp:docPr id="6" name="Picture 6"/>
@@ -7734,8 +6746,9 @@
           <w:szCs w:val="24"/>
         </w:rPr>
       </w:pPr>
-      <w:bookmarkStart w:id="37" w:name="_Toc5546027"/>
-      <w:bookmarkStart w:id="38" w:name="_Toc5549790"/>
+      <w:bookmarkStart w:id="45" w:name="_Toc5546027"/>
+      <w:bookmarkStart w:id="46" w:name="_Toc5549790"/>
+      <w:bookmarkStart w:id="47" w:name="_Toc5622070"/>
       <w:r>
         <w:rPr>
           <w:rFonts w:ascii="Arial" w:hAnsi="Arial" w:cs="Arial"/>
@@ -7775,7 +6788,7 @@
           <w:sz w:val="24"/>
           <w:szCs w:val="24"/>
         </w:rPr>
-        <w:t>8</w:t>
+        <w:t>9</w:t>
       </w:r>
       <w:r>
         <w:rPr>
@@ -7801,8 +6814,9 @@
         </w:rPr>
         <w:t>Likelihood and their values</w:t>
       </w:r>
-      <w:bookmarkEnd w:id="37"/>
-      <w:bookmarkEnd w:id="38"/>
+      <w:bookmarkEnd w:id="45"/>
+      <w:bookmarkEnd w:id="46"/>
+      <w:bookmarkEnd w:id="47"/>
     </w:p>
     <w:p>
       <w:pPr>
@@ -7845,7 +6859,7 @@
           <w:szCs w:val="24"/>
         </w:rPr>
         <w:drawing>
-          <wp:inline distT="0" distB="0" distL="0" distR="0" wp14:anchorId="4F57DC78" wp14:editId="78B1B7D7">
+          <wp:inline distT="0" distB="0" distL="0" distR="0" wp14:anchorId="14EC25E9" wp14:editId="42770C0C">
             <wp:extent cx="5943600" cy="5024755"/>
             <wp:effectExtent l="0" t="0" r="0" b="4445"/>
             <wp:docPr id="7" name="Picture 7"/>
@@ -7896,8 +6910,9 @@
           <w:szCs w:val="24"/>
         </w:rPr>
       </w:pPr>
-      <w:bookmarkStart w:id="39" w:name="_Toc5546028"/>
-      <w:bookmarkStart w:id="40" w:name="_Toc5549791"/>
+      <w:bookmarkStart w:id="48" w:name="_Toc5546028"/>
+      <w:bookmarkStart w:id="49" w:name="_Toc5549791"/>
+      <w:bookmarkStart w:id="50" w:name="_Toc5622071"/>
       <w:r>
         <w:rPr>
           <w:rFonts w:ascii="Arial" w:hAnsi="Arial" w:cs="Arial"/>
@@ -7937,7 +6952,7 @@
           <w:sz w:val="24"/>
           <w:szCs w:val="24"/>
         </w:rPr>
-        <w:t>9</w:t>
+        <w:t>10</w:t>
       </w:r>
       <w:r>
         <w:rPr>
@@ -7953,18 +6968,11 @@
           <w:sz w:val="24"/>
           <w:szCs w:val="24"/>
         </w:rPr>
-        <w:t xml:space="preserve"> </w:t>
-      </w:r>
-      <w:r>
-        <w:rPr>
-          <w:rFonts w:ascii="Arial" w:hAnsi="Arial" w:cs="Arial"/>
-          <w:sz w:val="24"/>
-          <w:szCs w:val="24"/>
-        </w:rPr>
-        <w:t>Risk Table</w:t>
-      </w:r>
-      <w:bookmarkEnd w:id="39"/>
-      <w:bookmarkEnd w:id="40"/>
+        <w:t xml:space="preserve"> Risk Table</w:t>
+      </w:r>
+      <w:bookmarkEnd w:id="48"/>
+      <w:bookmarkEnd w:id="49"/>
+      <w:bookmarkEnd w:id="50"/>
     </w:p>
     <w:p>
       <w:pPr>
@@ -7974,7 +6982,7 @@
           <w:lang w:val="en"/>
         </w:rPr>
       </w:pPr>
-      <w:bookmarkStart w:id="41" w:name="_Toc5539917"/>
+      <w:bookmarkStart w:id="51" w:name="_Toc5539917"/>
       <w:r>
         <w:rPr>
           <w:b/>
@@ -7982,7 +6990,7 @@
         </w:rPr>
         <w:t>Configuration Management</w:t>
       </w:r>
-      <w:bookmarkEnd w:id="41"/>
+      <w:bookmarkEnd w:id="51"/>
     </w:p>
     <w:p>
       <w:pPr>
@@ -8040,7 +7048,7 @@
           <w:szCs w:val="24"/>
         </w:rPr>
         <w:drawing>
-          <wp:inline distT="0" distB="0" distL="0" distR="0">
+          <wp:inline distT="0" distB="0" distL="0" distR="0" wp14:anchorId="6C160F3C" wp14:editId="255359B3">
             <wp:extent cx="5048250" cy="2800350"/>
             <wp:effectExtent l="0" t="0" r="0" b="0"/>
             <wp:docPr id="26" name="Picture 26"/>
@@ -8091,7 +7099,8 @@
           <w:szCs w:val="24"/>
         </w:rPr>
       </w:pPr>
-      <w:bookmarkStart w:id="42" w:name="_Toc5549792"/>
+      <w:bookmarkStart w:id="52" w:name="_Toc5549792"/>
+      <w:bookmarkStart w:id="53" w:name="_Toc5622072"/>
       <w:r>
         <w:rPr>
           <w:rFonts w:ascii="Arial" w:hAnsi="Arial" w:cs="Arial"/>
@@ -8131,7 +7140,7 @@
           <w:sz w:val="24"/>
           <w:szCs w:val="24"/>
         </w:rPr>
-        <w:t>10</w:t>
+        <w:t>11</w:t>
       </w:r>
       <w:r>
         <w:rPr>
@@ -8149,7 +7158,8 @@
         </w:rPr>
         <w:t xml:space="preserve"> Configuration Management</w:t>
       </w:r>
-      <w:bookmarkEnd w:id="42"/>
+      <w:bookmarkEnd w:id="52"/>
+      <w:bookmarkEnd w:id="53"/>
     </w:p>
     <w:p>
       <w:pPr>
@@ -8172,25 +7182,7 @@
           <w:szCs w:val="24"/>
           <w:lang w:val="en"/>
         </w:rPr>
-        <w:t xml:space="preserve">Also the project has been uploaded to </w:t>
-      </w:r>
-      <w:r>
-        <w:rPr>
-          <w:rFonts w:ascii="Arial" w:hAnsi="Arial" w:cs="Arial"/>
-          <w:sz w:val="24"/>
-          <w:szCs w:val="24"/>
-          <w:lang w:val="en"/>
-        </w:rPr>
-        <w:t>GitHub</w:t>
-      </w:r>
-      <w:r>
-        <w:rPr>
-          <w:rFonts w:ascii="Arial" w:hAnsi="Arial" w:cs="Arial"/>
-          <w:sz w:val="24"/>
-          <w:szCs w:val="24"/>
-          <w:lang w:val="en"/>
-        </w:rPr>
-        <w:t xml:space="preserve"> with account </w:t>
+        <w:t>The above configuration management has been made under the following guidelines.</w:t>
       </w:r>
     </w:p>
     <w:p>
@@ -8207,6 +7199,75 @@
           <w:lang w:val="en"/>
         </w:rPr>
       </w:pPr>
+      <w:r>
+        <w:rPr>
+          <w:rFonts w:ascii="Arial" w:hAnsi="Arial" w:cs="Arial"/>
+          <w:sz w:val="24"/>
+          <w:szCs w:val="24"/>
+          <w:lang w:val="en"/>
+        </w:rPr>
+        <w:t>A folder named CP PROJECT is created in the D drive with subfolders of different of development and also a backup file to protect the project. Each subfolders have an individual file related to the phase. When configured using Command prompt, a configuration tree is formed as shown above.</w:t>
+      </w:r>
+    </w:p>
+    <w:p>
+      <w:pPr>
+        <w:widowControl w:val="0"/>
+        <w:autoSpaceDE w:val="0"/>
+        <w:autoSpaceDN w:val="0"/>
+        <w:adjustRightInd w:val="0"/>
+        <w:spacing w:after="200" w:line="276" w:lineRule="auto"/>
+        <w:rPr>
+          <w:rFonts w:ascii="Arial" w:hAnsi="Arial" w:cs="Arial"/>
+          <w:sz w:val="24"/>
+          <w:szCs w:val="24"/>
+          <w:lang w:val="en"/>
+        </w:rPr>
+      </w:pPr>
+      <w:r>
+        <w:rPr>
+          <w:rFonts w:ascii="Arial" w:hAnsi="Arial" w:cs="Arial"/>
+          <w:sz w:val="24"/>
+          <w:szCs w:val="24"/>
+          <w:lang w:val="en"/>
+        </w:rPr>
+        <w:t>I have also configured a backup file for my project to ensure that data loss does not happen due to various risk factors.</w:t>
+      </w:r>
+    </w:p>
+    <w:p>
+      <w:pPr>
+        <w:widowControl w:val="0"/>
+        <w:autoSpaceDE w:val="0"/>
+        <w:autoSpaceDN w:val="0"/>
+        <w:adjustRightInd w:val="0"/>
+        <w:spacing w:after="200" w:line="276" w:lineRule="auto"/>
+        <w:rPr>
+          <w:rFonts w:ascii="Arial" w:hAnsi="Arial" w:cs="Arial"/>
+          <w:sz w:val="24"/>
+          <w:szCs w:val="24"/>
+          <w:lang w:val="en"/>
+        </w:rPr>
+      </w:pPr>
+      <w:r>
+        <w:rPr>
+          <w:rFonts w:ascii="Arial" w:hAnsi="Arial" w:cs="Arial"/>
+          <w:sz w:val="24"/>
+          <w:szCs w:val="24"/>
+          <w:lang w:val="en"/>
+        </w:rPr>
+        <w:t xml:space="preserve">Also the project has been uploaded to GitHub with account </w:t>
+      </w:r>
+    </w:p>
+    <w:p>
+      <w:pPr>
+        <w:widowControl w:val="0"/>
+        <w:autoSpaceDE w:val="0"/>
+        <w:autoSpaceDN w:val="0"/>
+        <w:adjustRightInd w:val="0"/>
+        <w:spacing w:after="200" w:line="276" w:lineRule="auto"/>
+      </w:pPr>
+      <w:r>
+        <w:t xml:space="preserve"> Github id: </w:t>
+      </w:r>
       <w:hyperlink r:id="rId20" w:history="1">
         <w:r>
           <w:rPr>
@@ -8230,6 +7291,9 @@
           <w:lang w:val="en"/>
         </w:rPr>
       </w:pPr>
+      <w:r>
+        <w:t xml:space="preserve">Repository address: </w:t>
+      </w:r>
       <w:hyperlink r:id="rId21" w:history="1">
         <w:r>
           <w:rPr>
@@ -8262,7 +7326,7 @@
           <w:lang w:val="en"/>
         </w:rPr>
       </w:pPr>
-      <w:bookmarkStart w:id="43" w:name="_Toc5539918"/>
+      <w:bookmarkStart w:id="54" w:name="_Toc5539918"/>
       <w:r>
         <w:rPr>
           <w:b/>
@@ -8270,7 +7334,7 @@
         </w:rPr>
         <w:t>Conclusion</w:t>
       </w:r>
-      <w:bookmarkEnd w:id="43"/>
+      <w:bookmarkEnd w:id="54"/>
     </w:p>
     <w:p>
       <w:pPr>
@@ -8293,25 +7357,7 @@
           <w:szCs w:val="24"/>
           <w:lang w:val="en"/>
         </w:rPr>
-        <w:t xml:space="preserve">With a scope to help the people of my place easily commercialize their local products, the project will be based on people oriented methodology. The </w:t>
-      </w:r>
-      <w:r>
-        <w:rPr>
-          <w:rFonts w:ascii="Arial" w:hAnsi="Arial" w:cs="Arial"/>
-          <w:sz w:val="24"/>
-          <w:szCs w:val="24"/>
-          <w:lang w:val="en"/>
-        </w:rPr>
-        <w:t>estimated</w:t>
-      </w:r>
-      <w:r>
-        <w:rPr>
-          <w:rFonts w:ascii="Arial" w:hAnsi="Arial" w:cs="Arial"/>
-          <w:sz w:val="24"/>
-          <w:szCs w:val="24"/>
-          <w:lang w:val="en"/>
-        </w:rPr>
-        <w:t xml:space="preserve"> time for the completion of this project shall be around 108 days. </w:t>
+        <w:t xml:space="preserve">With a scope to help the people of my place easily commercialize their local products, the project will be based on people oriented methodology. The estimated time for the completion of this project shall be around 108 days. </w:t>
       </w:r>
     </w:p>
     <w:p>
@@ -8335,97 +7381,9 @@
           <w:szCs w:val="24"/>
           <w:lang w:val="en"/>
         </w:rPr>
-        <w:t xml:space="preserve">If this project becomes successful, not only it will help the </w:t>
-      </w:r>
-      <w:r>
-        <w:rPr>
-          <w:rFonts w:ascii="Arial" w:hAnsi="Arial" w:cs="Arial"/>
-          <w:sz w:val="24"/>
-          <w:szCs w:val="24"/>
-          <w:lang w:val="en"/>
-        </w:rPr>
-        <w:t>people</w:t>
-      </w:r>
-      <w:r>
-        <w:rPr>
-          <w:rFonts w:ascii="Arial" w:hAnsi="Arial" w:cs="Arial"/>
-          <w:sz w:val="24"/>
-          <w:szCs w:val="24"/>
-          <w:lang w:val="en"/>
-        </w:rPr>
-        <w:t xml:space="preserve"> of my place but also educate them of the importance of information technology in our daily livelihood. Thus, I am making a proposal of this project with a clear intent to </w:t>
-      </w:r>
-      <w:r>
-        <w:rPr>
-          <w:rFonts w:ascii="Arial" w:hAnsi="Arial" w:cs="Arial"/>
-          <w:sz w:val="24"/>
-          <w:szCs w:val="24"/>
-          <w:lang w:val="en"/>
-        </w:rPr>
-        <w:t>commercialize</w:t>
-      </w:r>
-      <w:r>
-        <w:rPr>
-          <w:rFonts w:ascii="Arial" w:hAnsi="Arial" w:cs="Arial"/>
-          <w:sz w:val="24"/>
-          <w:szCs w:val="24"/>
-          <w:lang w:val="en"/>
-        </w:rPr>
-        <w:t xml:space="preserve"> </w:t>
-      </w:r>
-      <w:proofErr w:type="spellStart"/>
-      <w:r>
-        <w:rPr>
-          <w:rFonts w:ascii="Arial" w:hAnsi="Arial" w:cs="Arial"/>
-          <w:sz w:val="24"/>
-          <w:szCs w:val="24"/>
-          <w:lang w:val="en"/>
-        </w:rPr>
-        <w:t>IlamTeaProducts</w:t>
-      </w:r>
-      <w:proofErr w:type="spellEnd"/>
-      <w:r>
-        <w:rPr>
-          <w:rFonts w:ascii="Arial" w:hAnsi="Arial" w:cs="Arial"/>
-          <w:sz w:val="24"/>
-          <w:szCs w:val="24"/>
-          <w:lang w:val="en"/>
-        </w:rPr>
-        <w:t>.</w:t>
-      </w:r>
-    </w:p>
-    <w:p>
-      <w:pPr>
-        <w:widowControl w:val="0"/>
-        <w:autoSpaceDE w:val="0"/>
-        <w:autoSpaceDN w:val="0"/>
-        <w:adjustRightInd w:val="0"/>
-        <w:spacing w:after="200" w:line="276" w:lineRule="auto"/>
-        <w:rPr>
-          <w:rFonts w:ascii="Arial" w:hAnsi="Arial" w:cs="Arial"/>
-          <w:sz w:val="24"/>
-          <w:szCs w:val="24"/>
-          <w:lang w:val="en"/>
-        </w:rPr>
-      </w:pPr>
-    </w:p>
-    <w:p>
-      <w:pPr>
-        <w:widowControl w:val="0"/>
-        <w:tabs>
-          <w:tab w:val="left" w:pos="2955"/>
-        </w:tabs>
-        <w:autoSpaceDE w:val="0"/>
-        <w:autoSpaceDN w:val="0"/>
-        <w:adjustRightInd w:val="0"/>
-        <w:spacing w:after="200" w:line="276" w:lineRule="auto"/>
-        <w:rPr>
-          <w:rFonts w:ascii="Arial" w:hAnsi="Arial" w:cs="Arial"/>
-          <w:sz w:val="24"/>
-          <w:szCs w:val="24"/>
-          <w:lang w:val="en"/>
-        </w:rPr>
-      </w:pPr>
+        <w:lastRenderedPageBreak/>
+        <w:t>If this project becomes successful, not only it will help the people of my place but also educate them of the importance of information technology in our daily livelihood. Thus, I am making a proposal of this project with a clear intent to commercialize IlamTeaProducts.</w:t>
+      </w:r>
     </w:p>
     <w:sdt>
       <w:sdtPr>
@@ -8568,8 +7526,7 @@
                 <w:pStyle w:val="Bibliography"/>
                 <w:rPr>
                   <w:noProof/>
-                  <w:sz w:val="24"/>
-                  <w:szCs w:val="24"/>
+                  <w:u w:val="single"/>
                 </w:rPr>
               </w:pPr>
               <w:r>
@@ -8620,6 +7577,16 @@
               </w:r>
             </w:p>
             <w:p>
+              <w:hyperlink r:id="rId22" w:history="1">
+                <w:r>
+                  <w:rPr>
+                    <w:rStyle w:val="Hyperlink"/>
+                  </w:rPr>
+                  <w:t>https://www.britannica.com/technology/client-server-architecture</w:t>
+                </w:r>
+              </w:hyperlink>
+            </w:p>
+            <w:p>
               <w:r>
                 <w:fldChar w:fldCharType="end"/>
               </w:r>
@@ -8656,8 +7623,27 @@
         </w:rPr>
       </w:pPr>
     </w:p>
+    <w:p>
+      <w:pPr>
+        <w:widowControl w:val="0"/>
+        <w:tabs>
+          <w:tab w:val="left" w:pos="2955"/>
+        </w:tabs>
+        <w:autoSpaceDE w:val="0"/>
+        <w:autoSpaceDN w:val="0"/>
+        <w:adjustRightInd w:val="0"/>
+        <w:spacing w:after="200" w:line="276" w:lineRule="auto"/>
+        <w:rPr>
+          <w:rFonts w:ascii="Arial" w:hAnsi="Arial" w:cs="Arial"/>
+          <w:sz w:val="24"/>
+          <w:szCs w:val="24"/>
+          <w:lang w:val="en"/>
+        </w:rPr>
+      </w:pPr>
+    </w:p>
     <w:sectPr>
-      <w:footerReference w:type="default" r:id="rId22"/>
+      <w:headerReference w:type="default" r:id="rId23"/>
+      <w:footerReference w:type="default" r:id="rId24"/>
       <w:pgSz w:w="12240" w:h="15840"/>
       <w:pgMar w:top="1440" w:right="1440" w:bottom="1440" w:left="1440" w:header="720" w:footer="720" w:gutter="0"/>
       <w:cols w:space="720"/>
@@ -8726,7 +7712,7 @@
           <w:rPr>
             <w:noProof/>
           </w:rPr>
-          <w:t>17</w:t>
+          <w:t>1</w:t>
         </w:r>
         <w:r>
           <w:rPr>
@@ -8770,6 +7756,48 @@
 </w:footnotes>
 </file>
 
+<file path=word/header1.xml><?xml version="1.0" encoding="utf-8"?>
+<w:hdr xmlns:wpc="http://schemas.microsoft.com/office/word/2010/wordprocessingCanvas" xmlns:cx="http://schemas.microsoft.com/office/drawing/2014/chartex" xmlns:cx1="http://schemas.microsoft.com/office/drawing/2015/9/8/chartex" xmlns:mc="http://schemas.openxmlformats.org/markup-compatibility/2006" xmlns:o="urn:schemas-microsoft-com:office:office" xmlns:r="http://schemas.openxmlformats.org/officeDocument/2006/relationships" xmlns:m="http://schemas.openxmlformats.org/officeDocument/2006/math" xmlns:v="urn:schemas-microsoft-com:vml" xmlns:wp14="http://schemas.microsoft.com/office/word/2010/wordprocessingDrawing" xmlns:wp="http://schemas.openxmlformats.org/drawingml/2006/wordprocessingDrawing" xmlns:w10="urn:schemas-microsoft-com:office:word" xmlns:w="http://schemas.openxmlformats.org/wordprocessingml/2006/main" xmlns:w14="http://schemas.microsoft.com/office/word/2010/wordml" xmlns:w15="http://schemas.microsoft.com/office/word/2012/wordml" xmlns:w16se="http://schemas.microsoft.com/office/word/2015/wordml/symex" xmlns:wpg="http://schemas.microsoft.com/office/word/2010/wordprocessingGroup" xmlns:wpi="http://schemas.microsoft.com/office/word/2010/wordprocessingInk" xmlns:wne="http://schemas.microsoft.com/office/word/2006/wordml" xmlns:wps="http://schemas.microsoft.com/office/word/2010/wordprocessingShape" mc:Ignorable="w14 w15 w16se wp14">
+  <w:p>
+    <w:pPr>
+      <w:pStyle w:val="Header"/>
+    </w:pPr>
+    <w:r>
+      <w:t>Sudarsan Udash</w:t>
+    </w:r>
+  </w:p>
+  <w:p>
+    <w:pPr>
+      <w:pStyle w:val="Header"/>
+    </w:pPr>
+    <w:r>
+      <w:t>NCCID:00174625</w:t>
+    </w:r>
+    <w:r>
+      <w:ptab w:relativeTo="margin" w:alignment="center" w:leader="none"/>
+    </w:r>
+    <w:r>
+      <w:t>Computing Project Proposal</w:t>
+    </w:r>
+    <w:r>
+      <w:ptab w:relativeTo="margin" w:alignment="right" w:leader="none"/>
+    </w:r>
+    <w:r>
+      <w:t>9</w:t>
+    </w:r>
+    <w:r>
+      <w:rPr>
+        <w:vertAlign w:val="superscript"/>
+      </w:rPr>
+      <w:t>th</w:t>
+    </w:r>
+    <w:r>
+      <w:t xml:space="preserve"> April, 2019</w:t>
+    </w:r>
+  </w:p>
+</w:hdr>
+</file>
+
 <file path=word/numbering.xml><?xml version="1.0" encoding="utf-8"?>
 <w:numbering xmlns:wpc="http://schemas.microsoft.com/office/word/2010/wordprocessingCanvas" xmlns:cx="http://schemas.microsoft.com/office/drawing/2014/chartex" xmlns:cx1="http://schemas.microsoft.com/office/drawing/2015/9/8/chartex" xmlns:mc="http://schemas.openxmlformats.org/markup-compatibility/2006" xmlns:o="urn:schemas-microsoft-com:office:office" xmlns:r="http://schemas.openxmlformats.org/officeDocument/2006/relationships" xmlns:m="http://schemas.openxmlformats.org/officeDocument/2006/math" xmlns:v="urn:schemas-microsoft-com:vml" xmlns:wp14="http://schemas.microsoft.com/office/word/2010/wordprocessingDrawing" xmlns:wp="http://schemas.openxmlformats.org/drawingml/2006/wordprocessingDrawing" xmlns:w10="urn:schemas-microsoft-com:office:word" xmlns:w="http://schemas.openxmlformats.org/wordprocessingml/2006/main" xmlns:w14="http://schemas.microsoft.com/office/word/2010/wordml" xmlns:w15="http://schemas.microsoft.com/office/word/2012/wordml" xmlns:w16se="http://schemas.microsoft.com/office/word/2015/wordml/symex" xmlns:wpg="http://schemas.microsoft.com/office/word/2010/wordprocessingGroup" xmlns:wpi="http://schemas.microsoft.com/office/word/2010/wordprocessingInk" xmlns:wne="http://schemas.microsoft.com/office/word/2006/wordml" xmlns:wps="http://schemas.microsoft.com/office/word/2010/wordprocessingShape" mc:Ignorable="w14 w15 w16se wp14">
   <w:abstractNum w:abstractNumId="0" w15:restartNumberingAfterBreak="0">
@@ -8886,9 +7914,9 @@
     </w:lvl>
   </w:abstractNum>
   <w:abstractNum w:abstractNumId="1" w15:restartNumberingAfterBreak="0">
-    <w:nsid w:val="07AF7D27"/>
+    <w:nsid w:val="04711FF7"/>
     <w:multiLevelType w:val="hybridMultilevel"/>
-    <w:tmpl w:val="52FE313C"/>
+    <w:tmpl w:val="0F0A6CBE"/>
     <w:lvl w:ilvl="0" w:tplc="04090001">
       <w:start w:val="1"/>
       <w:numFmt w:val="bullet"/>
@@ -8999,9 +8027,9 @@
     </w:lvl>
   </w:abstractNum>
   <w:abstractNum w:abstractNumId="2" w15:restartNumberingAfterBreak="0">
-    <w:nsid w:val="12BA0CBE"/>
+    <w:nsid w:val="070B4F81"/>
     <w:multiLevelType w:val="hybridMultilevel"/>
-    <w:tmpl w:val="2854AC70"/>
+    <w:tmpl w:val="830021F0"/>
     <w:lvl w:ilvl="0" w:tplc="04090001">
       <w:start w:val="1"/>
       <w:numFmt w:val="bullet"/>
@@ -9112,9 +8140,9 @@
     </w:lvl>
   </w:abstractNum>
   <w:abstractNum w:abstractNumId="3" w15:restartNumberingAfterBreak="0">
-    <w:nsid w:val="19E5167E"/>
+    <w:nsid w:val="07AF7D27"/>
     <w:multiLevelType w:val="hybridMultilevel"/>
-    <w:tmpl w:val="4BA68666"/>
+    <w:tmpl w:val="52FE313C"/>
     <w:lvl w:ilvl="0" w:tplc="04090001">
       <w:start w:val="1"/>
       <w:numFmt w:val="bullet"/>
@@ -9225,6 +8253,232 @@
     </w:lvl>
   </w:abstractNum>
   <w:abstractNum w:abstractNumId="4" w15:restartNumberingAfterBreak="0">
+    <w:nsid w:val="12BA0CBE"/>
+    <w:multiLevelType w:val="hybridMultilevel"/>
+    <w:tmpl w:val="2854AC70"/>
+    <w:lvl w:ilvl="0" w:tplc="04090001">
+      <w:start w:val="1"/>
+      <w:numFmt w:val="bullet"/>
+      <w:lvlText w:val=""/>
+      <w:lvlJc w:val="left"/>
+      <w:pPr>
+        <w:ind w:left="720" w:hanging="360"/>
+      </w:pPr>
+      <w:rPr>
+        <w:rFonts w:ascii="Symbol" w:hAnsi="Symbol" w:hint="default"/>
+      </w:rPr>
+    </w:lvl>
+    <w:lvl w:ilvl="1" w:tplc="04090003" w:tentative="1">
+      <w:start w:val="1"/>
+      <w:numFmt w:val="bullet"/>
+      <w:lvlText w:val="o"/>
+      <w:lvlJc w:val="left"/>
+      <w:pPr>
+        <w:ind w:left="1440" w:hanging="360"/>
+      </w:pPr>
+      <w:rPr>
+        <w:rFonts w:ascii="Courier New" w:hAnsi="Courier New" w:cs="Courier New" w:hint="default"/>
+      </w:rPr>
+    </w:lvl>
+    <w:lvl w:ilvl="2" w:tplc="04090005" w:tentative="1">
+      <w:start w:val="1"/>
+      <w:numFmt w:val="bullet"/>
+      <w:lvlText w:val=""/>
+      <w:lvlJc w:val="left"/>
+      <w:pPr>
+        <w:ind w:left="2160" w:hanging="360"/>
+      </w:pPr>
+      <w:rPr>
+        <w:rFonts w:ascii="Wingdings" w:hAnsi="Wingdings" w:hint="default"/>
+      </w:rPr>
+    </w:lvl>
+    <w:lvl w:ilvl="3" w:tplc="04090001" w:tentative="1">
+      <w:start w:val="1"/>
+      <w:numFmt w:val="bullet"/>
+      <w:lvlText w:val=""/>
+      <w:lvlJc w:val="left"/>
+      <w:pPr>
+        <w:ind w:left="2880" w:hanging="360"/>
+      </w:pPr>
+      <w:rPr>
+        <w:rFonts w:ascii="Symbol" w:hAnsi="Symbol" w:hint="default"/>
+      </w:rPr>
+    </w:lvl>
+    <w:lvl w:ilvl="4" w:tplc="04090003" w:tentative="1">
+      <w:start w:val="1"/>
+      <w:numFmt w:val="bullet"/>
+      <w:lvlText w:val="o"/>
+      <w:lvlJc w:val="left"/>
+      <w:pPr>
+        <w:ind w:left="3600" w:hanging="360"/>
+      </w:pPr>
+      <w:rPr>
+        <w:rFonts w:ascii="Courier New" w:hAnsi="Courier New" w:cs="Courier New" w:hint="default"/>
+      </w:rPr>
+    </w:lvl>
+    <w:lvl w:ilvl="5" w:tplc="04090005" w:tentative="1">
+      <w:start w:val="1"/>
+      <w:numFmt w:val="bullet"/>
+      <w:lvlText w:val=""/>
+      <w:lvlJc w:val="left"/>
+      <w:pPr>
+        <w:ind w:left="4320" w:hanging="360"/>
+      </w:pPr>
+      <w:rPr>
+        <w:rFonts w:ascii="Wingdings" w:hAnsi="Wingdings" w:hint="default"/>
+      </w:rPr>
+    </w:lvl>
+    <w:lvl w:ilvl="6" w:tplc="04090001" w:tentative="1">
+      <w:start w:val="1"/>
+      <w:numFmt w:val="bullet"/>
+      <w:lvlText w:val=""/>
+      <w:lvlJc w:val="left"/>
+      <w:pPr>
+        <w:ind w:left="5040" w:hanging="360"/>
+      </w:pPr>
+      <w:rPr>
+        <w:rFonts w:ascii="Symbol" w:hAnsi="Symbol" w:hint="default"/>
+      </w:rPr>
+    </w:lvl>
+    <w:lvl w:ilvl="7" w:tplc="04090003" w:tentative="1">
+      <w:start w:val="1"/>
+      <w:numFmt w:val="bullet"/>
+      <w:lvlText w:val="o"/>
+      <w:lvlJc w:val="left"/>
+      <w:pPr>
+        <w:ind w:left="5760" w:hanging="360"/>
+      </w:pPr>
+      <w:rPr>
+        <w:rFonts w:ascii="Courier New" w:hAnsi="Courier New" w:cs="Courier New" w:hint="default"/>
+      </w:rPr>
+    </w:lvl>
+    <w:lvl w:ilvl="8" w:tplc="04090005" w:tentative="1">
+      <w:start w:val="1"/>
+      <w:numFmt w:val="bullet"/>
+      <w:lvlText w:val=""/>
+      <w:lvlJc w:val="left"/>
+      <w:pPr>
+        <w:ind w:left="6480" w:hanging="360"/>
+      </w:pPr>
+      <w:rPr>
+        <w:rFonts w:ascii="Wingdings" w:hAnsi="Wingdings" w:hint="default"/>
+      </w:rPr>
+    </w:lvl>
+  </w:abstractNum>
+  <w:abstractNum w:abstractNumId="5" w15:restartNumberingAfterBreak="0">
+    <w:nsid w:val="19E5167E"/>
+    <w:multiLevelType w:val="hybridMultilevel"/>
+    <w:tmpl w:val="4BA68666"/>
+    <w:lvl w:ilvl="0" w:tplc="04090001">
+      <w:start w:val="1"/>
+      <w:numFmt w:val="bullet"/>
+      <w:lvlText w:val=""/>
+      <w:lvlJc w:val="left"/>
+      <w:pPr>
+        <w:ind w:left="720" w:hanging="360"/>
+      </w:pPr>
+      <w:rPr>
+        <w:rFonts w:ascii="Symbol" w:hAnsi="Symbol" w:hint="default"/>
+      </w:rPr>
+    </w:lvl>
+    <w:lvl w:ilvl="1" w:tplc="04090003" w:tentative="1">
+      <w:start w:val="1"/>
+      <w:numFmt w:val="bullet"/>
+      <w:lvlText w:val="o"/>
+      <w:lvlJc w:val="left"/>
+      <w:pPr>
+        <w:ind w:left="1440" w:hanging="360"/>
+      </w:pPr>
+      <w:rPr>
+        <w:rFonts w:ascii="Courier New" w:hAnsi="Courier New" w:cs="Courier New" w:hint="default"/>
+      </w:rPr>
+    </w:lvl>
+    <w:lvl w:ilvl="2" w:tplc="04090005" w:tentative="1">
+      <w:start w:val="1"/>
+      <w:numFmt w:val="bullet"/>
+      <w:lvlText w:val=""/>
+      <w:lvlJc w:val="left"/>
+      <w:pPr>
+        <w:ind w:left="2160" w:hanging="360"/>
+      </w:pPr>
+      <w:rPr>
+        <w:rFonts w:ascii="Wingdings" w:hAnsi="Wingdings" w:hint="default"/>
+      </w:rPr>
+    </w:lvl>
+    <w:lvl w:ilvl="3" w:tplc="04090001" w:tentative="1">
+      <w:start w:val="1"/>
+      <w:numFmt w:val="bullet"/>
+      <w:lvlText w:val=""/>
+      <w:lvlJc w:val="left"/>
+      <w:pPr>
+        <w:ind w:left="2880" w:hanging="360"/>
+      </w:pPr>
+      <w:rPr>
+        <w:rFonts w:ascii="Symbol" w:hAnsi="Symbol" w:hint="default"/>
+      </w:rPr>
+    </w:lvl>
+    <w:lvl w:ilvl="4" w:tplc="04090003" w:tentative="1">
+      <w:start w:val="1"/>
+      <w:numFmt w:val="bullet"/>
+      <w:lvlText w:val="o"/>
+      <w:lvlJc w:val="left"/>
+      <w:pPr>
+        <w:ind w:left="3600" w:hanging="360"/>
+      </w:pPr>
+      <w:rPr>
+        <w:rFonts w:ascii="Courier New" w:hAnsi="Courier New" w:cs="Courier New" w:hint="default"/>
+      </w:rPr>
+    </w:lvl>
+    <w:lvl w:ilvl="5" w:tplc="04090005" w:tentative="1">
+      <w:start w:val="1"/>
+      <w:numFmt w:val="bullet"/>
+      <w:lvlText w:val=""/>
+      <w:lvlJc w:val="left"/>
+      <w:pPr>
+        <w:ind w:left="4320" w:hanging="360"/>
+      </w:pPr>
+      <w:rPr>
+        <w:rFonts w:ascii="Wingdings" w:hAnsi="Wingdings" w:hint="default"/>
+      </w:rPr>
+    </w:lvl>
+    <w:lvl w:ilvl="6" w:tplc="04090001" w:tentative="1">
+      <w:start w:val="1"/>
+      <w:numFmt w:val="bullet"/>
+      <w:lvlText w:val=""/>
+      <w:lvlJc w:val="left"/>
+      <w:pPr>
+        <w:ind w:left="5040" w:hanging="360"/>
+      </w:pPr>
+      <w:rPr>
+        <w:rFonts w:ascii="Symbol" w:hAnsi="Symbol" w:hint="default"/>
+      </w:rPr>
+    </w:lvl>
+    <w:lvl w:ilvl="7" w:tplc="04090003" w:tentative="1">
+      <w:start w:val="1"/>
+      <w:numFmt w:val="bullet"/>
+      <w:lvlText w:val="o"/>
+      <w:lvlJc w:val="left"/>
+      <w:pPr>
+        <w:ind w:left="5760" w:hanging="360"/>
+      </w:pPr>
+      <w:rPr>
+        <w:rFonts w:ascii="Courier New" w:hAnsi="Courier New" w:cs="Courier New" w:hint="default"/>
+      </w:rPr>
+    </w:lvl>
+    <w:lvl w:ilvl="8" w:tplc="04090005" w:tentative="1">
+      <w:start w:val="1"/>
+      <w:numFmt w:val="bullet"/>
+      <w:lvlText w:val=""/>
+      <w:lvlJc w:val="left"/>
+      <w:pPr>
+        <w:ind w:left="6480" w:hanging="360"/>
+      </w:pPr>
+      <w:rPr>
+        <w:rFonts w:ascii="Wingdings" w:hAnsi="Wingdings" w:hint="default"/>
+      </w:rPr>
+    </w:lvl>
+  </w:abstractNum>
+  <w:abstractNum w:abstractNumId="6" w15:restartNumberingAfterBreak="0">
     <w:nsid w:val="285E5091"/>
     <w:multiLevelType w:val="hybridMultilevel"/>
     <w:tmpl w:val="0F4AF926"/>
@@ -9313,7 +8567,7 @@
       </w:pPr>
     </w:lvl>
   </w:abstractNum>
-  <w:abstractNum w:abstractNumId="5" w15:restartNumberingAfterBreak="0">
+  <w:abstractNum w:abstractNumId="7" w15:restartNumberingAfterBreak="0">
     <w:nsid w:val="3CBA7B7F"/>
     <w:multiLevelType w:val="hybridMultilevel"/>
     <w:tmpl w:val="18586586"/>
@@ -9426,7 +8680,7 @@
       </w:rPr>
     </w:lvl>
   </w:abstractNum>
-  <w:abstractNum w:abstractNumId="6" w15:restartNumberingAfterBreak="0">
+  <w:abstractNum w:abstractNumId="8" w15:restartNumberingAfterBreak="0">
     <w:nsid w:val="5C6C752A"/>
     <w:multiLevelType w:val="hybridMultilevel"/>
     <w:tmpl w:val="2A86D58E"/>
@@ -9539,7 +8793,7 @@
       </w:rPr>
     </w:lvl>
   </w:abstractNum>
-  <w:abstractNum w:abstractNumId="7" w15:restartNumberingAfterBreak="0">
+  <w:abstractNum w:abstractNumId="9" w15:restartNumberingAfterBreak="0">
     <w:nsid w:val="5CA9009A"/>
     <w:multiLevelType w:val="hybridMultilevel"/>
     <w:tmpl w:val="69009BC4"/>
@@ -9653,28 +8907,34 @@
     </w:lvl>
   </w:abstractNum>
   <w:num w:numId="1">
+    <w:abstractNumId w:val="9"/>
+  </w:num>
+  <w:num w:numId="2">
+    <w:abstractNumId w:val="8"/>
+  </w:num>
+  <w:num w:numId="3">
+    <w:abstractNumId w:val="5"/>
+  </w:num>
+  <w:num w:numId="4">
+    <w:abstractNumId w:val="4"/>
+  </w:num>
+  <w:num w:numId="5">
     <w:abstractNumId w:val="7"/>
   </w:num>
-  <w:num w:numId="2">
-    <w:abstractNumId w:val="6"/>
-  </w:num>
-  <w:num w:numId="3">
+  <w:num w:numId="6">
     <w:abstractNumId w:val="3"/>
-  </w:num>
-  <w:num w:numId="4">
-    <w:abstractNumId w:val="2"/>
-  </w:num>
-  <w:num w:numId="5">
-    <w:abstractNumId w:val="5"/>
-  </w:num>
-  <w:num w:numId="6">
-    <w:abstractNumId w:val="1"/>
   </w:num>
   <w:num w:numId="7">
     <w:abstractNumId w:val="0"/>
   </w:num>
   <w:num w:numId="8">
-    <w:abstractNumId w:val="4"/>
+    <w:abstractNumId w:val="6"/>
+  </w:num>
+  <w:num w:numId="9">
+    <w:abstractNumId w:val="2"/>
+  </w:num>
+  <w:num w:numId="10">
+    <w:abstractNumId w:val="1"/>
   </w:num>
 </w:numbering>
 </file>
@@ -10699,7 +9959,7 @@
 </file>
 
 <file path=customXml/itemProps1.xml><?xml version="1.0" encoding="utf-8"?>
-<ds:datastoreItem xmlns:ds="http://schemas.openxmlformats.org/officeDocument/2006/customXml" ds:itemID="{9C2910CF-FBED-4C56-9973-1B88C7380B3A}">
+<ds:datastoreItem xmlns:ds="http://schemas.openxmlformats.org/officeDocument/2006/customXml" ds:itemID="{F7CAD310-5086-4BDC-A664-12EE9D0543F7}">
   <ds:schemaRefs>
     <ds:schemaRef ds:uri="http://schemas.openxmlformats.org/officeDocument/2006/bibliography"/>
   </ds:schemaRefs>

</xml_diff>